<commit_message>
Completed weekly names, prototype onenote template
</commit_message>
<xml_diff>
--- a/lernOS Guide/en/lernOS-Guide-en.docx
+++ b/lernOS Guide/en/lernOS-Guide-en.docx
@@ -2390,9 +2390,9 @@
       <w:pPr>
         <w:pStyle w:val="Heading2"/>
       </w:pPr>
-      <w:bookmarkStart w:id="61" w:name="week-9"/>
-      <w:r>
-        <w:t xml:space="preserve">Week 9</w:t>
+      <w:bookmarkStart w:id="61" w:name="week-9---your-knowledge-assets"/>
+      <w:r>
+        <w:t xml:space="preserve">Week 9 - Your Knowledge Assets</w:t>
       </w:r>
       <w:bookmarkEnd w:id="61"/>
     </w:p>
@@ -2549,9 +2549,9 @@
       <w:pPr>
         <w:pStyle w:val="Heading2"/>
       </w:pPr>
-      <w:bookmarkStart w:id="64" w:name="week-10"/>
-      <w:r>
-        <w:t xml:space="preserve">Week 10</w:t>
+      <w:bookmarkStart w:id="64" w:name="week-10---networking-and-sharing-time"/>
+      <w:r>
+        <w:t xml:space="preserve">Week 10 - Networking And Sharing Time</w:t>
       </w:r>
       <w:bookmarkEnd w:id="64"/>
     </w:p>
@@ -2773,9 +2773,9 @@
       <w:pPr>
         <w:pStyle w:val="Heading2"/>
       </w:pPr>
-      <w:bookmarkStart w:id="68" w:name="week-11"/>
-      <w:r>
-        <w:t xml:space="preserve">Week 11</w:t>
+      <w:bookmarkStart w:id="68" w:name="week-11---the-power-of-communities"/>
+      <w:r>
+        <w:t xml:space="preserve">Week 11 - The Power Of Communities</w:t>
       </w:r>
       <w:bookmarkEnd w:id="68"/>
     </w:p>

</xml_diff>

<commit_message>
Added lernOS Wheel Men v02, Updated Canvas
</commit_message>
<xml_diff>
--- a/lernOS Guide/en/lernOS-Guide-en.docx
+++ b/lernOS Guide/en/lernOS-Guide-en.docx
@@ -194,7 +194,7 @@
         <w:pStyle w:val="FirstParagraph"/>
       </w:pPr>
       <w:r>
-        <w:t xml:space="preserve">Like Getting Things Done (GTD) you can practice lernOS on your own. But it’s easier and more fun if you practice it in a group of 4-5 people. This group is called a lernOS Circle. A circle is a</w:t>
+        <w:t xml:space="preserve">You can practice lernOS on your own. But it’s easier and more successful if you practice it in a group of 4-5 people. This group is called a lernOS Circle. A circle is a</w:t>
       </w:r>
       <w:r>
         <w:t xml:space="preserve"> </w:t>
@@ -211,7 +211,7 @@
         <w:t xml:space="preserve"> </w:t>
       </w:r>
       <w:r>
-        <w:t xml:space="preserve">group in which members help each other with feedback, experience, knowledge, and reflection. The lernOS Circle is a circle of trust - what happens in the circle stays in the circle.</w:t>
+        <w:t xml:space="preserve">group in which members help each other with feedback, experience, knowledge, and reflection. The lernOS Circle is a circle of trust: what happens in the circle stays in the circle!</w:t>
       </w:r>
     </w:p>
     <w:p>
@@ -274,7 +274,7 @@
         <w:pStyle w:val="BodyText"/>
       </w:pPr>
       <w:r>
-        <w:t xml:space="preserve">The circle meets weekly in a meeting called lernOS Weekly. The weekly is a short ceremony to track results, practice exercises, and motivate yourself for the next week. In the circle each member defines personal objectives and desired results. Circle members learn to share and network to build get a network of trust and relationships that help to achieve the personal objectives. Each week has a standardized agenda with a check-in, a check-out, and suggested exercises called lernOS Katas. The timebox for the weekly can be adopted to personal needs (suggested timeslot Friday between 11-12am):</w:t>
+        <w:t xml:space="preserve">The circle meets weekly in a meeting called lernOS Weekly. The weekly is a short ceremony to track results, practice exercises, and motivate yourself for the next week. In the circle each member defines personal objectives and desired results. Circle members learn to share and network to build get a network of trust and relationships that help to achieve the personal objectives. Each week has a standardized agenda with a check-in, a check-out, and suggested exercises called lernOS Katas. The timebox for the weekly can be adopted to personal needs (suggested timeslot: Friday between 11-12am):</w:t>
       </w:r>
     </w:p>
     <w:p>
@@ -289,7 +289,7 @@
         <w:rPr>
           <w:b/>
         </w:rPr>
-        <w:t xml:space="preserve">15 Minute Weekly:</w:t>
+        <w:t xml:space="preserve">15 Minute Weekly Meeting:</w:t>
       </w:r>
       <w:r>
         <w:t xml:space="preserve"> </w:t>
@@ -310,55 +310,13 @@
         <w:rPr>
           <w:b/>
         </w:rPr>
-        <w:t xml:space="preserve">30 Minute Weekly:</w:t>
-      </w:r>
-      <w:r>
-        <w:t xml:space="preserve"> </w:t>
-      </w:r>
-      <w:r>
-        <w:t xml:space="preserve">like 15 minutes plus 1 exercise</w:t>
-      </w:r>
-    </w:p>
-    <w:p>
-      <w:pPr>
-        <w:pStyle w:val="Compact"/>
-        <w:numPr>
-          <w:numId w:val="1001"/>
-          <w:ilvl w:val="0"/>
-        </w:numPr>
-      </w:pPr>
-      <w:r>
-        <w:rPr>
-          <w:b/>
-        </w:rPr>
-        <w:t xml:space="preserve">45 Minute Weekly:</w:t>
-      </w:r>
-      <w:r>
-        <w:t xml:space="preserve"> </w:t>
-      </w:r>
-      <w:r>
-        <w:t xml:space="preserve">like 15 minutes plus 2 exercise</w:t>
-      </w:r>
-    </w:p>
-    <w:p>
-      <w:pPr>
-        <w:pStyle w:val="Compact"/>
-        <w:numPr>
-          <w:numId w:val="1001"/>
-          <w:ilvl w:val="0"/>
-        </w:numPr>
-      </w:pPr>
-      <w:r>
-        <w:rPr>
-          <w:b/>
-        </w:rPr>
-        <w:t xml:space="preserve">60 Minute Weekly:</w:t>
-      </w:r>
-      <w:r>
-        <w:t xml:space="preserve"> </w:t>
-      </w:r>
-      <w:r>
-        <w:t xml:space="preserve">like 15 minutes plus all exercise</w:t>
+        <w:t xml:space="preserve">30-60 Minute Weekly Meeting:</w:t>
+      </w:r>
+      <w:r>
+        <w:t xml:space="preserve"> </w:t>
+      </w:r>
+      <w:r>
+        <w:t xml:space="preserve">like 15 minutes plus exercises from the lernOS Kata Catalogue</w:t>
       </w:r>
     </w:p>
     <w:p>
@@ -375,7 +333,7 @@
         <w:t xml:space="preserve"> </w:t>
       </w:r>
       <w:r>
-        <w:t xml:space="preserve">in a lot of circles the timebox for running an exercise in the circle is too short. You can use the</w:t>
+        <w:t xml:space="preserve">in a lot of circles the timebox for running an exercise in the circle is too short. You can use the method</w:t>
       </w:r>
       <w:r>
         <w:t xml:space="preserve"> </w:t>
@@ -385,7 +343,7 @@
           <w:rPr>
             <w:rStyle w:val="Hyperlink"/>
           </w:rPr>
-          <w:t xml:space="preserve">flipped classroom approach</w:t>
+          <w:t xml:space="preserve">inverted classroom</w:t>
         </w:r>
       </w:hyperlink>
       <w:r>
@@ -1132,7 +1090,7 @@
         <w:t xml:space="preserve"> </w:t>
       </w:r>
       <w:r>
-        <w:t xml:space="preserve">To have a good usability choose a tool that supports communication and documentation like a</w:t>
+        <w:t xml:space="preserve">To have a good usability choose a tool that supports communication and documentation, e.g. a</w:t>
       </w:r>
       <w:r>
         <w:t xml:space="preserve"> </w:t>
@@ -1216,30 +1174,7 @@
         <w:pStyle w:val="FirstParagraph"/>
       </w:pPr>
       <w:r>
-        <w:t xml:space="preserve">A lernOS sprint has 13 weeks (week 0 -12). Therefor a year has four sprints (Jan-Mar, Apr-Jun, Jul-Sep, Oct-Dec).</w:t>
-      </w:r>
-    </w:p>
-    <w:p>
-      <w:pPr>
-        <w:pStyle w:val="BodyText"/>
-      </w:pPr>
-      <w:r>
-        <w:t xml:space="preserve">The</w:t>
-      </w:r>
-      <w:r>
-        <w:t xml:space="preserve"> </w:t>
-      </w:r>
-      <w:r>
-        <w:rPr>
-          <w:b/>
-        </w:rPr>
-        <w:t xml:space="preserve">lernOS Week 0</w:t>
-      </w:r>
-      <w:r>
-        <w:t xml:space="preserve"> </w:t>
-      </w:r>
-      <w:r>
-        <w:t xml:space="preserve">has three main goals:</w:t>
+        <w:t xml:space="preserve">Circle members should be able to switch circles if they want. Therefore the circles have to have the same rhythm. For this reason lernOS is practiced in so called sprints of on quarter of a year each (13 weeks). So one year consists of four lernOS Sprints:</w:t>
       </w:r>
     </w:p>
     <w:p>
@@ -1254,13 +1189,13 @@
         <w:rPr>
           <w:b/>
         </w:rPr>
-        <w:t xml:space="preserve">Reflection:</w:t>
-      </w:r>
-      <w:r>
-        <w:t xml:space="preserve"> </w:t>
-      </w:r>
-      <w:r>
-        <w:t xml:space="preserve">If you ran a Sprint/Circle before do a retrospective of that sprint to learn from it.</w:t>
+        <w:t xml:space="preserve">01.01.-31.03.:</w:t>
+      </w:r>
+      <w:r>
+        <w:t xml:space="preserve"> </w:t>
+      </w:r>
+      <w:r>
+        <w:t xml:space="preserve">lernOS Sprint 1</w:t>
       </w:r>
     </w:p>
     <w:p>
@@ -1275,28 +1210,13 @@
         <w:rPr>
           <w:b/>
         </w:rPr>
-        <w:t xml:space="preserve">Long Range Planning:</w:t>
-      </w:r>
-      <w:r>
-        <w:t xml:space="preserve"> </w:t>
-      </w:r>
-      <w:r>
-        <w:t xml:space="preserve">In Week 0 it’s time to think about your</w:t>
-      </w:r>
-      <w:r>
-        <w:t xml:space="preserve"> </w:t>
-      </w:r>
-      <w:r>
-        <w:t xml:space="preserve">“</w:t>
-      </w:r>
-      <w:r>
-        <w:t xml:space="preserve">true north</w:t>
-      </w:r>
-      <w:r>
-        <w:t xml:space="preserve">”</w:t>
-      </w:r>
-      <w:r>
-        <w:t xml:space="preserve">. What’s your purpose? What is your mission statement? What are breakthrough goals for the future? What might be objectives for the next sprint?</w:t>
+        <w:t xml:space="preserve">01.04.-30.06.:</w:t>
+      </w:r>
+      <w:r>
+        <w:t xml:space="preserve"> </w:t>
+      </w:r>
+      <w:r>
+        <w:t xml:space="preserve">lernOS Sprint 2</w:t>
       </w:r>
     </w:p>
     <w:p>
@@ -1311,13 +1231,42 @@
         <w:rPr>
           <w:b/>
         </w:rPr>
-        <w:t xml:space="preserve">Sprint Planning:</w:t>
-      </w:r>
-      <w:r>
-        <w:t xml:space="preserve"> </w:t>
-      </w:r>
-      <w:r>
-        <w:t xml:space="preserve">Does anybody in the Circle understand the process? When will the lernOS Weekly be? How will the Weekly be organized (face-2-face vs. virtual)? Which tools are used for communication and documentation in the sprint? Is anybody able to use the tools?</w:t>
+        <w:t xml:space="preserve">01.07.-30.09.:</w:t>
+      </w:r>
+      <w:r>
+        <w:t xml:space="preserve"> </w:t>
+      </w:r>
+      <w:r>
+        <w:t xml:space="preserve">lernOS Sprint 3</w:t>
+      </w:r>
+    </w:p>
+    <w:p>
+      <w:pPr>
+        <w:pStyle w:val="Compact"/>
+        <w:numPr>
+          <w:numId w:val="1002"/>
+          <w:ilvl w:val="0"/>
+        </w:numPr>
+      </w:pPr>
+      <w:r>
+        <w:rPr>
+          <w:b/>
+        </w:rPr>
+        <w:t xml:space="preserve">01.10.-31.12.:</w:t>
+      </w:r>
+      <w:r>
+        <w:t xml:space="preserve"> </w:t>
+      </w:r>
+      <w:r>
+        <w:t xml:space="preserve">lernOS Sprint 4</w:t>
+      </w:r>
+    </w:p>
+    <w:p>
+      <w:pPr>
+        <w:pStyle w:val="FirstParagraph"/>
+      </w:pPr>
+      <w:r>
+        <w:t xml:space="preserve">In week 0 the sprint planning takes place: Does everybody understand the process? When will the weekly meeting be? Which exercises are chosen for the weeks? Will the weekly meeting be organized face-to-face or virtual? Which tools are used for communication and documentation in the sprint? Is everybody able to use the tools? Additionally week 0 can be used for strategic planning: What is the purpose? What is the true north? What is the mission? What are breakthrough goals for the future? What might be objectives for the next sprint?</w:t>
       </w:r>
     </w:p>
     <w:p>
@@ -1380,22 +1329,7 @@
         <w:pStyle w:val="BodyText"/>
       </w:pPr>
       <w:r>
-        <w:t xml:space="preserve">In the</w:t>
-      </w:r>
-      <w:r>
-        <w:t xml:space="preserve"> </w:t>
-      </w:r>
-      <w:r>
-        <w:rPr>
-          <w:b/>
-        </w:rPr>
-        <w:t xml:space="preserve">lernOS Weeks 1-12</w:t>
-      </w:r>
-      <w:r>
-        <w:t xml:space="preserve"> </w:t>
-      </w:r>
-      <w:r>
-        <w:t xml:space="preserve">there is 15-60 minute event called the lernOS Weekly. A suggested timeslot for a 60 minute Weekly is Friday from 11-12 am so you can have lunch with the circle members after the weekly. The weekly is a short ceremony to track results, practice exercises, and motivate yourself for the next week. Every weekly has a similar agenda that can be modified if necessary. If you only want to track results in the weekly a 15 minute stand-up meeting or online meeting is enough. If you use the</w:t>
+        <w:t xml:space="preserve">In weeks 1-12 the weekly meeting as described in the chapter</w:t>
       </w:r>
       <w:r>
         <w:t xml:space="preserve"> </w:t>
@@ -1404,7 +1338,7 @@
         <w:t xml:space="preserve">“</w:t>
       </w:r>
       <w:r>
-        <w:t xml:space="preserve">Optional lernOS Katas</w:t>
+        <w:t xml:space="preserve">lernOS Circle</w:t>
       </w:r>
       <w:r>
         <w:t xml:space="preserve">”</w:t>
@@ -1413,21 +1347,7 @@
         <w:t xml:space="preserve"> </w:t>
       </w:r>
       <w:r>
-        <w:t xml:space="preserve">in week 1-12 you run through a similar process like</w:t>
-      </w:r>
-      <w:r>
-        <w:t xml:space="preserve"> </w:t>
-      </w:r>
-      <w:hyperlink r:id="rId33">
-        <w:r>
-          <w:rPr>
-            <w:rStyle w:val="Hyperlink"/>
-          </w:rPr>
-          <w:t xml:space="preserve">Working Out Loud</w:t>
-        </w:r>
-      </w:hyperlink>
-      <w:r>
-        <w:t xml:space="preserve">. When you want to do the exercises (Katas) in the Circle you should at least plan for a 60 minute weekly. You find the descriptions for every Kata in the chapter</w:t>
+        <w:t xml:space="preserve">takes place. The circle members are working on their desired results during the sprint. They build a network that supports them with achieving their objectives. The two</w:t>
       </w:r>
       <w:r>
         <w:t xml:space="preserve"> </w:t>
@@ -1436,14 +1356,42 @@
         <w:t xml:space="preserve">“</w:t>
       </w:r>
       <w:r>
-        <w:t xml:space="preserve">lernOS Kata Cataloque</w:t>
+        <w:t xml:space="preserve">pitstops</w:t>
       </w:r>
       <w:r>
         <w:t xml:space="preserve">”</w:t>
       </w:r>
       <w:r>
+        <w:t xml:space="preserve"> </w:t>
+      </w:r>
+      <w:r>
+        <w:t xml:space="preserve">in week 4 and week 8 help to see if everybody is still on track. When no additional exercises are made in the weekly meeting it will take 15 minutes. If additional exercises are chosen, up to 60 minutes will be necessary for the meeting. The documentation for every exercise is in the chapter</w:t>
+      </w:r>
+      <w:r>
+        <w:t xml:space="preserve"> </w:t>
+      </w:r>
+      <w:r>
+        <w:t xml:space="preserve">“</w:t>
+      </w:r>
+      <w:r>
+        <w:t xml:space="preserve">lernOS Kata Catalogue</w:t>
+      </w:r>
+      <w:r>
+        <w:t xml:space="preserve">”</w:t>
+      </w:r>
+      <w:r>
         <w:t xml:space="preserve">.</w:t>
       </w:r>
+    </w:p>
+    <w:p>
+      <w:pPr>
+        <w:pStyle w:val="Heading1"/>
+      </w:pPr>
+      <w:bookmarkStart w:id="33" w:name="lernos-weekly---interacting-and-learning-on-a-regular-basis"/>
+      <w:r>
+        <w:t xml:space="preserve">lernOS Weekly - Interacting And Learning On A Regular Basis</w:t>
+      </w:r>
+      <w:bookmarkEnd w:id="33"/>
     </w:p>
     <w:p>
       <w:pPr>
@@ -8524,34 +8472,7 @@
     <w:abstractNumId w:val="991"/>
   </w:num>
   <w:num w:numId="1002">
-    <w:abstractNumId w:val="99411"/>
-    <w:lvlOverride w:ilvl="0">
-      <w:startOverride w:val="1"/>
-    </w:lvlOverride>
-    <w:lvlOverride w:ilvl="1">
-      <w:startOverride w:val="1"/>
-    </w:lvlOverride>
-    <w:lvlOverride w:ilvl="2">
-      <w:startOverride w:val="1"/>
-    </w:lvlOverride>
-    <w:lvlOverride w:ilvl="3">
-      <w:startOverride w:val="1"/>
-    </w:lvlOverride>
-    <w:lvlOverride w:ilvl="4">
-      <w:startOverride w:val="1"/>
-    </w:lvlOverride>
-    <w:lvlOverride w:ilvl="5">
-      <w:startOverride w:val="1"/>
-    </w:lvlOverride>
-    <w:lvlOverride w:ilvl="6">
-      <w:startOverride w:val="1"/>
-    </w:lvlOverride>
-    <w:lvlOverride w:ilvl="7">
-      <w:startOverride w:val="1"/>
-    </w:lvlOverride>
-    <w:lvlOverride w:ilvl="8">
-      <w:startOverride w:val="1"/>
-    </w:lvlOverride>
+    <w:abstractNumId w:val="991"/>
   </w:num>
   <w:num w:numId="1003">
     <w:abstractNumId w:val="991"/>

</xml_diff>

<commit_message>
Updated chapter "lernOS Canvas"
</commit_message>
<xml_diff>
--- a/lernOS Guide/en/lernOS-Guide-en.docx
+++ b/lernOS Guide/en/lernOS-Guide-en.docx
@@ -121,7 +121,70 @@
         <w:pStyle w:val="FirstParagraph"/>
       </w:pPr>
       <w:r>
-        <w:t xml:space="preserve">Mastering the Digital Age and the Knowledge Society of the 21st century is not a matter of implementing the right (digital) tools and methods. Starting with the right mindset and learning new skills is crucial. The lernOS Wheel brings together these success factors as mindset, skillset, and toolset:</w:t>
+        <w:t xml:space="preserve">Mastering the Digital Age and the Knowledge Society of the 21st century is not only a matter of implementing the right (digital) tools and methods.</w:t>
+      </w:r>
+    </w:p>
+    <w:p>
+      <w:pPr>
+        <w:pStyle w:val="CaptionedFigure"/>
+      </w:pPr>
+      <w:r>
+        <w:drawing>
+          <wp:inline>
+            <wp:extent cx="5334000" cy="3518547"/>
+            <wp:effectExtent b="0" l="0" r="0" t="0"/>
+            <wp:docPr descr="lernOS Wheel" title="" id="1" name="Picture"/>
+            <a:graphic>
+              <a:graphicData uri="http://schemas.openxmlformats.org/drawingml/2006/picture">
+                <pic:pic>
+                  <pic:nvPicPr>
+                    <pic:cNvPr descr="images/lernos-wheel-men-v02.png" id="0" name="Picture"/>
+                    <pic:cNvPicPr>
+                      <a:picLocks noChangeArrowheads="1" noChangeAspect="1"/>
+                    </pic:cNvPicPr>
+                  </pic:nvPicPr>
+                  <pic:blipFill>
+                    <a:blip r:embed="rId22"/>
+                    <a:stretch>
+                      <a:fillRect/>
+                    </a:stretch>
+                  </pic:blipFill>
+                  <pic:spPr bwMode="auto">
+                    <a:xfrm>
+                      <a:off x="0" y="0"/>
+                      <a:ext cx="5334000" cy="3518547"/>
+                    </a:xfrm>
+                    <a:prstGeom prst="rect">
+                      <a:avLst/>
+                    </a:prstGeom>
+                    <a:noFill/>
+                    <a:ln w="9525">
+                      <a:noFill/>
+                      <a:headEnd/>
+                      <a:tailEnd/>
+                    </a:ln>
+                  </pic:spPr>
+                </pic:pic>
+              </a:graphicData>
+            </a:graphic>
+          </wp:inline>
+        </w:drawing>
+      </w:r>
+    </w:p>
+    <w:p>
+      <w:pPr>
+        <w:pStyle w:val="ImageCaption"/>
+      </w:pPr>
+      <w:r>
+        <w:t xml:space="preserve">lernOS Wheel</w:t>
+      </w:r>
+    </w:p>
+    <w:p>
+      <w:pPr>
+        <w:pStyle w:val="BodyText"/>
+      </w:pPr>
+      <w:r>
+        <w:t xml:space="preserve">Starting with the right mindset and learning new skills is crucial. The lernOS Wheel brings together these success factors as mindset, skillset, and toolset:</w:t>
       </w:r>
     </w:p>
     <w:p>
@@ -144,7 +207,7 @@
                     </pic:cNvPicPr>
                   </pic:nvPicPr>
                   <pic:blipFill>
-                    <a:blip r:embed="rId22"/>
+                    <a:blip r:embed="rId23"/>
                     <a:stretch>
                       <a:fillRect/>
                     </a:stretch>
@@ -183,11 +246,11 @@
       <w:pPr>
         <w:pStyle w:val="Heading1"/>
       </w:pPr>
-      <w:bookmarkStart w:id="23" w:name="lernos-circle---from-talking-the-talk-to-walking-the-walk"/>
+      <w:bookmarkStart w:id="24" w:name="lernos-circle---from-talking-the-talk-to-walking-the-walk"/>
       <w:r>
         <w:t xml:space="preserve">lernOS Circle - From Talking The Talk to Walking the Walk</w:t>
       </w:r>
-      <w:bookmarkEnd w:id="23"/>
+      <w:bookmarkEnd w:id="24"/>
     </w:p>
     <w:p>
       <w:pPr>
@@ -199,7 +262,7 @@
       <w:r>
         <w:t xml:space="preserve"> </w:t>
       </w:r>
-      <w:hyperlink r:id="rId24">
+      <w:hyperlink r:id="rId25">
         <w:r>
           <w:rPr>
             <w:rStyle w:val="Hyperlink"/>
@@ -234,7 +297,7 @@
                     </pic:cNvPicPr>
                   </pic:nvPicPr>
                   <pic:blipFill>
-                    <a:blip r:embed="rId25"/>
+                    <a:blip r:embed="rId26"/>
                     <a:stretch>
                       <a:fillRect/>
                     </a:stretch>
@@ -338,7 +401,7 @@
       <w:r>
         <w:t xml:space="preserve"> </w:t>
       </w:r>
-      <w:hyperlink r:id="rId26">
+      <w:hyperlink r:id="rId27">
         <w:r>
           <w:rPr>
             <w:rStyle w:val="Hyperlink"/>
@@ -378,7 +441,7 @@
       <w:r>
         <w:t xml:space="preserve"> </w:t>
       </w:r>
-      <w:hyperlink r:id="rId27">
+      <w:hyperlink r:id="rId28">
         <w:r>
           <w:rPr>
             <w:rStyle w:val="Hyperlink"/>
@@ -1095,7 +1158,7 @@
       <w:r>
         <w:t xml:space="preserve"> </w:t>
       </w:r>
-      <w:hyperlink r:id="rId28">
+      <w:hyperlink r:id="rId29">
         <w:r>
           <w:rPr>
             <w:rStyle w:val="Hyperlink"/>
@@ -1112,7 +1175,7 @@
       <w:r>
         <w:t xml:space="preserve"> </w:t>
       </w:r>
-      <w:hyperlink r:id="rId29">
+      <w:hyperlink r:id="rId30">
         <w:r>
           <w:rPr>
             <w:rStyle w:val="Hyperlink"/>
@@ -1126,7 +1189,7 @@
       <w:r>
         <w:t xml:space="preserve"> </w:t>
       </w:r>
-      <w:hyperlink r:id="rId30">
+      <w:hyperlink r:id="rId31">
         <w:r>
           <w:rPr>
             <w:rStyle w:val="Hyperlink"/>
@@ -1163,11 +1226,11 @@
       <w:pPr>
         <w:pStyle w:val="Heading1"/>
       </w:pPr>
-      <w:bookmarkStart w:id="31" w:name="lernos-sprint---driving-agile-planning-and-execution"/>
+      <w:bookmarkStart w:id="32" w:name="lernos-sprint---driving-agile-planning-and-execution"/>
       <w:r>
         <w:t xml:space="preserve">lernOS Sprint - Driving Agile Planning And Execution</w:t>
       </w:r>
-      <w:bookmarkEnd w:id="31"/>
+      <w:bookmarkEnd w:id="32"/>
     </w:p>
     <w:p>
       <w:pPr>
@@ -1289,7 +1352,7 @@
                     </pic:cNvPicPr>
                   </pic:nvPicPr>
                   <pic:blipFill>
-                    <a:blip r:embed="rId32"/>
+                    <a:blip r:embed="rId33"/>
                     <a:stretch>
                       <a:fillRect/>
                     </a:stretch>
@@ -1387,21 +1450,308 @@
       <w:pPr>
         <w:pStyle w:val="Heading1"/>
       </w:pPr>
-      <w:bookmarkStart w:id="33" w:name="lernos-weekly---interacting-and-learning-on-a-regular-basis"/>
+      <w:bookmarkStart w:id="34" w:name="lernos-canvas---use-it-as-checklist-and-to-tell-your-story"/>
+      <w:r>
+        <w:t xml:space="preserve">lernOS Canvas - Use it as Checklist And To Tell Your Story</w:t>
+      </w:r>
+      <w:bookmarkEnd w:id="34"/>
+    </w:p>
+    <w:p>
+      <w:pPr>
+        <w:pStyle w:val="FirstParagraph"/>
+      </w:pPr>
+      <w:r>
+        <w:t xml:space="preserve">A canvas is a visual structure that can be used to work through several topic areas in a systematic way (canvas as checklist). It can also be used to tell a complex story. The idea came from Alex Osterwalder who invented the</w:t>
+      </w:r>
+      <w:r>
+        <w:t xml:space="preserve"> </w:t>
+      </w:r>
+      <w:hyperlink r:id="rId35">
+        <w:r>
+          <w:rPr>
+            <w:rStyle w:val="Hyperlink"/>
+          </w:rPr>
+          <w:t xml:space="preserve">business model canvas</w:t>
+        </w:r>
+      </w:hyperlink>
+      <w:r>
+        <w:t xml:space="preserve">. This canvas is used to design a business model for an organization. Instead of writing a business plan in a linear document the canvas is used in a visual and agile way. The lernOS Canvas uses the same basic structure as the business model canvas. But the names of the areas have been changed to reflect the topics a circle works on during a sprint.</w:t>
+      </w:r>
+    </w:p>
+    <w:p>
+      <w:pPr>
+        <w:pStyle w:val="CaptionedFigure"/>
+      </w:pPr>
+      <w:r>
+        <w:drawing>
+          <wp:inline>
+            <wp:extent cx="5334000" cy="3692769"/>
+            <wp:effectExtent b="0" l="0" r="0" t="0"/>
+            <wp:docPr descr="lernOS Canvas" title="" id="1" name="Picture"/>
+            <a:graphic>
+              <a:graphicData uri="http://schemas.openxmlformats.org/drawingml/2006/picture">
+                <pic:pic>
+                  <pic:nvPicPr>
+                    <pic:cNvPr descr="https://github.com/simondueckert/lernos/raw/master/lernOS%20Canvas/lernOS-Canvas.png" id="0" name="Picture"/>
+                    <pic:cNvPicPr>
+                      <a:picLocks noChangeArrowheads="1" noChangeAspect="1"/>
+                    </pic:cNvPicPr>
+                  </pic:nvPicPr>
+                  <pic:blipFill>
+                    <a:blip r:embed="rId36"/>
+                    <a:stretch>
+                      <a:fillRect/>
+                    </a:stretch>
+                  </pic:blipFill>
+                  <pic:spPr bwMode="auto">
+                    <a:xfrm>
+                      <a:off x="0" y="0"/>
+                      <a:ext cx="5334000" cy="3692769"/>
+                    </a:xfrm>
+                    <a:prstGeom prst="rect">
+                      <a:avLst/>
+                    </a:prstGeom>
+                    <a:noFill/>
+                    <a:ln w="9525">
+                      <a:noFill/>
+                      <a:headEnd/>
+                      <a:tailEnd/>
+                    </a:ln>
+                  </pic:spPr>
+                </pic:pic>
+              </a:graphicData>
+            </a:graphic>
+          </wp:inline>
+        </w:drawing>
+      </w:r>
+    </w:p>
+    <w:p>
+      <w:pPr>
+        <w:pStyle w:val="ImageCaption"/>
+      </w:pPr>
+      <w:r>
+        <w:t xml:space="preserve">lernOS Canvas</w:t>
+      </w:r>
+    </w:p>
+    <w:p>
+      <w:pPr>
+        <w:pStyle w:val="BodyText"/>
+      </w:pPr>
+      <w:r>
+        <w:t xml:space="preserve">The header of the canvas contains the creation date, the number of the sprint, and the mission statement from week 0. In the area</w:t>
+      </w:r>
+      <w:r>
+        <w:t xml:space="preserve"> </w:t>
+      </w:r>
+      <w:r>
+        <w:t xml:space="preserve">“</w:t>
+      </w:r>
+      <w:r>
+        <w:t xml:space="preserve">My Objectives &amp; Key Results</w:t>
+      </w:r>
+      <w:r>
+        <w:t xml:space="preserve">”</w:t>
+      </w:r>
+      <w:r>
+        <w:t xml:space="preserve"> </w:t>
+      </w:r>
+      <w:r>
+        <w:t xml:space="preserve">the goals for the current sprint are documented. The areas</w:t>
+      </w:r>
+      <w:r>
+        <w:t xml:space="preserve"> </w:t>
+      </w:r>
+      <w:r>
+        <w:t xml:space="preserve">“</w:t>
+      </w:r>
+      <w:r>
+        <w:t xml:space="preserve">My Roles</w:t>
+      </w:r>
+      <w:r>
+        <w:t xml:space="preserve">”</w:t>
+      </w:r>
+      <w:r>
+        <w:t xml:space="preserve">,</w:t>
+      </w:r>
+      <w:r>
+        <w:t xml:space="preserve"> </w:t>
+      </w:r>
+      <w:r>
+        <w:t xml:space="preserve">“</w:t>
+      </w:r>
+      <w:r>
+        <w:t xml:space="preserve">My Activities</w:t>
+      </w:r>
+      <w:r>
+        <w:t xml:space="preserve">”</w:t>
+      </w:r>
+      <w:r>
+        <w:t xml:space="preserve">,</w:t>
+      </w:r>
+      <w:r>
+        <w:t xml:space="preserve"> </w:t>
+      </w:r>
+      <w:r>
+        <w:t xml:space="preserve">“</w:t>
+      </w:r>
+      <w:r>
+        <w:t xml:space="preserve">My Projects</w:t>
+      </w:r>
+      <w:r>
+        <w:t xml:space="preserve">”</w:t>
+      </w:r>
+      <w:r>
+        <w:t xml:space="preserve">, and</w:t>
+      </w:r>
+      <w:r>
+        <w:t xml:space="preserve"> </w:t>
+      </w:r>
+      <w:r>
+        <w:t xml:space="preserve">“</w:t>
+      </w:r>
+      <w:r>
+        <w:t xml:space="preserve">My Knowledge &amp; Skills</w:t>
+      </w:r>
+      <w:r>
+        <w:t xml:space="preserve">”</w:t>
+      </w:r>
+      <w:r>
+        <w:t xml:space="preserve"> </w:t>
+      </w:r>
+      <w:r>
+        <w:t xml:space="preserve">can be used to identify potential objectives.</w:t>
+      </w:r>
+      <w:r>
+        <w:t xml:space="preserve"> </w:t>
+      </w:r>
+      <w:r>
+        <w:t xml:space="preserve">“</w:t>
+      </w:r>
+      <w:r>
+        <w:t xml:space="preserve">My Relationships</w:t>
+      </w:r>
+      <w:r>
+        <w:t xml:space="preserve">”</w:t>
+      </w:r>
+      <w:r>
+        <w:t xml:space="preserve"> </w:t>
+      </w:r>
+      <w:r>
+        <w:t xml:space="preserve">and</w:t>
+      </w:r>
+      <w:r>
+        <w:t xml:space="preserve"> </w:t>
+      </w:r>
+      <w:r>
+        <w:t xml:space="preserve">“</w:t>
+      </w:r>
+      <w:r>
+        <w:t xml:space="preserve">My Social Networks</w:t>
+      </w:r>
+      <w:r>
+        <w:t xml:space="preserve">”</w:t>
+      </w:r>
+      <w:r>
+        <w:t xml:space="preserve"> </w:t>
+      </w:r>
+      <w:r>
+        <w:t xml:space="preserve">can be used to identify people inside and outside the organization who can help to achieve the objectives. Social networks can be internal (e.g. Enterprise Social Network, Jive, Yammer, Connections) or external (e.g. LinkedIn, Twitter, ResearchGate). Available knowledge asset (e.g. documents, checklists, videos etc.) are listed in</w:t>
+      </w:r>
+      <w:r>
+        <w:t xml:space="preserve"> </w:t>
+      </w:r>
+      <w:r>
+        <w:t xml:space="preserve">“</w:t>
+      </w:r>
+      <w:r>
+        <w:t xml:space="preserve">My Knowledge Assets</w:t>
+      </w:r>
+      <w:r>
+        <w:t xml:space="preserve">”</w:t>
+      </w:r>
+      <w:r>
+        <w:t xml:space="preserve">. The repositories listed at</w:t>
+      </w:r>
+      <w:r>
+        <w:t xml:space="preserve"> </w:t>
+      </w:r>
+      <w:r>
+        <w:t xml:space="preserve">“</w:t>
+      </w:r>
+      <w:r>
+        <w:t xml:space="preserve">My Repositories</w:t>
+      </w:r>
+      <w:r>
+        <w:t xml:space="preserve">”</w:t>
+      </w:r>
+      <w:r>
+        <w:t xml:space="preserve"> </w:t>
+      </w:r>
+      <w:r>
+        <w:t xml:space="preserve">can be used to share assets generously with the network.</w:t>
+      </w:r>
+    </w:p>
+    <w:p>
+      <w:pPr>
+        <w:pStyle w:val="BodyText"/>
+      </w:pPr>
+      <w:r>
+        <w:t xml:space="preserve">The lernOS Canvas can be downloaded from the</w:t>
+      </w:r>
+      <w:r>
+        <w:t xml:space="preserve"> </w:t>
+      </w:r>
+      <w:hyperlink r:id="rId37">
+        <w:r>
+          <w:rPr>
+            <w:rStyle w:val="Hyperlink"/>
+          </w:rPr>
+          <w:t xml:space="preserve">lernOS Repository on github</w:t>
+        </w:r>
+      </w:hyperlink>
+      <w:r>
+        <w:t xml:space="preserve"> </w:t>
+      </w:r>
+      <w:r>
+        <w:t xml:space="preserve">in different formats (e.g. PowerPoint, PDF, PNG). To be able to work with the canvas in an agile way one should NEVER write on a canvas … that’s why sticky notes were invented!</w:t>
+      </w:r>
+    </w:p>
+    <w:p>
+      <w:pPr>
+        <w:pStyle w:val="BodyText"/>
+      </w:pPr>
+      <w:r>
+        <w:rPr>
+          <w:b/>
+        </w:rPr>
+        <w:t xml:space="preserve">ProTip:</w:t>
+      </w:r>
+      <w:r>
+        <w:t xml:space="preserve"> </w:t>
+      </w:r>
+      <w:r>
+        <w:t xml:space="preserve">if you use a lernOS Memex (e.g. OneNote) you can take a photo of the current version of the canvas and put it in the memex. This way the other circle members can see it as well.</w:t>
+      </w:r>
+    </w:p>
+    <w:p>
+      <w:pPr>
+        <w:pStyle w:val="Heading1"/>
+      </w:pPr>
+      <w:bookmarkStart w:id="38" w:name="lernos-weekly---interacting-and-learning-on-a-regular-basis"/>
       <w:r>
         <w:t xml:space="preserve">lernOS Weekly - Interacting And Learning On A Regular Basis</w:t>
       </w:r>
-      <w:bookmarkEnd w:id="33"/>
+      <w:bookmarkEnd w:id="38"/>
     </w:p>
     <w:p>
       <w:pPr>
         <w:pStyle w:val="Heading2"/>
       </w:pPr>
-      <w:bookmarkStart w:id="34" w:name="week-0---your-true-north"/>
+      <w:bookmarkStart w:id="39" w:name="week-0---your-true-north"/>
       <w:r>
         <w:t xml:space="preserve">Week 0 - Your True North</w:t>
       </w:r>
-      <w:bookmarkEnd w:id="34"/>
+      <w:bookmarkEnd w:id="39"/>
     </w:p>
     <w:p>
       <w:pPr>
@@ -1499,7 +1849,7 @@
       <w:r>
         <w:t xml:space="preserve"> </w:t>
       </w:r>
-      <w:hyperlink r:id="rId35">
+      <w:hyperlink r:id="rId40">
         <w:r>
           <w:rPr>
             <w:rStyle w:val="Hyperlink"/>
@@ -1534,7 +1884,7 @@
       <w:r>
         <w:t xml:space="preserve"> </w:t>
       </w:r>
-      <w:hyperlink r:id="rId36">
+      <w:hyperlink r:id="rId41">
         <w:r>
           <w:rPr>
             <w:rStyle w:val="Hyperlink"/>
@@ -1586,11 +1936,11 @@
       <w:pPr>
         <w:pStyle w:val="Heading2"/>
       </w:pPr>
-      <w:bookmarkStart w:id="37" w:name="week-1---your-sprint-objectives"/>
+      <w:bookmarkStart w:id="42" w:name="week-1---your-sprint-objectives"/>
       <w:r>
         <w:t xml:space="preserve">Week 1 - Your Sprint Objective(s)</w:t>
       </w:r>
-      <w:bookmarkEnd w:id="37"/>
+      <w:bookmarkEnd w:id="42"/>
     </w:p>
     <w:p>
       <w:pPr>
@@ -1658,7 +2008,7 @@
       <w:r>
         <w:t xml:space="preserve"> </w:t>
       </w:r>
-      <w:hyperlink r:id="rId38">
+      <w:hyperlink r:id="rId43">
         <w:r>
           <w:rPr>
             <w:rStyle w:val="Hyperlink"/>
@@ -1693,7 +2043,7 @@
       <w:r>
         <w:t xml:space="preserve"> </w:t>
       </w:r>
-      <w:hyperlink r:id="rId39">
+      <w:hyperlink r:id="rId44">
         <w:r>
           <w:rPr>
             <w:rStyle w:val="Hyperlink"/>
@@ -1728,7 +2078,7 @@
       <w:r>
         <w:t xml:space="preserve"> </w:t>
       </w:r>
-      <w:hyperlink r:id="rId40">
+      <w:hyperlink r:id="rId45">
         <w:r>
           <w:rPr>
             <w:rStyle w:val="Hyperlink"/>
@@ -1780,11 +2130,11 @@
       <w:pPr>
         <w:pStyle w:val="Heading2"/>
       </w:pPr>
-      <w:bookmarkStart w:id="41" w:name="week-2---sharing-is-caring"/>
+      <w:bookmarkStart w:id="46" w:name="week-2---sharing-is-caring"/>
       <w:r>
         <w:t xml:space="preserve">Week 2 - Sharing Is Caring</w:t>
       </w:r>
-      <w:bookmarkEnd w:id="41"/>
+      <w:bookmarkEnd w:id="46"/>
     </w:p>
     <w:p>
       <w:pPr>
@@ -1852,7 +2202,7 @@
       <w:r>
         <w:t xml:space="preserve"> </w:t>
       </w:r>
-      <w:hyperlink r:id="rId42">
+      <w:hyperlink r:id="rId47">
         <w:r>
           <w:rPr>
             <w:rStyle w:val="Hyperlink"/>
@@ -1887,7 +2237,7 @@
       <w:r>
         <w:t xml:space="preserve"> </w:t>
       </w:r>
-      <w:hyperlink r:id="rId43">
+      <w:hyperlink r:id="rId48">
         <w:r>
           <w:rPr>
             <w:rStyle w:val="Hyperlink"/>
@@ -1939,11 +2289,11 @@
       <w:pPr>
         <w:pStyle w:val="Heading2"/>
       </w:pPr>
-      <w:bookmarkStart w:id="44" w:name="week-3---use-the-network-effect"/>
+      <w:bookmarkStart w:id="49" w:name="week-3---use-the-network-effect"/>
       <w:r>
         <w:t xml:space="preserve">Week 3 - Use The Network Effect</w:t>
       </w:r>
-      <w:bookmarkEnd w:id="44"/>
+      <w:bookmarkEnd w:id="49"/>
     </w:p>
     <w:p>
       <w:pPr>
@@ -2011,7 +2361,7 @@
       <w:r>
         <w:t xml:space="preserve"> </w:t>
       </w:r>
-      <w:hyperlink r:id="rId45">
+      <w:hyperlink r:id="rId50">
         <w:r>
           <w:rPr>
             <w:rStyle w:val="Hyperlink"/>
@@ -2046,7 +2396,7 @@
       <w:r>
         <w:t xml:space="preserve"> </w:t>
       </w:r>
-      <w:hyperlink r:id="rId46">
+      <w:hyperlink r:id="rId51">
         <w:r>
           <w:rPr>
             <w:rStyle w:val="Hyperlink"/>
@@ -2081,7 +2431,7 @@
       <w:r>
         <w:t xml:space="preserve"> </w:t>
       </w:r>
-      <w:hyperlink r:id="rId47">
+      <w:hyperlink r:id="rId52">
         <w:r>
           <w:rPr>
             <w:rStyle w:val="Hyperlink"/>
@@ -2133,11 +2483,11 @@
       <w:pPr>
         <w:pStyle w:val="Heading2"/>
       </w:pPr>
-      <w:bookmarkStart w:id="48" w:name="week-4---pitstop-1"/>
+      <w:bookmarkStart w:id="53" w:name="week-4---pitstop-1"/>
       <w:r>
         <w:t xml:space="preserve">Week 4 - Pitstop 1</w:t>
       </w:r>
-      <w:bookmarkEnd w:id="48"/>
+      <w:bookmarkEnd w:id="53"/>
     </w:p>
     <w:p>
       <w:pPr>
@@ -2223,7 +2573,7 @@
       <w:r>
         <w:t xml:space="preserve"> </w:t>
       </w:r>
-      <w:hyperlink r:id="rId49">
+      <w:hyperlink r:id="rId54">
         <w:r>
           <w:rPr>
             <w:rStyle w:val="Hyperlink"/>
@@ -2258,7 +2608,7 @@
       <w:r>
         <w:t xml:space="preserve"> </w:t>
       </w:r>
-      <w:hyperlink r:id="rId50">
+      <w:hyperlink r:id="rId55">
         <w:r>
           <w:rPr>
             <w:rStyle w:val="Hyperlink"/>
@@ -2310,11 +2660,11 @@
       <w:pPr>
         <w:pStyle w:val="Heading2"/>
       </w:pPr>
-      <w:bookmarkStart w:id="51" w:name="week-5---who-am-i"/>
+      <w:bookmarkStart w:id="56" w:name="week-5---who-am-i"/>
       <w:r>
         <w:t xml:space="preserve">Week 5 - Who Am I?</w:t>
       </w:r>
-      <w:bookmarkEnd w:id="51"/>
+      <w:bookmarkEnd w:id="56"/>
     </w:p>
     <w:p>
       <w:pPr>
@@ -2400,7 +2750,7 @@
       <w:r>
         <w:t xml:space="preserve"> </w:t>
       </w:r>
-      <w:hyperlink r:id="rId52">
+      <w:hyperlink r:id="rId57">
         <w:r>
           <w:rPr>
             <w:rStyle w:val="Hyperlink"/>
@@ -2435,7 +2785,7 @@
       <w:r>
         <w:t xml:space="preserve"> </w:t>
       </w:r>
-      <w:hyperlink r:id="rId53">
+      <w:hyperlink r:id="rId58">
         <w:r>
           <w:rPr>
             <w:rStyle w:val="Hyperlink"/>
@@ -2487,11 +2837,11 @@
       <w:pPr>
         <w:pStyle w:val="Heading2"/>
       </w:pPr>
-      <w:bookmarkStart w:id="54" w:name="week-6---update-your-digital-twin"/>
+      <w:bookmarkStart w:id="59" w:name="week-6---update-your-digital-twin"/>
       <w:r>
         <w:t xml:space="preserve">Week 6 - Update Your Digital Twin</w:t>
       </w:r>
-      <w:bookmarkEnd w:id="54"/>
+      <w:bookmarkEnd w:id="59"/>
     </w:p>
     <w:p>
       <w:pPr>
@@ -2559,7 +2909,7 @@
       <w:r>
         <w:t xml:space="preserve"> </w:t>
       </w:r>
-      <w:hyperlink r:id="rId55">
+      <w:hyperlink r:id="rId60">
         <w:r>
           <w:rPr>
             <w:rStyle w:val="Hyperlink"/>
@@ -2594,7 +2944,7 @@
       <w:r>
         <w:t xml:space="preserve"> </w:t>
       </w:r>
-      <w:hyperlink r:id="rId56">
+      <w:hyperlink r:id="rId61">
         <w:r>
           <w:rPr>
             <w:rStyle w:val="Hyperlink"/>
@@ -2629,7 +2979,7 @@
       <w:r>
         <w:t xml:space="preserve"> </w:t>
       </w:r>
-      <w:hyperlink r:id="rId57">
+      <w:hyperlink r:id="rId62">
         <w:r>
           <w:rPr>
             <w:rStyle w:val="Hyperlink"/>
@@ -2681,11 +3031,11 @@
       <w:pPr>
         <w:pStyle w:val="Heading2"/>
       </w:pPr>
-      <w:bookmarkStart w:id="58" w:name="week-7---your-vision-goes-digital"/>
+      <w:bookmarkStart w:id="63" w:name="week-7---your-vision-goes-digital"/>
       <w:r>
         <w:t xml:space="preserve">Week 7 - Your Vision Goes Digital</w:t>
       </w:r>
-      <w:bookmarkEnd w:id="58"/>
+      <w:bookmarkEnd w:id="63"/>
     </w:p>
     <w:p>
       <w:pPr>
@@ -2753,7 +3103,7 @@
       <w:r>
         <w:t xml:space="preserve"> </w:t>
       </w:r>
-      <w:hyperlink r:id="rId59">
+      <w:hyperlink r:id="rId64">
         <w:r>
           <w:rPr>
             <w:rStyle w:val="Hyperlink"/>
@@ -2788,7 +3138,7 @@
       <w:r>
         <w:t xml:space="preserve"> </w:t>
       </w:r>
-      <w:hyperlink r:id="rId60">
+      <w:hyperlink r:id="rId65">
         <w:r>
           <w:rPr>
             <w:rStyle w:val="Hyperlink"/>
@@ -2840,11 +3190,11 @@
       <w:pPr>
         <w:pStyle w:val="Heading2"/>
       </w:pPr>
-      <w:bookmarkStart w:id="61" w:name="week-8---pitstop-2"/>
+      <w:bookmarkStart w:id="66" w:name="week-8---pitstop-2"/>
       <w:r>
         <w:t xml:space="preserve">Week 8 - Pitstop 2</w:t>
       </w:r>
-      <w:bookmarkEnd w:id="61"/>
+      <w:bookmarkEnd w:id="66"/>
     </w:p>
     <w:p>
       <w:pPr>
@@ -2927,7 +3277,7 @@
       <w:r>
         <w:t xml:space="preserve"> </w:t>
       </w:r>
-      <w:hyperlink r:id="rId62">
+      <w:hyperlink r:id="rId67">
         <w:r>
           <w:rPr>
             <w:rStyle w:val="Hyperlink"/>
@@ -2962,7 +3312,7 @@
       <w:r>
         <w:t xml:space="preserve"> </w:t>
       </w:r>
-      <w:hyperlink r:id="rId63">
+      <w:hyperlink r:id="rId68">
         <w:r>
           <w:rPr>
             <w:rStyle w:val="Hyperlink"/>
@@ -2997,7 +3347,7 @@
       <w:r>
         <w:t xml:space="preserve"> </w:t>
       </w:r>
-      <w:hyperlink r:id="rId64">
+      <w:hyperlink r:id="rId69">
         <w:r>
           <w:rPr>
             <w:rStyle w:val="Hyperlink"/>
@@ -3049,11 +3399,11 @@
       <w:pPr>
         <w:pStyle w:val="Heading2"/>
       </w:pPr>
-      <w:bookmarkStart w:id="65" w:name="week-9---your-knowledge-assets"/>
+      <w:bookmarkStart w:id="70" w:name="week-9---your-knowledge-assets"/>
       <w:r>
         <w:t xml:space="preserve">Week 9 - Your Knowledge Assets</w:t>
       </w:r>
-      <w:bookmarkEnd w:id="65"/>
+      <w:bookmarkEnd w:id="70"/>
     </w:p>
     <w:p>
       <w:pPr>
@@ -3121,7 +3471,7 @@
       <w:r>
         <w:t xml:space="preserve"> </w:t>
       </w:r>
-      <w:hyperlink r:id="rId66">
+      <w:hyperlink r:id="rId71">
         <w:r>
           <w:rPr>
             <w:rStyle w:val="Hyperlink"/>
@@ -3156,7 +3506,7 @@
       <w:r>
         <w:t xml:space="preserve"> </w:t>
       </w:r>
-      <w:hyperlink r:id="rId67">
+      <w:hyperlink r:id="rId72">
         <w:r>
           <w:rPr>
             <w:rStyle w:val="Hyperlink"/>
@@ -3208,11 +3558,11 @@
       <w:pPr>
         <w:pStyle w:val="Heading2"/>
       </w:pPr>
-      <w:bookmarkStart w:id="68" w:name="week-10---networking-and-sharing-time"/>
+      <w:bookmarkStart w:id="73" w:name="week-10---networking-and-sharing-time"/>
       <w:r>
         <w:t xml:space="preserve">Week 10 - Networking And Sharing Time</w:t>
       </w:r>
-      <w:bookmarkEnd w:id="68"/>
+      <w:bookmarkEnd w:id="73"/>
     </w:p>
     <w:p>
       <w:pPr>
@@ -3280,7 +3630,7 @@
       <w:r>
         <w:t xml:space="preserve"> </w:t>
       </w:r>
-      <w:hyperlink r:id="rId69">
+      <w:hyperlink r:id="rId74">
         <w:r>
           <w:rPr>
             <w:rStyle w:val="Hyperlink"/>
@@ -3315,7 +3665,7 @@
       <w:r>
         <w:t xml:space="preserve"> </w:t>
       </w:r>
-      <w:hyperlink r:id="rId70">
+      <w:hyperlink r:id="rId75">
         <w:r>
           <w:rPr>
             <w:rStyle w:val="Hyperlink"/>
@@ -3350,7 +3700,7 @@
       <w:r>
         <w:t xml:space="preserve"> </w:t>
       </w:r>
-      <w:hyperlink r:id="rId71">
+      <w:hyperlink r:id="rId76">
         <w:r>
           <w:rPr>
             <w:rStyle w:val="Hyperlink"/>
@@ -3432,11 +3782,11 @@
       <w:pPr>
         <w:pStyle w:val="Heading2"/>
       </w:pPr>
-      <w:bookmarkStart w:id="72" w:name="week-11---the-power-of-communities"/>
+      <w:bookmarkStart w:id="77" w:name="week-11---the-power-of-communities"/>
       <w:r>
         <w:t xml:space="preserve">Week 11 - The Power Of Communities</w:t>
       </w:r>
-      <w:bookmarkEnd w:id="72"/>
+      <w:bookmarkEnd w:id="77"/>
     </w:p>
     <w:p>
       <w:pPr>
@@ -3504,7 +3854,7 @@
       <w:r>
         <w:t xml:space="preserve"> </w:t>
       </w:r>
-      <w:hyperlink r:id="rId73">
+      <w:hyperlink r:id="rId78">
         <w:r>
           <w:rPr>
             <w:rStyle w:val="Hyperlink"/>
@@ -3539,7 +3889,7 @@
       <w:r>
         <w:t xml:space="preserve"> </w:t>
       </w:r>
-      <w:hyperlink r:id="rId74">
+      <w:hyperlink r:id="rId79">
         <w:r>
           <w:rPr>
             <w:rStyle w:val="Hyperlink"/>
@@ -3574,7 +3924,7 @@
       <w:r>
         <w:t xml:space="preserve"> </w:t>
       </w:r>
-      <w:hyperlink r:id="rId75">
+      <w:hyperlink r:id="rId80">
         <w:r>
           <w:rPr>
             <w:rStyle w:val="Hyperlink"/>
@@ -3626,11 +3976,11 @@
       <w:pPr>
         <w:pStyle w:val="Heading2"/>
       </w:pPr>
-      <w:bookmarkStart w:id="76" w:name="week-12---reflect-and-celebrate"/>
+      <w:bookmarkStart w:id="81" w:name="week-12---reflect-and-celebrate"/>
       <w:r>
         <w:t xml:space="preserve">Week 12 - Reflect And Celebrate</w:t>
       </w:r>
-      <w:bookmarkEnd w:id="76"/>
+      <w:bookmarkEnd w:id="81"/>
     </w:p>
     <w:p>
       <w:pPr>
@@ -3698,7 +4048,7 @@
       <w:r>
         <w:t xml:space="preserve"> </w:t>
       </w:r>
-      <w:hyperlink r:id="rId77">
+      <w:hyperlink r:id="rId82">
         <w:r>
           <w:rPr>
             <w:rStyle w:val="Hyperlink"/>
@@ -3733,7 +4083,7 @@
       <w:r>
         <w:t xml:space="preserve"> </w:t>
       </w:r>
-      <w:hyperlink r:id="rId78">
+      <w:hyperlink r:id="rId83">
         <w:r>
           <w:rPr>
             <w:rStyle w:val="Hyperlink"/>
@@ -3768,7 +4118,7 @@
       <w:r>
         <w:t xml:space="preserve"> </w:t>
       </w:r>
-      <w:hyperlink r:id="rId79">
+      <w:hyperlink r:id="rId84">
         <w:r>
           <w:rPr>
             <w:rStyle w:val="Hyperlink"/>
@@ -3820,116 +4170,18 @@
       <w:pPr>
         <w:pStyle w:val="Heading1"/>
       </w:pPr>
-      <w:bookmarkStart w:id="80" w:name="lernos-canvas---use-it-as-checklist-and-to-tell-your-story"/>
-      <w:r>
-        <w:t xml:space="preserve">lernOS Canvas - Use it as Checklist And To Tell Your Story</w:t>
-      </w:r>
-      <w:bookmarkEnd w:id="80"/>
+      <w:bookmarkStart w:id="85" w:name="lernos-memex---get-things-out-of-your-head-and-in-a-system-you-trust"/>
+      <w:r>
+        <w:t xml:space="preserve">lernOS Memex - Get Things Out Of Your Head And In A System You Trust</w:t>
+      </w:r>
+      <w:bookmarkEnd w:id="85"/>
     </w:p>
     <w:p>
       <w:pPr>
         <w:pStyle w:val="FirstParagraph"/>
       </w:pPr>
       <w:r>
-        <w:t xml:space="preserve">The</w:t>
-      </w:r>
-      <w:r>
-        <w:t xml:space="preserve"> </w:t>
-      </w:r>
-      <w:r>
-        <w:rPr>
-          <w:b/>
-        </w:rPr>
-        <w:t xml:space="preserve">lernOS Canvas</w:t>
-      </w:r>
-      <w:r>
-        <w:t xml:space="preserve"> </w:t>
-      </w:r>
-      <w:r>
-        <w:t xml:space="preserve">(</w:t>
-      </w:r>
-      <w:hyperlink r:id="rId81">
-        <w:r>
-          <w:rPr>
-            <w:rStyle w:val="Hyperlink"/>
-          </w:rPr>
-          <w:t xml:space="preserve">PDF</w:t>
-        </w:r>
-      </w:hyperlink>
-      <w:r>
-        <w:t xml:space="preserve">) uses a similar structure as the</w:t>
-      </w:r>
-      <w:r>
-        <w:t xml:space="preserve"> </w:t>
-      </w:r>
-      <w:hyperlink r:id="rId82">
-        <w:r>
-          <w:rPr>
-            <w:rStyle w:val="Hyperlink"/>
-          </w:rPr>
-          <w:t xml:space="preserve">business model canvas</w:t>
-        </w:r>
-      </w:hyperlink>
-      <w:r>
-        <w:t xml:space="preserve"> </w:t>
-      </w:r>
-      <w:r>
-        <w:t xml:space="preserve">by Alex Osterwalder. It can be used to systematically go through the elements of lernOS and create your personal management system with a strong focus on knowledge and learning.</w:t>
-      </w:r>
-    </w:p>
-    <w:p>
-      <w:pPr>
-        <w:pStyle w:val="CaptionedFigure"/>
-      </w:pPr>
-      <w:r>
-        <w:drawing>
-          <wp:inline>
-            <wp:extent cx="5334000" cy="3692769"/>
-            <wp:effectExtent b="0" l="0" r="0" t="0"/>
-            <wp:docPr descr="lernOS Canvas" title="" id="1" name="Picture"/>
-            <a:graphic>
-              <a:graphicData uri="http://schemas.openxmlformats.org/drawingml/2006/picture">
-                <pic:pic>
-                  <pic:nvPicPr>
-                    <pic:cNvPr descr="https://github.com/simondueckert/lernos/raw/master/lernOS%20Canvas/lernOS-Canvas.png" id="0" name="Picture"/>
-                    <pic:cNvPicPr>
-                      <a:picLocks noChangeArrowheads="1" noChangeAspect="1"/>
-                    </pic:cNvPicPr>
-                  </pic:nvPicPr>
-                  <pic:blipFill>
-                    <a:blip r:embed="rId83"/>
-                    <a:stretch>
-                      <a:fillRect/>
-                    </a:stretch>
-                  </pic:blipFill>
-                  <pic:spPr bwMode="auto">
-                    <a:xfrm>
-                      <a:off x="0" y="0"/>
-                      <a:ext cx="5334000" cy="3692769"/>
-                    </a:xfrm>
-                    <a:prstGeom prst="rect">
-                      <a:avLst/>
-                    </a:prstGeom>
-                    <a:noFill/>
-                    <a:ln w="9525">
-                      <a:noFill/>
-                      <a:headEnd/>
-                      <a:tailEnd/>
-                    </a:ln>
-                  </pic:spPr>
-                </pic:pic>
-              </a:graphicData>
-            </a:graphic>
-          </wp:inline>
-        </w:drawing>
-      </w:r>
-    </w:p>
-    <w:p>
-      <w:pPr>
-        <w:pStyle w:val="ImageCaption"/>
-      </w:pPr>
-      <w:r>
-        <w:t xml:space="preserve">lernOS Canvas</w:t>
+        <w:t xml:space="preserve">Everything you define or agree upon should be documented in a system you trust. This is not for bureaucracy reasons but to keep your head free for creative knowledge work. You can use any personal notebook (paper-based or digital) as lernOS Memex (Memory Extender).</w:t>
       </w:r>
     </w:p>
     <w:p>
@@ -3937,209 +4189,12 @@
         <w:pStyle w:val="BodyText"/>
       </w:pPr>
       <w:r>
-        <w:t xml:space="preserve">The basic elements of the lernOS Canvas are:</w:t>
-      </w:r>
-    </w:p>
-    <w:p>
-      <w:pPr>
-        <w:pStyle w:val="Compact"/>
-        <w:numPr>
-          <w:numId w:val="1016"/>
-          <w:ilvl w:val="0"/>
-        </w:numPr>
-      </w:pPr>
-      <w:r>
-        <w:rPr>
-          <w:b/>
-        </w:rPr>
-        <w:t xml:space="preserve">Objectives &amp; Key Results:</w:t>
-      </w:r>
-      <w:r>
-        <w:t xml:space="preserve"> </w:t>
-      </w:r>
-      <w:r>
-        <w:t xml:space="preserve">what you try to reach and how you measure success</w:t>
-      </w:r>
-    </w:p>
-    <w:p>
-      <w:pPr>
-        <w:pStyle w:val="Compact"/>
-        <w:numPr>
-          <w:numId w:val="1016"/>
-          <w:ilvl w:val="0"/>
-        </w:numPr>
-      </w:pPr>
-      <w:r>
-        <w:rPr>
-          <w:b/>
-        </w:rPr>
-        <w:t xml:space="preserve">Activities:</w:t>
-      </w:r>
-      <w:r>
-        <w:t xml:space="preserve"> </w:t>
-      </w:r>
-      <w:r>
-        <w:t xml:space="preserve">tasks and</w:t>
-      </w:r>
-      <w:r>
-        <w:t xml:space="preserve"> </w:t>
-      </w:r>
-      <w:r>
-        <w:rPr>
-          <w:b/>
-        </w:rPr>
-        <w:t xml:space="preserve">roles</w:t>
-      </w:r>
-      <w:r>
-        <w:t xml:space="preserve"> </w:t>
-      </w:r>
-      <w:r>
-        <w:t xml:space="preserve">you have,</w:t>
-      </w:r>
-      <w:r>
-        <w:t xml:space="preserve"> </w:t>
-      </w:r>
-      <w:r>
-        <w:rPr>
-          <w:b/>
-        </w:rPr>
-        <w:t xml:space="preserve">projects</w:t>
-      </w:r>
-      <w:r>
-        <w:t xml:space="preserve"> </w:t>
-      </w:r>
-      <w:r>
-        <w:t xml:space="preserve">you run</w:t>
-      </w:r>
-    </w:p>
-    <w:p>
-      <w:pPr>
-        <w:pStyle w:val="Compact"/>
-        <w:numPr>
-          <w:numId w:val="1016"/>
-          <w:ilvl w:val="0"/>
-        </w:numPr>
-      </w:pPr>
-      <w:r>
-        <w:rPr>
-          <w:b/>
-        </w:rPr>
-        <w:t xml:space="preserve">Knowledge:</w:t>
-      </w:r>
-      <w:r>
-        <w:t xml:space="preserve"> </w:t>
-      </w:r>
-      <w:r>
-        <w:t xml:space="preserve">your</w:t>
-      </w:r>
-      <w:r>
-        <w:t xml:space="preserve"> </w:t>
-      </w:r>
-      <w:r>
-        <w:rPr>
-          <w:b/>
-        </w:rPr>
-        <w:t xml:space="preserve">expertise</w:t>
-      </w:r>
-      <w:r>
-        <w:t xml:space="preserve">, know-how between your ears or codified in</w:t>
-      </w:r>
-      <w:r>
-        <w:t xml:space="preserve"> </w:t>
-      </w:r>
-      <w:r>
-        <w:rPr>
-          <w:b/>
-        </w:rPr>
-        <w:t xml:space="preserve">knowledge assets</w:t>
-      </w:r>
-      <w:r>
-        <w:t xml:space="preserve"> </w:t>
-      </w:r>
-      <w:r>
-        <w:t xml:space="preserve">(e.g. checklists, presentations) stored in your</w:t>
-      </w:r>
-      <w:r>
-        <w:t xml:space="preserve"> </w:t>
-      </w:r>
-      <w:r>
-        <w:rPr>
-          <w:b/>
-        </w:rPr>
-        <w:t xml:space="preserve">repositories</w:t>
-      </w:r>
-      <w:r>
-        <w:t xml:space="preserve"> </w:t>
-      </w:r>
-      <w:r>
-        <w:t xml:space="preserve">(e.g. social intranet, onedrive, slideshare)</w:t>
-      </w:r>
-    </w:p>
-    <w:p>
-      <w:pPr>
-        <w:pStyle w:val="Compact"/>
-        <w:numPr>
-          <w:numId w:val="1016"/>
-          <w:ilvl w:val="0"/>
-        </w:numPr>
-      </w:pPr>
-      <w:r>
-        <w:rPr>
-          <w:b/>
-        </w:rPr>
-        <w:t xml:space="preserve">Relationships:</w:t>
-      </w:r>
-      <w:r>
-        <w:t xml:space="preserve"> </w:t>
-      </w:r>
-      <w:r>
-        <w:t xml:space="preserve">people in your</w:t>
-      </w:r>
-      <w:r>
-        <w:t xml:space="preserve"> </w:t>
-      </w:r>
-      <w:r>
-        <w:rPr>
-          <w:b/>
-        </w:rPr>
-        <w:t xml:space="preserve">social network</w:t>
-      </w:r>
-      <w:r>
-        <w:t xml:space="preserve"> </w:t>
-      </w:r>
-      <w:r>
-        <w:t xml:space="preserve">(physical or virtual) helping you to achieve your objectives</w:t>
-      </w:r>
-    </w:p>
-    <w:p>
-      <w:pPr>
-        <w:pStyle w:val="Heading1"/>
-      </w:pPr>
-      <w:bookmarkStart w:id="84" w:name="lernos-memex---get-things-out-of-your-head-and-in-a-system-you-trust"/>
-      <w:r>
-        <w:t xml:space="preserve">lernOS Memex - Get Things Out Of Your Head And In A System You Trust</w:t>
-      </w:r>
-      <w:bookmarkEnd w:id="84"/>
-    </w:p>
-    <w:p>
-      <w:pPr>
-        <w:pStyle w:val="FirstParagraph"/>
-      </w:pPr>
-      <w:r>
-        <w:t xml:space="preserve">Everything you define or agree upon should be documented in a system you trust. This is not for bureaucracy reasons but to keep your head free for creative knowledge work. You can use any personal notebook (paper-based or digital) as lernOS Memex (Memory Extender).</w:t>
-      </w:r>
-    </w:p>
-    <w:p>
-      <w:pPr>
-        <w:pStyle w:val="BodyText"/>
-      </w:pPr>
-      <w:r>
         <w:t xml:space="preserve">If you do not have any tool at hand, you can download and use the</w:t>
       </w:r>
       <w:r>
         <w:t xml:space="preserve"> </w:t>
       </w:r>
-      <w:hyperlink r:id="rId85">
+      <w:hyperlink r:id="rId86">
         <w:r>
           <w:rPr>
             <w:rStyle w:val="Hyperlink"/>
@@ -4156,7 +4211,7 @@
       <w:r>
         <w:t xml:space="preserve"> </w:t>
       </w:r>
-      <w:hyperlink r:id="rId86">
+      <w:hyperlink r:id="rId87">
         <w:r>
           <w:rPr>
             <w:rStyle w:val="Hyperlink"/>
@@ -4188,7 +4243,7 @@
                     </pic:cNvPicPr>
                   </pic:nvPicPr>
                   <pic:blipFill>
-                    <a:blip r:embed="rId87"/>
+                    <a:blip r:embed="rId88"/>
                     <a:stretch>
                       <a:fillRect/>
                     </a:stretch>
@@ -4227,11 +4282,11 @@
       <w:pPr>
         <w:pStyle w:val="Heading1"/>
       </w:pPr>
-      <w:bookmarkStart w:id="88" w:name="lernos-kata-catalogue---practice-new-skills"/>
+      <w:bookmarkStart w:id="89" w:name="lernos-kata-catalogue---practice-new-skills"/>
       <w:r>
         <w:t xml:space="preserve">lernOS Kata Catalogue - Practice New Skills</w:t>
       </w:r>
-      <w:bookmarkEnd w:id="88"/>
+      <w:bookmarkEnd w:id="89"/>
     </w:p>
     <w:p>
       <w:pPr>
@@ -4263,7 +4318,7 @@
       <w:pPr>
         <w:pStyle w:val="Heading2"/>
       </w:pPr>
-      <w:bookmarkStart w:id="89" w:name="your-future-backwards"/>
+      <w:bookmarkStart w:id="90" w:name="your-future-backwards"/>
       <w:hyperlink w:anchor="your-future-backwards">
         <w:r>
           <w:rPr>
@@ -4272,7 +4327,7 @@
           <w:t xml:space="preserve">Your Future Backwards</w:t>
         </w:r>
       </w:hyperlink>
-      <w:bookmarkEnd w:id="89"/>
+      <w:bookmarkEnd w:id="90"/>
     </w:p>
     <w:p>
       <w:pPr>
@@ -4284,7 +4339,7 @@
       <w:r>
         <w:t xml:space="preserve"> </w:t>
       </w:r>
-      <w:hyperlink r:id="rId90">
+      <w:hyperlink r:id="rId91">
         <w:r>
           <w:rPr>
             <w:rStyle w:val="Hyperlink"/>
@@ -4301,7 +4356,7 @@
       <w:r>
         <w:t xml:space="preserve"> </w:t>
       </w:r>
-      <w:hyperlink r:id="rId91">
+      <w:hyperlink r:id="rId92">
         <w:r>
           <w:rPr>
             <w:rStyle w:val="Hyperlink"/>
@@ -4331,7 +4386,7 @@
       <w:pPr>
         <w:pStyle w:val="Compact"/>
         <w:numPr>
-          <w:numId w:val="1017"/>
+          <w:numId w:val="1016"/>
           <w:ilvl w:val="0"/>
         </w:numPr>
       </w:pPr>
@@ -4343,7 +4398,7 @@
       <w:pPr>
         <w:pStyle w:val="Compact"/>
         <w:numPr>
-          <w:numId w:val="1017"/>
+          <w:numId w:val="1016"/>
           <w:ilvl w:val="0"/>
         </w:numPr>
       </w:pPr>
@@ -4373,7 +4428,7 @@
       <w:pPr>
         <w:pStyle w:val="Compact"/>
         <w:numPr>
-          <w:numId w:val="1017"/>
+          <w:numId w:val="1016"/>
           <w:ilvl w:val="0"/>
         </w:numPr>
       </w:pPr>
@@ -4385,7 +4440,7 @@
       <w:pPr>
         <w:pStyle w:val="Compact"/>
         <w:numPr>
-          <w:numId w:val="1017"/>
+          <w:numId w:val="1016"/>
           <w:ilvl w:val="0"/>
         </w:numPr>
       </w:pPr>
@@ -4413,7 +4468,7 @@
       <w:r>
         <w:t xml:space="preserve"> </w:t>
       </w:r>
-      <w:hyperlink r:id="rId92">
+      <w:hyperlink r:id="rId93">
         <w:r>
           <w:rPr>
             <w:rStyle w:val="Hyperlink"/>
@@ -4429,7 +4484,7 @@
       <w:pPr>
         <w:pStyle w:val="Compact"/>
         <w:numPr>
-          <w:numId w:val="1017"/>
+          <w:numId w:val="1016"/>
           <w:ilvl w:val="0"/>
         </w:numPr>
       </w:pPr>
@@ -4458,7 +4513,7 @@
       <w:pPr>
         <w:pStyle w:val="Heading2"/>
       </w:pPr>
-      <w:bookmarkStart w:id="93" w:name="lernos-sprint-planning"/>
+      <w:bookmarkStart w:id="94" w:name="lernos-sprint-planning"/>
       <w:hyperlink w:anchor="lernos-sprint-planning">
         <w:r>
           <w:rPr>
@@ -4467,7 +4522,7 @@
           <w:t xml:space="preserve">lernOS Sprint Planning</w:t>
         </w:r>
       </w:hyperlink>
-      <w:bookmarkEnd w:id="93"/>
+      <w:bookmarkEnd w:id="94"/>
     </w:p>
     <w:p>
       <w:pPr>
@@ -4492,7 +4547,7 @@
       <w:pPr>
         <w:pStyle w:val="Compact"/>
         <w:numPr>
-          <w:numId w:val="1018"/>
+          <w:numId w:val="1017"/>
           <w:ilvl w:val="0"/>
         </w:numPr>
       </w:pPr>
@@ -4522,7 +4577,7 @@
       <w:pPr>
         <w:pStyle w:val="Compact"/>
         <w:numPr>
-          <w:numId w:val="1018"/>
+          <w:numId w:val="1017"/>
           <w:ilvl w:val="0"/>
         </w:numPr>
       </w:pPr>
@@ -4534,7 +4589,7 @@
       <w:pPr>
         <w:pStyle w:val="Compact"/>
         <w:numPr>
-          <w:numId w:val="1018"/>
+          <w:numId w:val="1017"/>
           <w:ilvl w:val="0"/>
         </w:numPr>
       </w:pPr>
@@ -4546,7 +4601,7 @@
       <w:pPr>
         <w:pStyle w:val="Compact"/>
         <w:numPr>
-          <w:numId w:val="1018"/>
+          <w:numId w:val="1017"/>
           <w:ilvl w:val="0"/>
         </w:numPr>
       </w:pPr>
@@ -4558,7 +4613,7 @@
       <w:pPr>
         <w:pStyle w:val="Compact"/>
         <w:numPr>
-          <w:numId w:val="1018"/>
+          <w:numId w:val="1017"/>
           <w:ilvl w:val="0"/>
         </w:numPr>
       </w:pPr>
@@ -4570,7 +4625,7 @@
       <w:pPr>
         <w:pStyle w:val="Compact"/>
         <w:numPr>
-          <w:numId w:val="1018"/>
+          <w:numId w:val="1017"/>
           <w:ilvl w:val="0"/>
         </w:numPr>
       </w:pPr>
@@ -4582,7 +4637,7 @@
       <w:pPr>
         <w:pStyle w:val="Heading2"/>
       </w:pPr>
-      <w:bookmarkStart w:id="94" w:name="why-are-you-here"/>
+      <w:bookmarkStart w:id="95" w:name="why-are-you-here"/>
       <w:hyperlink w:anchor="why-are-you-here">
         <w:r>
           <w:rPr>
@@ -4591,7 +4646,7 @@
           <w:t xml:space="preserve">Why Are You Here?</w:t>
         </w:r>
       </w:hyperlink>
-      <w:bookmarkEnd w:id="94"/>
+      <w:bookmarkEnd w:id="95"/>
     </w:p>
     <w:p>
       <w:pPr>
@@ -4627,7 +4682,7 @@
       <w:r>
         <w:t xml:space="preserve"> </w:t>
       </w:r>
-      <w:hyperlink r:id="rId95">
+      <w:hyperlink r:id="rId96">
         <w:r>
           <w:rPr>
             <w:rStyle w:val="Hyperlink"/>
@@ -4723,7 +4778,7 @@
       <w:pPr>
         <w:pStyle w:val="Compact"/>
         <w:numPr>
-          <w:numId w:val="1019"/>
+          <w:numId w:val="1018"/>
           <w:ilvl w:val="0"/>
         </w:numPr>
       </w:pPr>
@@ -4735,7 +4790,7 @@
       <w:pPr>
         <w:pStyle w:val="Compact"/>
         <w:numPr>
-          <w:numId w:val="1019"/>
+          <w:numId w:val="1018"/>
           <w:ilvl w:val="0"/>
         </w:numPr>
       </w:pPr>
@@ -4762,7 +4817,7 @@
       <w:pPr>
         <w:pStyle w:val="Compact"/>
         <w:numPr>
-          <w:numId w:val="1019"/>
+          <w:numId w:val="1018"/>
           <w:ilvl w:val="0"/>
         </w:numPr>
       </w:pPr>
@@ -4774,7 +4829,7 @@
       <w:pPr>
         <w:pStyle w:val="Heading2"/>
       </w:pPr>
-      <w:bookmarkStart w:id="96" w:name="my-objectives-for-the-next-12-weeks"/>
+      <w:bookmarkStart w:id="97" w:name="my-objectives-for-the-next-12-weeks"/>
       <w:hyperlink w:anchor="my-objectives-for-the-next-12-weeks">
         <w:r>
           <w:rPr>
@@ -4783,7 +4838,7 @@
           <w:t xml:space="preserve">My Objective(s) For The Next 12 weeks</w:t>
         </w:r>
       </w:hyperlink>
-      <w:bookmarkEnd w:id="96"/>
+      <w:bookmarkEnd w:id="97"/>
     </w:p>
     <w:p>
       <w:pPr>
@@ -4808,7 +4863,7 @@
       <w:pPr>
         <w:pStyle w:val="Compact"/>
         <w:numPr>
-          <w:numId w:val="1020"/>
+          <w:numId w:val="1019"/>
           <w:ilvl w:val="0"/>
         </w:numPr>
       </w:pPr>
@@ -4820,7 +4875,7 @@
       <w:pPr>
         <w:pStyle w:val="Compact"/>
         <w:numPr>
-          <w:numId w:val="1020"/>
+          <w:numId w:val="1019"/>
           <w:ilvl w:val="0"/>
         </w:numPr>
       </w:pPr>
@@ -4847,7 +4902,7 @@
       <w:pPr>
         <w:pStyle w:val="Compact"/>
         <w:numPr>
-          <w:numId w:val="1020"/>
+          <w:numId w:val="1019"/>
           <w:ilvl w:val="0"/>
         </w:numPr>
       </w:pPr>
@@ -4859,7 +4914,7 @@
       <w:pPr>
         <w:pStyle w:val="Heading2"/>
       </w:pPr>
-      <w:bookmarkStart w:id="97" w:name="people-related-to-your-objectives"/>
+      <w:bookmarkStart w:id="98" w:name="people-related-to-your-objectives"/>
       <w:hyperlink w:anchor="people-related-to-your-objectives">
         <w:r>
           <w:rPr>
@@ -4868,7 +4923,7 @@
           <w:t xml:space="preserve">People Related To Your Objective(s)</w:t>
         </w:r>
       </w:hyperlink>
-      <w:bookmarkEnd w:id="97"/>
+      <w:bookmarkEnd w:id="98"/>
     </w:p>
     <w:p>
       <w:pPr>
@@ -4880,7 +4935,7 @@
       <w:r>
         <w:t xml:space="preserve"> </w:t>
       </w:r>
-      <w:hyperlink r:id="rId98">
+      <w:hyperlink r:id="rId99">
         <w:r>
           <w:rPr>
             <w:rStyle w:val="Hyperlink"/>
@@ -4925,7 +4980,7 @@
       <w:pPr>
         <w:pStyle w:val="Compact"/>
         <w:numPr>
-          <w:numId w:val="1021"/>
+          <w:numId w:val="1020"/>
           <w:ilvl w:val="0"/>
         </w:numPr>
       </w:pPr>
@@ -4952,7 +5007,7 @@
       <w:pPr>
         <w:pStyle w:val="Compact"/>
         <w:numPr>
-          <w:numId w:val="1021"/>
+          <w:numId w:val="1020"/>
           <w:ilvl w:val="0"/>
         </w:numPr>
       </w:pPr>
@@ -4964,7 +5019,7 @@
       <w:pPr>
         <w:pStyle w:val="Compact"/>
         <w:numPr>
-          <w:numId w:val="1021"/>
+          <w:numId w:val="1020"/>
           <w:ilvl w:val="0"/>
         </w:numPr>
       </w:pPr>
@@ -4976,7 +5031,7 @@
       <w:pPr>
         <w:pStyle w:val="Heading2"/>
       </w:pPr>
-      <w:bookmarkStart w:id="99" w:name="strong-or-weak-ties"/>
+      <w:bookmarkStart w:id="100" w:name="strong-or-weak-ties"/>
       <w:hyperlink w:anchor="strong-or-weak-ties">
         <w:r>
           <w:rPr>
@@ -4985,7 +5040,7 @@
           <w:t xml:space="preserve">Strong Or Weak Ties?</w:t>
         </w:r>
       </w:hyperlink>
-      <w:bookmarkEnd w:id="99"/>
+      <w:bookmarkEnd w:id="100"/>
     </w:p>
     <w:p>
       <w:pPr>
@@ -4997,7 +5052,7 @@
       <w:r>
         <w:t xml:space="preserve"> </w:t>
       </w:r>
-      <w:hyperlink r:id="rId100">
+      <w:hyperlink r:id="rId101">
         <w:r>
           <w:rPr>
             <w:rStyle w:val="Hyperlink"/>
@@ -5016,21 +5071,86 @@
       <w:pPr>
         <w:pStyle w:val="Compact"/>
         <w:numPr>
+          <w:numId w:val="1021"/>
+          <w:ilvl w:val="0"/>
+        </w:numPr>
+      </w:pPr>
+      <w:r>
+        <w:rPr>
+          <w:b/>
+        </w:rPr>
+        <w:t xml:space="preserve">Absent:</w:t>
+      </w:r>
+      <w:r>
+        <w:t xml:space="preserve"> </w:t>
+      </w:r>
+      <w:r>
+        <w:t xml:space="preserve">you don’t know each other</w:t>
+      </w:r>
+    </w:p>
+    <w:p>
+      <w:pPr>
+        <w:pStyle w:val="Compact"/>
+        <w:numPr>
+          <w:numId w:val="1021"/>
+          <w:ilvl w:val="0"/>
+        </w:numPr>
+      </w:pPr>
+      <w:r>
+        <w:rPr>
+          <w:b/>
+        </w:rPr>
+        <w:t xml:space="preserve">Weak:</w:t>
+      </w:r>
+      <w:r>
+        <w:t xml:space="preserve"> </w:t>
+      </w:r>
+      <w:r>
+        <w:t xml:space="preserve">you are somehow connected, you had interactions in the past</w:t>
+      </w:r>
+    </w:p>
+    <w:p>
+      <w:pPr>
+        <w:pStyle w:val="Compact"/>
+        <w:numPr>
+          <w:numId w:val="1021"/>
+          <w:ilvl w:val="0"/>
+        </w:numPr>
+      </w:pPr>
+      <w:r>
+        <w:rPr>
+          <w:b/>
+        </w:rPr>
+        <w:t xml:space="preserve">Strong:</w:t>
+      </w:r>
+      <w:r>
+        <w:t xml:space="preserve"> </w:t>
+      </w:r>
+      <w:r>
+        <w:t xml:space="preserve">you regularly interact, meet, help each other</w:t>
+      </w:r>
+    </w:p>
+    <w:p>
+      <w:pPr>
+        <w:pStyle w:val="FirstParagraph"/>
+      </w:pPr>
+      <w:r>
+        <w:rPr>
+          <w:b/>
+        </w:rPr>
+        <w:t xml:space="preserve">Exercise:</w:t>
+      </w:r>
+    </w:p>
+    <w:p>
+      <w:pPr>
+        <w:pStyle w:val="Compact"/>
+        <w:numPr>
           <w:numId w:val="1022"/>
           <w:ilvl w:val="0"/>
         </w:numPr>
       </w:pPr>
       <w:r>
-        <w:rPr>
-          <w:b/>
-        </w:rPr>
-        <w:t xml:space="preserve">Absent:</w:t>
-      </w:r>
-      <w:r>
-        <w:t xml:space="preserve"> </w:t>
-      </w:r>
-      <w:r>
-        <w:t xml:space="preserve">you don’t know each other</w:t>
+        <w:t xml:space="preserve">Take your relationship list and grade every relationship as 1 (strong), 2 (weak), or 3 (absent) to get an idea which relationships should be deepened in the future.</w:t>
       </w:r>
     </w:p>
     <w:p>
@@ -5042,71 +5162,6 @@
         </w:numPr>
       </w:pPr>
       <w:r>
-        <w:rPr>
-          <w:b/>
-        </w:rPr>
-        <w:t xml:space="preserve">Weak:</w:t>
-      </w:r>
-      <w:r>
-        <w:t xml:space="preserve"> </w:t>
-      </w:r>
-      <w:r>
-        <w:t xml:space="preserve">you are somehow connected, you had interactions in the past</w:t>
-      </w:r>
-    </w:p>
-    <w:p>
-      <w:pPr>
-        <w:pStyle w:val="Compact"/>
-        <w:numPr>
-          <w:numId w:val="1022"/>
-          <w:ilvl w:val="0"/>
-        </w:numPr>
-      </w:pPr>
-      <w:r>
-        <w:rPr>
-          <w:b/>
-        </w:rPr>
-        <w:t xml:space="preserve">Strong:</w:t>
-      </w:r>
-      <w:r>
-        <w:t xml:space="preserve"> </w:t>
-      </w:r>
-      <w:r>
-        <w:t xml:space="preserve">you regularly interact, meet, help each other</w:t>
-      </w:r>
-    </w:p>
-    <w:p>
-      <w:pPr>
-        <w:pStyle w:val="FirstParagraph"/>
-      </w:pPr>
-      <w:r>
-        <w:rPr>
-          <w:b/>
-        </w:rPr>
-        <w:t xml:space="preserve">Exercise:</w:t>
-      </w:r>
-    </w:p>
-    <w:p>
-      <w:pPr>
-        <w:pStyle w:val="Compact"/>
-        <w:numPr>
-          <w:numId w:val="1023"/>
-          <w:ilvl w:val="0"/>
-        </w:numPr>
-      </w:pPr>
-      <w:r>
-        <w:t xml:space="preserve">Take your relationship list and grade every relationship as 1 (strong), 2 (weak), or 3 (absent) to get an idea which relationships should be deepened in the future.</w:t>
-      </w:r>
-    </w:p>
-    <w:p>
-      <w:pPr>
-        <w:pStyle w:val="Compact"/>
-        <w:numPr>
-          <w:numId w:val="1023"/>
-          <w:ilvl w:val="0"/>
-        </w:numPr>
-      </w:pPr>
-      <w:r>
         <w:t xml:space="preserve">Mark the relationships that you want to deepen in the future.</w:t>
       </w:r>
     </w:p>
@@ -5114,7 +5169,7 @@
       <w:pPr>
         <w:pStyle w:val="Heading2"/>
       </w:pPr>
-      <w:bookmarkStart w:id="101" w:name="your-first-sharing-experience"/>
+      <w:bookmarkStart w:id="102" w:name="your-first-sharing-experience"/>
       <w:hyperlink w:anchor="your-first-sharing-experience">
         <w:r>
           <w:rPr>
@@ -5123,7 +5178,7 @@
           <w:t xml:space="preserve">Your First Sharing Experience</w:t>
         </w:r>
       </w:hyperlink>
-      <w:bookmarkEnd w:id="101"/>
+      <w:bookmarkEnd w:id="102"/>
     </w:p>
     <w:p>
       <w:pPr>
@@ -5148,7 +5203,7 @@
       <w:pPr>
         <w:pStyle w:val="Compact"/>
         <w:numPr>
-          <w:numId w:val="1024"/>
+          <w:numId w:val="1023"/>
           <w:ilvl w:val="0"/>
         </w:numPr>
       </w:pPr>
@@ -5160,7 +5215,7 @@
       <w:pPr>
         <w:pStyle w:val="Compact"/>
         <w:numPr>
-          <w:numId w:val="1024"/>
+          <w:numId w:val="1023"/>
           <w:ilvl w:val="0"/>
         </w:numPr>
       </w:pPr>
@@ -5172,7 +5227,7 @@
       <w:pPr>
         <w:pStyle w:val="Compact"/>
         <w:numPr>
-          <w:numId w:val="1024"/>
+          <w:numId w:val="1023"/>
           <w:ilvl w:val="0"/>
         </w:numPr>
       </w:pPr>
@@ -5184,7 +5239,7 @@
       <w:pPr>
         <w:pStyle w:val="Heading2"/>
       </w:pPr>
-      <w:bookmarkStart w:id="102" w:name="an-appointment-with-yourself"/>
+      <w:bookmarkStart w:id="103" w:name="an-appointment-with-yourself"/>
       <w:hyperlink w:anchor="an-appointment-with-yourself">
         <w:r>
           <w:rPr>
@@ -5193,7 +5248,7 @@
           <w:t xml:space="preserve">An Appointment With Yourself</w:t>
         </w:r>
       </w:hyperlink>
-      <w:bookmarkEnd w:id="102"/>
+      <w:bookmarkEnd w:id="103"/>
     </w:p>
     <w:p>
       <w:pPr>
@@ -5218,7 +5273,7 @@
       <w:pPr>
         <w:pStyle w:val="Compact"/>
         <w:numPr>
-          <w:numId w:val="1025"/>
+          <w:numId w:val="1024"/>
           <w:ilvl w:val="0"/>
         </w:numPr>
       </w:pPr>
@@ -5230,7 +5285,7 @@
       <w:pPr>
         <w:pStyle w:val="Compact"/>
         <w:numPr>
-          <w:numId w:val="1025"/>
+          <w:numId w:val="1024"/>
           <w:ilvl w:val="0"/>
         </w:numPr>
       </w:pPr>
@@ -5242,7 +5297,7 @@
       <w:pPr>
         <w:pStyle w:val="Compact"/>
         <w:numPr>
-          <w:numId w:val="1025"/>
+          <w:numId w:val="1024"/>
           <w:ilvl w:val="0"/>
         </w:numPr>
       </w:pPr>
@@ -5254,7 +5309,7 @@
       <w:pPr>
         <w:pStyle w:val="Heading2"/>
       </w:pPr>
-      <w:bookmarkStart w:id="103" w:name="use-web-scale-networking"/>
+      <w:bookmarkStart w:id="104" w:name="use-web-scale-networking"/>
       <w:hyperlink w:anchor="use-web-scale-networking">
         <w:r>
           <w:rPr>
@@ -5263,7 +5318,7 @@
           <w:t xml:space="preserve">Use Web-Scale Networking</w:t>
         </w:r>
       </w:hyperlink>
-      <w:bookmarkEnd w:id="103"/>
+      <w:bookmarkEnd w:id="104"/>
     </w:p>
     <w:p>
       <w:pPr>
@@ -5288,7 +5343,7 @@
       <w:pPr>
         <w:pStyle w:val="Compact"/>
         <w:numPr>
-          <w:numId w:val="1026"/>
+          <w:numId w:val="1025"/>
           <w:ilvl w:val="0"/>
         </w:numPr>
       </w:pPr>
@@ -5300,7 +5355,7 @@
       <w:pPr>
         <w:pStyle w:val="Compact"/>
         <w:numPr>
-          <w:numId w:val="1026"/>
+          <w:numId w:val="1025"/>
           <w:ilvl w:val="0"/>
         </w:numPr>
       </w:pPr>
@@ -5312,7 +5367,7 @@
       <w:pPr>
         <w:pStyle w:val="Compact"/>
         <w:numPr>
-          <w:numId w:val="1026"/>
+          <w:numId w:val="1025"/>
           <w:ilvl w:val="0"/>
         </w:numPr>
       </w:pPr>
@@ -5324,7 +5379,7 @@
       <w:pPr>
         <w:pStyle w:val="Heading2"/>
       </w:pPr>
-      <w:bookmarkStart w:id="104" w:name="practice-social-praise"/>
+      <w:bookmarkStart w:id="105" w:name="practice-social-praise"/>
       <w:hyperlink w:anchor="practice-social-praise">
         <w:r>
           <w:rPr>
@@ -5333,7 +5388,7 @@
           <w:t xml:space="preserve">Practice Social Praise</w:t>
         </w:r>
       </w:hyperlink>
-      <w:bookmarkEnd w:id="104"/>
+      <w:bookmarkEnd w:id="105"/>
     </w:p>
     <w:p>
       <w:pPr>
@@ -5376,7 +5431,7 @@
       <w:pPr>
         <w:pStyle w:val="Compact"/>
         <w:numPr>
-          <w:numId w:val="1027"/>
+          <w:numId w:val="1026"/>
           <w:ilvl w:val="0"/>
         </w:numPr>
       </w:pPr>
@@ -5388,7 +5443,7 @@
       <w:pPr>
         <w:pStyle w:val="Compact"/>
         <w:numPr>
-          <w:numId w:val="1027"/>
+          <w:numId w:val="1026"/>
           <w:ilvl w:val="0"/>
         </w:numPr>
       </w:pPr>
@@ -5400,7 +5455,7 @@
       <w:pPr>
         <w:pStyle w:val="Heading2"/>
       </w:pPr>
-      <w:bookmarkStart w:id="105" w:name="tone-of-voice-in-online-communication"/>
+      <w:bookmarkStart w:id="106" w:name="tone-of-voice-in-online-communication"/>
       <w:hyperlink w:anchor="tone-of-voice-in-online-communication">
         <w:r>
           <w:rPr>
@@ -5409,7 +5464,7 @@
           <w:t xml:space="preserve">Tone Of Voice In Online Communication</w:t>
         </w:r>
       </w:hyperlink>
-      <w:bookmarkEnd w:id="105"/>
+      <w:bookmarkEnd w:id="106"/>
     </w:p>
     <w:p>
       <w:pPr>
@@ -5452,7 +5507,7 @@
       <w:pPr>
         <w:pStyle w:val="Heading2"/>
       </w:pPr>
-      <w:bookmarkStart w:id="106" w:name="sharing-a-useful-resource"/>
+      <w:bookmarkStart w:id="107" w:name="sharing-a-useful-resource"/>
       <w:hyperlink w:anchor="sharing-a-useful-resource">
         <w:r>
           <w:rPr>
@@ -5461,7 +5516,7 @@
           <w:t xml:space="preserve">Sharing A Useful Resource</w:t>
         </w:r>
       </w:hyperlink>
-      <w:bookmarkEnd w:id="106"/>
+      <w:bookmarkEnd w:id="107"/>
     </w:p>
     <w:p>
       <w:pPr>
@@ -5486,7 +5541,7 @@
       <w:pPr>
         <w:pStyle w:val="Compact"/>
         <w:numPr>
-          <w:numId w:val="1028"/>
+          <w:numId w:val="1027"/>
           <w:ilvl w:val="0"/>
         </w:numPr>
       </w:pPr>
@@ -5498,7 +5553,7 @@
       <w:pPr>
         <w:pStyle w:val="Compact"/>
         <w:numPr>
-          <w:numId w:val="1028"/>
+          <w:numId w:val="1027"/>
           <w:ilvl w:val="0"/>
         </w:numPr>
       </w:pPr>
@@ -5510,7 +5565,7 @@
       <w:pPr>
         <w:pStyle w:val="Compact"/>
         <w:numPr>
-          <w:numId w:val="1028"/>
+          <w:numId w:val="1027"/>
           <w:ilvl w:val="0"/>
         </w:numPr>
       </w:pPr>
@@ -5522,7 +5577,7 @@
       <w:pPr>
         <w:pStyle w:val="Heading2"/>
       </w:pPr>
-      <w:bookmarkStart w:id="107" w:name="random-facts-about-me"/>
+      <w:bookmarkStart w:id="108" w:name="random-facts-about-me"/>
       <w:hyperlink w:anchor="25-random-facts-about-me">
         <w:r>
           <w:rPr>
@@ -5531,7 +5586,7 @@
           <w:t xml:space="preserve">25 Random Facts About Me</w:t>
         </w:r>
       </w:hyperlink>
-      <w:bookmarkEnd w:id="107"/>
+      <w:bookmarkEnd w:id="108"/>
     </w:p>
     <w:p>
       <w:pPr>
@@ -5560,12 +5615,167 @@
       <w:pPr>
         <w:pStyle w:val="Compact"/>
         <w:numPr>
+          <w:numId w:val="1028"/>
+          <w:ilvl w:val="0"/>
+        </w:numPr>
+      </w:pPr>
+      <w:r>
+        <w:t xml:space="preserve">Life experiences</w:t>
+      </w:r>
+    </w:p>
+    <w:p>
+      <w:pPr>
+        <w:pStyle w:val="Compact"/>
+        <w:numPr>
+          <w:numId w:val="1028"/>
+          <w:ilvl w:val="0"/>
+        </w:numPr>
+      </w:pPr>
+      <w:r>
+        <w:t xml:space="preserve">Your likes/dislikes</w:t>
+      </w:r>
+    </w:p>
+    <w:p>
+      <w:pPr>
+        <w:pStyle w:val="Compact"/>
+        <w:numPr>
+          <w:numId w:val="1028"/>
+          <w:ilvl w:val="0"/>
+        </w:numPr>
+      </w:pPr>
+      <w:r>
+        <w:t xml:space="preserve">Where you were born/lived</w:t>
+      </w:r>
+    </w:p>
+    <w:p>
+      <w:pPr>
+        <w:pStyle w:val="Compact"/>
+        <w:numPr>
+          <w:numId w:val="1028"/>
+          <w:ilvl w:val="0"/>
+        </w:numPr>
+      </w:pPr>
+      <w:r>
+        <w:t xml:space="preserve">Family, kids, parents</w:t>
+      </w:r>
+    </w:p>
+    <w:p>
+      <w:pPr>
+        <w:pStyle w:val="Compact"/>
+        <w:numPr>
+          <w:numId w:val="1028"/>
+          <w:ilvl w:val="0"/>
+        </w:numPr>
+      </w:pPr>
+      <w:r>
+        <w:t xml:space="preserve">Schools, universities</w:t>
+      </w:r>
+    </w:p>
+    <w:p>
+      <w:pPr>
+        <w:pStyle w:val="Compact"/>
+        <w:numPr>
+          <w:numId w:val="1028"/>
+          <w:ilvl w:val="0"/>
+        </w:numPr>
+      </w:pPr>
+      <w:r>
+        <w:t xml:space="preserve">Workplaces in the past</w:t>
+      </w:r>
+    </w:p>
+    <w:p>
+      <w:pPr>
+        <w:pStyle w:val="Compact"/>
+        <w:numPr>
+          <w:numId w:val="1028"/>
+          <w:ilvl w:val="0"/>
+        </w:numPr>
+      </w:pPr>
+      <w:r>
+        <w:t xml:space="preserve">Career challenges</w:t>
+      </w:r>
+    </w:p>
+    <w:p>
+      <w:pPr>
+        <w:pStyle w:val="Compact"/>
+        <w:numPr>
+          <w:numId w:val="1028"/>
+          <w:ilvl w:val="0"/>
+        </w:numPr>
+      </w:pPr>
+      <w:r>
+        <w:t xml:space="preserve">Vacations</w:t>
+      </w:r>
+    </w:p>
+    <w:p>
+      <w:pPr>
+        <w:pStyle w:val="Compact"/>
+        <w:numPr>
+          <w:numId w:val="1028"/>
+          <w:ilvl w:val="0"/>
+        </w:numPr>
+      </w:pPr>
+      <w:r>
+        <w:t xml:space="preserve">Hobbies</w:t>
+      </w:r>
+    </w:p>
+    <w:p>
+      <w:pPr>
+        <w:pStyle w:val="Compact"/>
+        <w:numPr>
+          <w:numId w:val="1028"/>
+          <w:ilvl w:val="0"/>
+        </w:numPr>
+      </w:pPr>
+      <w:r>
+        <w:t xml:space="preserve">Achievements</w:t>
+      </w:r>
+    </w:p>
+    <w:p>
+      <w:pPr>
+        <w:pStyle w:val="Compact"/>
+        <w:numPr>
+          <w:numId w:val="1028"/>
+          <w:ilvl w:val="0"/>
+        </w:numPr>
+      </w:pPr>
+      <w:r>
+        <w:t xml:space="preserve">Fun facts</w:t>
+      </w:r>
+    </w:p>
+    <w:p>
+      <w:pPr>
+        <w:pStyle w:val="Compact"/>
+        <w:numPr>
+          <w:numId w:val="1028"/>
+          <w:ilvl w:val="0"/>
+        </w:numPr>
+      </w:pPr>
+      <w:r>
+        <w:t xml:space="preserve">Anything that helps to understand what makes you who YOU are</w:t>
+      </w:r>
+    </w:p>
+    <w:p>
+      <w:pPr>
+        <w:pStyle w:val="FirstParagraph"/>
+      </w:pPr>
+      <w:r>
+        <w:rPr>
+          <w:b/>
+        </w:rPr>
+        <w:t xml:space="preserve">Exercise:</w:t>
+      </w:r>
+    </w:p>
+    <w:p>
+      <w:pPr>
+        <w:pStyle w:val="Compact"/>
+        <w:numPr>
           <w:numId w:val="1029"/>
           <w:ilvl w:val="0"/>
         </w:numPr>
       </w:pPr>
       <w:r>
-        <w:t xml:space="preserve">Life experiences</w:t>
+        <w:t xml:space="preserve">Creating a list of 10 random things about yourself.</w:t>
       </w:r>
     </w:p>
     <w:p>
@@ -5577,167 +5787,12 @@
         </w:numPr>
       </w:pPr>
       <w:r>
-        <w:t xml:space="preserve">Your likes/dislikes</w:t>
-      </w:r>
-    </w:p>
-    <w:p>
-      <w:pPr>
-        <w:pStyle w:val="Compact"/>
-        <w:numPr>
-          <w:numId w:val="1029"/>
-          <w:ilvl w:val="0"/>
-        </w:numPr>
-      </w:pPr>
-      <w:r>
-        <w:t xml:space="preserve">Where you were born/lived</w:t>
-      </w:r>
-    </w:p>
-    <w:p>
-      <w:pPr>
-        <w:pStyle w:val="Compact"/>
-        <w:numPr>
-          <w:numId w:val="1029"/>
-          <w:ilvl w:val="0"/>
-        </w:numPr>
-      </w:pPr>
-      <w:r>
-        <w:t xml:space="preserve">Family, kids, parents</w:t>
-      </w:r>
-    </w:p>
-    <w:p>
-      <w:pPr>
-        <w:pStyle w:val="Compact"/>
-        <w:numPr>
-          <w:numId w:val="1029"/>
-          <w:ilvl w:val="0"/>
-        </w:numPr>
-      </w:pPr>
-      <w:r>
-        <w:t xml:space="preserve">Schools, universities</w:t>
-      </w:r>
-    </w:p>
-    <w:p>
-      <w:pPr>
-        <w:pStyle w:val="Compact"/>
-        <w:numPr>
-          <w:numId w:val="1029"/>
-          <w:ilvl w:val="0"/>
-        </w:numPr>
-      </w:pPr>
-      <w:r>
-        <w:t xml:space="preserve">Workplaces in the past</w:t>
-      </w:r>
-    </w:p>
-    <w:p>
-      <w:pPr>
-        <w:pStyle w:val="Compact"/>
-        <w:numPr>
-          <w:numId w:val="1029"/>
-          <w:ilvl w:val="0"/>
-        </w:numPr>
-      </w:pPr>
-      <w:r>
-        <w:t xml:space="preserve">Career challenges</w:t>
-      </w:r>
-    </w:p>
-    <w:p>
-      <w:pPr>
-        <w:pStyle w:val="Compact"/>
-        <w:numPr>
-          <w:numId w:val="1029"/>
-          <w:ilvl w:val="0"/>
-        </w:numPr>
-      </w:pPr>
-      <w:r>
-        <w:t xml:space="preserve">Vacations</w:t>
-      </w:r>
-    </w:p>
-    <w:p>
-      <w:pPr>
-        <w:pStyle w:val="Compact"/>
-        <w:numPr>
-          <w:numId w:val="1029"/>
-          <w:ilvl w:val="0"/>
-        </w:numPr>
-      </w:pPr>
-      <w:r>
-        <w:t xml:space="preserve">Hobbies</w:t>
-      </w:r>
-    </w:p>
-    <w:p>
-      <w:pPr>
-        <w:pStyle w:val="Compact"/>
-        <w:numPr>
-          <w:numId w:val="1029"/>
-          <w:ilvl w:val="0"/>
-        </w:numPr>
-      </w:pPr>
-      <w:r>
-        <w:t xml:space="preserve">Achievements</w:t>
-      </w:r>
-    </w:p>
-    <w:p>
-      <w:pPr>
-        <w:pStyle w:val="Compact"/>
-        <w:numPr>
-          <w:numId w:val="1029"/>
-          <w:ilvl w:val="0"/>
-        </w:numPr>
-      </w:pPr>
-      <w:r>
-        <w:t xml:space="preserve">Fun facts</w:t>
-      </w:r>
-    </w:p>
-    <w:p>
-      <w:pPr>
-        <w:pStyle w:val="Compact"/>
-        <w:numPr>
-          <w:numId w:val="1029"/>
-          <w:ilvl w:val="0"/>
-        </w:numPr>
-      </w:pPr>
-      <w:r>
-        <w:t xml:space="preserve">Anything that helps to understand what makes you who YOU are</w:t>
-      </w:r>
-    </w:p>
-    <w:p>
-      <w:pPr>
-        <w:pStyle w:val="FirstParagraph"/>
-      </w:pPr>
-      <w:r>
-        <w:rPr>
-          <w:b/>
-        </w:rPr>
-        <w:t xml:space="preserve">Exercise:</w:t>
-      </w:r>
-    </w:p>
-    <w:p>
-      <w:pPr>
-        <w:pStyle w:val="Compact"/>
-        <w:numPr>
-          <w:numId w:val="1030"/>
-          <w:ilvl w:val="0"/>
-        </w:numPr>
-      </w:pPr>
-      <w:r>
-        <w:t xml:space="preserve">Creating a list of 10 random things about yourself.</w:t>
-      </w:r>
-    </w:p>
-    <w:p>
-      <w:pPr>
-        <w:pStyle w:val="Compact"/>
-        <w:numPr>
-          <w:numId w:val="1030"/>
-          <w:ilvl w:val="0"/>
-        </w:numPr>
-      </w:pPr>
-      <w:r>
         <w:t xml:space="preserve">Read the</w:t>
       </w:r>
       <w:r>
         <w:t xml:space="preserve"> </w:t>
       </w:r>
-      <w:hyperlink r:id="rId108">
+      <w:hyperlink r:id="rId109">
         <w:r>
           <w:rPr>
             <w:rStyle w:val="Hyperlink"/>
@@ -5753,7 +5808,7 @@
       <w:pPr>
         <w:pStyle w:val="Compact"/>
         <w:numPr>
-          <w:numId w:val="1030"/>
+          <w:numId w:val="1029"/>
           <w:ilvl w:val="0"/>
         </w:numPr>
       </w:pPr>
@@ -5765,7 +5820,7 @@
       <w:pPr>
         <w:pStyle w:val="Compact"/>
         <w:numPr>
-          <w:numId w:val="1030"/>
+          <w:numId w:val="1029"/>
           <w:ilvl w:val="0"/>
         </w:numPr>
       </w:pPr>
@@ -5777,7 +5832,7 @@
       <w:pPr>
         <w:pStyle w:val="Heading2"/>
       </w:pPr>
-      <w:bookmarkStart w:id="109" w:name="contribute-your-self"/>
+      <w:bookmarkStart w:id="110" w:name="contribute-your-self"/>
       <w:hyperlink w:anchor="contribute-your-self">
         <w:r>
           <w:rPr>
@@ -5786,7 +5841,7 @@
           <w:t xml:space="preserve">Contribute Your Self</w:t>
         </w:r>
       </w:hyperlink>
-      <w:bookmarkEnd w:id="109"/>
+      <w:bookmarkEnd w:id="110"/>
     </w:p>
     <w:p>
       <w:pPr>
@@ -5811,7 +5866,7 @@
       <w:pPr>
         <w:pStyle w:val="Compact"/>
         <w:numPr>
-          <w:numId w:val="1031"/>
+          <w:numId w:val="1030"/>
           <w:ilvl w:val="0"/>
         </w:numPr>
       </w:pPr>
@@ -5823,7 +5878,7 @@
       <w:pPr>
         <w:pStyle w:val="Compact"/>
         <w:numPr>
-          <w:numId w:val="1031"/>
+          <w:numId w:val="1030"/>
           <w:ilvl w:val="0"/>
         </w:numPr>
       </w:pPr>
@@ -5835,7 +5890,7 @@
       <w:pPr>
         <w:pStyle w:val="Heading2"/>
       </w:pPr>
-      <w:bookmarkStart w:id="110" w:name="go-google-yourself"/>
+      <w:bookmarkStart w:id="111" w:name="go-google-yourself"/>
       <w:hyperlink w:anchor="go-google-yourself">
         <w:r>
           <w:rPr>
@@ -5844,7 +5899,7 @@
           <w:t xml:space="preserve">Go Google Yourself!</w:t>
         </w:r>
       </w:hyperlink>
-      <w:bookmarkEnd w:id="110"/>
+      <w:bookmarkEnd w:id="111"/>
     </w:p>
     <w:p>
       <w:pPr>
@@ -5869,7 +5924,7 @@
       <w:pPr>
         <w:pStyle w:val="Compact"/>
         <w:numPr>
-          <w:numId w:val="1032"/>
+          <w:numId w:val="1031"/>
           <w:ilvl w:val="0"/>
         </w:numPr>
       </w:pPr>
@@ -5881,7 +5936,7 @@
       <w:pPr>
         <w:pStyle w:val="Compact"/>
         <w:numPr>
-          <w:numId w:val="1032"/>
+          <w:numId w:val="1031"/>
           <w:ilvl w:val="0"/>
         </w:numPr>
       </w:pPr>
@@ -5893,7 +5948,7 @@
       <w:pPr>
         <w:pStyle w:val="Compact"/>
         <w:numPr>
-          <w:numId w:val="1032"/>
+          <w:numId w:val="1031"/>
           <w:ilvl w:val="0"/>
         </w:numPr>
       </w:pPr>
@@ -5923,7 +5978,7 @@
       <w:pPr>
         <w:pStyle w:val="Heading2"/>
       </w:pPr>
-      <w:bookmarkStart w:id="111" w:name="update-your-digital-twin"/>
+      <w:bookmarkStart w:id="112" w:name="update-your-digital-twin"/>
       <w:hyperlink w:anchor="update-your-digital-twin">
         <w:r>
           <w:rPr>
@@ -5932,7 +5987,7 @@
           <w:t xml:space="preserve">Update Your Digital Twin</w:t>
         </w:r>
       </w:hyperlink>
-      <w:bookmarkEnd w:id="111"/>
+      <w:bookmarkEnd w:id="112"/>
     </w:p>
     <w:p>
       <w:pPr>
@@ -5975,7 +6030,7 @@
       <w:pPr>
         <w:pStyle w:val="Compact"/>
         <w:numPr>
-          <w:numId w:val="1033"/>
+          <w:numId w:val="1032"/>
           <w:ilvl w:val="0"/>
         </w:numPr>
       </w:pPr>
@@ -5987,7 +6042,7 @@
       <w:pPr>
         <w:pStyle w:val="Compact"/>
         <w:numPr>
-          <w:numId w:val="1033"/>
+          <w:numId w:val="1032"/>
           <w:ilvl w:val="0"/>
         </w:numPr>
       </w:pPr>
@@ -5999,7 +6054,7 @@
       <w:pPr>
         <w:pStyle w:val="Compact"/>
         <w:numPr>
-          <w:numId w:val="1033"/>
+          <w:numId w:val="1032"/>
           <w:ilvl w:val="0"/>
         </w:numPr>
       </w:pPr>
@@ -6011,7 +6066,7 @@
       <w:pPr>
         <w:pStyle w:val="Compact"/>
         <w:numPr>
-          <w:numId w:val="1033"/>
+          <w:numId w:val="1032"/>
           <w:ilvl w:val="0"/>
         </w:numPr>
       </w:pPr>
@@ -6023,7 +6078,7 @@
       <w:pPr>
         <w:pStyle w:val="Heading2"/>
       </w:pPr>
-      <w:bookmarkStart w:id="112" w:name="spend-time-on-making-connections"/>
+      <w:bookmarkStart w:id="113" w:name="spend-time-on-making-connections"/>
       <w:hyperlink w:anchor="spend-time-on-making-connections">
         <w:r>
           <w:rPr>
@@ -6032,7 +6087,7 @@
           <w:t xml:space="preserve">Spend Time On Making Connections</w:t>
         </w:r>
       </w:hyperlink>
-      <w:bookmarkEnd w:id="112"/>
+      <w:bookmarkEnd w:id="113"/>
     </w:p>
     <w:p>
       <w:pPr>
@@ -6057,7 +6112,7 @@
       <w:pPr>
         <w:pStyle w:val="Compact"/>
         <w:numPr>
-          <w:numId w:val="1034"/>
+          <w:numId w:val="1033"/>
           <w:ilvl w:val="0"/>
         </w:numPr>
       </w:pPr>
@@ -6069,7 +6124,7 @@
       <w:pPr>
         <w:pStyle w:val="Compact"/>
         <w:numPr>
-          <w:numId w:val="1034"/>
+          <w:numId w:val="1033"/>
           <w:ilvl w:val="0"/>
         </w:numPr>
       </w:pPr>
@@ -6081,7 +6136,7 @@
       <w:pPr>
         <w:pStyle w:val="Compact"/>
         <w:numPr>
-          <w:numId w:val="1034"/>
+          <w:numId w:val="1033"/>
           <w:ilvl w:val="0"/>
         </w:numPr>
       </w:pPr>
@@ -6093,7 +6148,7 @@
       <w:pPr>
         <w:pStyle w:val="Heading2"/>
       </w:pPr>
-      <w:bookmarkStart w:id="113" w:name="write-a-letter-to-your-future-self"/>
+      <w:bookmarkStart w:id="114" w:name="write-a-letter-to-your-future-self"/>
       <w:hyperlink w:anchor="write-a-letter-to-your-future-self">
         <w:r>
           <w:rPr>
@@ -6102,7 +6157,7 @@
           <w:t xml:space="preserve">Write A Letter To Your Future Self</w:t>
         </w:r>
       </w:hyperlink>
-      <w:bookmarkEnd w:id="113"/>
+      <w:bookmarkEnd w:id="114"/>
     </w:p>
     <w:p>
       <w:pPr>
@@ -6114,7 +6169,7 @@
       <w:r>
         <w:t xml:space="preserve"> </w:t>
       </w:r>
-      <w:hyperlink r:id="rId114">
+      <w:hyperlink r:id="rId115">
         <w:r>
           <w:rPr>
             <w:rStyle w:val="Hyperlink"/>
@@ -6141,7 +6196,7 @@
       <w:pPr>
         <w:pStyle w:val="Compact"/>
         <w:numPr>
-          <w:numId w:val="1035"/>
+          <w:numId w:val="1034"/>
           <w:ilvl w:val="0"/>
         </w:numPr>
       </w:pPr>
@@ -6153,7 +6208,7 @@
       <w:pPr>
         <w:pStyle w:val="Compact"/>
         <w:numPr>
-          <w:numId w:val="1035"/>
+          <w:numId w:val="1034"/>
           <w:ilvl w:val="0"/>
         </w:numPr>
       </w:pPr>
@@ -6163,7 +6218,7 @@
       <w:r>
         <w:t xml:space="preserve"> </w:t>
       </w:r>
-      <w:hyperlink r:id="rId115">
+      <w:hyperlink r:id="rId116">
         <w:r>
           <w:rPr>
             <w:rStyle w:val="Hyperlink"/>
@@ -6182,7 +6237,7 @@
       <w:pPr>
         <w:pStyle w:val="Compact"/>
         <w:numPr>
-          <w:numId w:val="1035"/>
+          <w:numId w:val="1034"/>
           <w:ilvl w:val="0"/>
         </w:numPr>
       </w:pPr>
@@ -6194,7 +6249,7 @@
       <w:pPr>
         <w:pStyle w:val="Heading2"/>
       </w:pPr>
-      <w:bookmarkStart w:id="116" w:name="share-your-objectives"/>
+      <w:bookmarkStart w:id="117" w:name="share-your-objectives"/>
       <w:hyperlink w:anchor="share-your-objectives">
         <w:r>
           <w:rPr>
@@ -6203,7 +6258,7 @@
           <w:t xml:space="preserve">Share Your Objectives</w:t>
         </w:r>
       </w:hyperlink>
-      <w:bookmarkEnd w:id="116"/>
+      <w:bookmarkEnd w:id="117"/>
     </w:p>
     <w:p>
       <w:pPr>
@@ -6228,7 +6283,7 @@
       <w:pPr>
         <w:pStyle w:val="Compact"/>
         <w:numPr>
-          <w:numId w:val="1036"/>
+          <w:numId w:val="1035"/>
           <w:ilvl w:val="0"/>
         </w:numPr>
       </w:pPr>
@@ -6240,7 +6295,7 @@
       <w:pPr>
         <w:pStyle w:val="Compact"/>
         <w:numPr>
-          <w:numId w:val="1036"/>
+          <w:numId w:val="1035"/>
           <w:ilvl w:val="0"/>
         </w:numPr>
       </w:pPr>
@@ -6252,7 +6307,7 @@
       <w:pPr>
         <w:pStyle w:val="Compact"/>
         <w:numPr>
-          <w:numId w:val="1036"/>
+          <w:numId w:val="1035"/>
           <w:ilvl w:val="0"/>
         </w:numPr>
       </w:pPr>
@@ -6276,7 +6331,7 @@
       <w:pPr>
         <w:pStyle w:val="Heading2"/>
       </w:pPr>
-      <w:bookmarkStart w:id="117" w:name="stop-procrastination"/>
+      <w:bookmarkStart w:id="118" w:name="stop-procrastination"/>
       <w:hyperlink w:anchor="stop-procrastination">
         <w:r>
           <w:rPr>
@@ -6285,7 +6340,7 @@
           <w:t xml:space="preserve">Stop Procrastination!</w:t>
         </w:r>
       </w:hyperlink>
-      <w:bookmarkEnd w:id="117"/>
+      <w:bookmarkEnd w:id="118"/>
     </w:p>
     <w:p>
       <w:pPr>
@@ -6297,7 +6352,7 @@
       <w:r>
         <w:t xml:space="preserve"> </w:t>
       </w:r>
-      <w:hyperlink r:id="rId118">
+      <w:hyperlink r:id="rId119">
         <w:r>
           <w:rPr>
             <w:rStyle w:val="Hyperlink"/>
@@ -6313,12 +6368,143 @@
       <w:pPr>
         <w:pStyle w:val="Compact"/>
         <w:numPr>
+          <w:numId w:val="1036"/>
+          <w:ilvl w:val="0"/>
+        </w:numPr>
+      </w:pPr>
+      <w:r>
+        <w:t xml:space="preserve">Be aware of habits and thoughts that lead to procrastinating.</w:t>
+      </w:r>
+    </w:p>
+    <w:p>
+      <w:pPr>
+        <w:pStyle w:val="Compact"/>
+        <w:numPr>
+          <w:numId w:val="1036"/>
+          <w:ilvl w:val="0"/>
+        </w:numPr>
+      </w:pPr>
+      <w:r>
+        <w:t xml:space="preserve">Seek help for self-defeating problems such as fear, anxiety, difficulty in concentrating, poor time management, indecisiveness, and perfectionism.</w:t>
+      </w:r>
+    </w:p>
+    <w:p>
+      <w:pPr>
+        <w:pStyle w:val="Compact"/>
+        <w:numPr>
+          <w:numId w:val="1036"/>
+          <w:ilvl w:val="0"/>
+        </w:numPr>
+      </w:pPr>
+      <w:r>
+        <w:t xml:space="preserve">Evaluate your own goals, strengths, weaknesses, and priorities.</w:t>
+      </w:r>
+    </w:p>
+    <w:p>
+      <w:pPr>
+        <w:pStyle w:val="Compact"/>
+        <w:numPr>
+          <w:numId w:val="1036"/>
+          <w:ilvl w:val="0"/>
+        </w:numPr>
+      </w:pPr>
+      <w:r>
+        <w:t xml:space="preserve">Set realistic goals, and develop a personal positive link between the tasks and the concrete, meaningful goals.</w:t>
+      </w:r>
+    </w:p>
+    <w:p>
+      <w:pPr>
+        <w:pStyle w:val="Compact"/>
+        <w:numPr>
+          <w:numId w:val="1036"/>
+          <w:ilvl w:val="0"/>
+        </w:numPr>
+      </w:pPr>
+      <w:r>
+        <w:t xml:space="preserve">Restructure activities of daily life.</w:t>
+      </w:r>
+    </w:p>
+    <w:p>
+      <w:pPr>
+        <w:pStyle w:val="Compact"/>
+        <w:numPr>
+          <w:numId w:val="1036"/>
+          <w:ilvl w:val="0"/>
+        </w:numPr>
+      </w:pPr>
+      <w:r>
+        <w:t xml:space="preserve">Modify your environment for that newly gained perspective. For example, eliminate or minimize noise or distraction; put effort into relevant matters; reduce day-dreaming.</w:t>
+      </w:r>
+    </w:p>
+    <w:p>
+      <w:pPr>
+        <w:pStyle w:val="Compact"/>
+        <w:numPr>
+          <w:numId w:val="1036"/>
+          <w:ilvl w:val="0"/>
+        </w:numPr>
+      </w:pPr>
+      <w:r>
+        <w:t xml:space="preserve">Discipline yourself to the priorities you set.</w:t>
+      </w:r>
+    </w:p>
+    <w:p>
+      <w:pPr>
+        <w:pStyle w:val="Compact"/>
+        <w:numPr>
+          <w:numId w:val="1036"/>
+          <w:ilvl w:val="0"/>
+        </w:numPr>
+      </w:pPr>
+      <w:r>
+        <w:t xml:space="preserve">Motivate yourself with enjoyable activities, socializing and constructive hobbies.</w:t>
+      </w:r>
+    </w:p>
+    <w:p>
+      <w:pPr>
+        <w:pStyle w:val="Compact"/>
+        <w:numPr>
+          <w:numId w:val="1036"/>
+          <w:ilvl w:val="0"/>
+        </w:numPr>
+      </w:pPr>
+      <w:r>
+        <w:t xml:space="preserve">Tackle issues in small blocks of time, instead of trying to solve whole problems at once and then be intimidated.</w:t>
+      </w:r>
+    </w:p>
+    <w:p>
+      <w:pPr>
+        <w:pStyle w:val="Compact"/>
+        <w:numPr>
+          <w:numId w:val="1036"/>
+          <w:ilvl w:val="0"/>
+        </w:numPr>
+      </w:pPr>
+      <w:r>
+        <w:t xml:space="preserve">To prevent relapse, reinforce your pre-set goals based on needs and allow yourself to be rewarded in a balanced way for accomplished tasks.</w:t>
+      </w:r>
+    </w:p>
+    <w:p>
+      <w:pPr>
+        <w:pStyle w:val="FirstParagraph"/>
+      </w:pPr>
+      <w:r>
+        <w:rPr>
+          <w:b/>
+        </w:rPr>
+        <w:t xml:space="preserve">Exercise:</w:t>
+      </w:r>
+    </w:p>
+    <w:p>
+      <w:pPr>
+        <w:pStyle w:val="Compact"/>
+        <w:numPr>
           <w:numId w:val="1037"/>
           <w:ilvl w:val="0"/>
         </w:numPr>
       </w:pPr>
       <w:r>
-        <w:t xml:space="preserve">Be aware of habits and thoughts that lead to procrastinating.</w:t>
+        <w:t xml:space="preserve">Go through the list of procrastination counter measures and identify the ones that might help you.</w:t>
       </w:r>
     </w:p>
     <w:p>
@@ -6330,137 +6516,6 @@
         </w:numPr>
       </w:pPr>
       <w:r>
-        <w:t xml:space="preserve">Seek help for self-defeating problems such as fear, anxiety, difficulty in concentrating, poor time management, indecisiveness, and perfectionism.</w:t>
-      </w:r>
-    </w:p>
-    <w:p>
-      <w:pPr>
-        <w:pStyle w:val="Compact"/>
-        <w:numPr>
-          <w:numId w:val="1037"/>
-          <w:ilvl w:val="0"/>
-        </w:numPr>
-      </w:pPr>
-      <w:r>
-        <w:t xml:space="preserve">Evaluate your own goals, strengths, weaknesses, and priorities.</w:t>
-      </w:r>
-    </w:p>
-    <w:p>
-      <w:pPr>
-        <w:pStyle w:val="Compact"/>
-        <w:numPr>
-          <w:numId w:val="1037"/>
-          <w:ilvl w:val="0"/>
-        </w:numPr>
-      </w:pPr>
-      <w:r>
-        <w:t xml:space="preserve">Set realistic goals, and develop a personal positive link between the tasks and the concrete, meaningful goals.</w:t>
-      </w:r>
-    </w:p>
-    <w:p>
-      <w:pPr>
-        <w:pStyle w:val="Compact"/>
-        <w:numPr>
-          <w:numId w:val="1037"/>
-          <w:ilvl w:val="0"/>
-        </w:numPr>
-      </w:pPr>
-      <w:r>
-        <w:t xml:space="preserve">Restructure activities of daily life.</w:t>
-      </w:r>
-    </w:p>
-    <w:p>
-      <w:pPr>
-        <w:pStyle w:val="Compact"/>
-        <w:numPr>
-          <w:numId w:val="1037"/>
-          <w:ilvl w:val="0"/>
-        </w:numPr>
-      </w:pPr>
-      <w:r>
-        <w:t xml:space="preserve">Modify your environment for that newly gained perspective. For example, eliminate or minimize noise or distraction; put effort into relevant matters; reduce day-dreaming.</w:t>
-      </w:r>
-    </w:p>
-    <w:p>
-      <w:pPr>
-        <w:pStyle w:val="Compact"/>
-        <w:numPr>
-          <w:numId w:val="1037"/>
-          <w:ilvl w:val="0"/>
-        </w:numPr>
-      </w:pPr>
-      <w:r>
-        <w:t xml:space="preserve">Discipline yourself to the priorities you set.</w:t>
-      </w:r>
-    </w:p>
-    <w:p>
-      <w:pPr>
-        <w:pStyle w:val="Compact"/>
-        <w:numPr>
-          <w:numId w:val="1037"/>
-          <w:ilvl w:val="0"/>
-        </w:numPr>
-      </w:pPr>
-      <w:r>
-        <w:t xml:space="preserve">Motivate yourself with enjoyable activities, socializing and constructive hobbies.</w:t>
-      </w:r>
-    </w:p>
-    <w:p>
-      <w:pPr>
-        <w:pStyle w:val="Compact"/>
-        <w:numPr>
-          <w:numId w:val="1037"/>
-          <w:ilvl w:val="0"/>
-        </w:numPr>
-      </w:pPr>
-      <w:r>
-        <w:t xml:space="preserve">Tackle issues in small blocks of time, instead of trying to solve whole problems at once and then be intimidated.</w:t>
-      </w:r>
-    </w:p>
-    <w:p>
-      <w:pPr>
-        <w:pStyle w:val="Compact"/>
-        <w:numPr>
-          <w:numId w:val="1037"/>
-          <w:ilvl w:val="0"/>
-        </w:numPr>
-      </w:pPr>
-      <w:r>
-        <w:t xml:space="preserve">To prevent relapse, reinforce your pre-set goals based on needs and allow yourself to be rewarded in a balanced way for accomplished tasks.</w:t>
-      </w:r>
-    </w:p>
-    <w:p>
-      <w:pPr>
-        <w:pStyle w:val="FirstParagraph"/>
-      </w:pPr>
-      <w:r>
-        <w:rPr>
-          <w:b/>
-        </w:rPr>
-        <w:t xml:space="preserve">Exercise:</w:t>
-      </w:r>
-    </w:p>
-    <w:p>
-      <w:pPr>
-        <w:pStyle w:val="Compact"/>
-        <w:numPr>
-          <w:numId w:val="1038"/>
-          <w:ilvl w:val="0"/>
-        </w:numPr>
-      </w:pPr>
-      <w:r>
-        <w:t xml:space="preserve">Go through the list of procrastination counter measures and identify the ones that might help you.</w:t>
-      </w:r>
-    </w:p>
-    <w:p>
-      <w:pPr>
-        <w:pStyle w:val="Compact"/>
-        <w:numPr>
-          <w:numId w:val="1038"/>
-          <w:ilvl w:val="0"/>
-        </w:numPr>
-      </w:pPr>
-      <w:r>
         <w:t xml:space="preserve">For each identified counter measer write down how it might help you to make progress.</w:t>
       </w:r>
     </w:p>
@@ -6468,7 +6523,7 @@
       <w:pPr>
         <w:pStyle w:val="Heading2"/>
       </w:pPr>
-      <w:bookmarkStart w:id="119" w:name="create-your-own-burn-down-chart"/>
+      <w:bookmarkStart w:id="120" w:name="create-your-own-burn-down-chart"/>
       <w:hyperlink w:anchor="create-your-own-burn-down-chart">
         <w:r>
           <w:rPr>
@@ -6477,7 +6532,7 @@
           <w:t xml:space="preserve">Create Your Own Burn Down Chart</w:t>
         </w:r>
       </w:hyperlink>
-      <w:bookmarkEnd w:id="119"/>
+      <w:bookmarkEnd w:id="120"/>
     </w:p>
     <w:p>
       <w:pPr>
@@ -6489,7 +6544,7 @@
       <w:r>
         <w:t xml:space="preserve"> </w:t>
       </w:r>
-      <w:hyperlink r:id="rId120">
+      <w:hyperlink r:id="rId121">
         <w:r>
           <w:rPr>
             <w:rStyle w:val="Hyperlink"/>
@@ -6519,7 +6574,7 @@
       <w:pPr>
         <w:pStyle w:val="Compact"/>
         <w:numPr>
-          <w:numId w:val="1039"/>
+          <w:numId w:val="1038"/>
           <w:ilvl w:val="0"/>
         </w:numPr>
       </w:pPr>
@@ -6531,7 +6586,7 @@
       <w:pPr>
         <w:pStyle w:val="Compact"/>
         <w:numPr>
-          <w:numId w:val="1039"/>
+          <w:numId w:val="1038"/>
           <w:ilvl w:val="0"/>
         </w:numPr>
       </w:pPr>
@@ -6543,7 +6598,7 @@
       <w:pPr>
         <w:pStyle w:val="Heading2"/>
       </w:pPr>
-      <w:bookmarkStart w:id="121" w:name="help-others-to-connect"/>
+      <w:bookmarkStart w:id="122" w:name="help-others-to-connect"/>
       <w:hyperlink w:anchor="help-others-to-connect">
         <w:r>
           <w:rPr>
@@ -6552,7 +6607,7 @@
           <w:t xml:space="preserve">Help Others To Connect</w:t>
         </w:r>
       </w:hyperlink>
-      <w:bookmarkEnd w:id="121"/>
+      <w:bookmarkEnd w:id="122"/>
     </w:p>
     <w:p>
       <w:pPr>
@@ -6577,7 +6632,7 @@
       <w:pPr>
         <w:pStyle w:val="Compact"/>
         <w:numPr>
-          <w:numId w:val="1040"/>
+          <w:numId w:val="1039"/>
           <w:ilvl w:val="0"/>
         </w:numPr>
       </w:pPr>
@@ -6604,7 +6659,7 @@
       <w:pPr>
         <w:pStyle w:val="Compact"/>
         <w:numPr>
-          <w:numId w:val="1040"/>
+          <w:numId w:val="1039"/>
           <w:ilvl w:val="0"/>
         </w:numPr>
       </w:pPr>
@@ -6616,7 +6671,7 @@
       <w:pPr>
         <w:pStyle w:val="Compact"/>
         <w:numPr>
-          <w:numId w:val="1040"/>
+          <w:numId w:val="1039"/>
           <w:ilvl w:val="0"/>
         </w:numPr>
       </w:pPr>
@@ -6628,7 +6683,7 @@
       <w:pPr>
         <w:pStyle w:val="Heading2"/>
       </w:pPr>
-      <w:bookmarkStart w:id="122" w:name="your-top-10-assets"/>
+      <w:bookmarkStart w:id="123" w:name="your-top-10-assets"/>
       <w:hyperlink w:anchor="your-top-10-assets">
         <w:r>
           <w:rPr>
@@ -6637,7 +6692,7 @@
           <w:t xml:space="preserve">Your Top 10 Assets</w:t>
         </w:r>
       </w:hyperlink>
-      <w:bookmarkEnd w:id="122"/>
+      <w:bookmarkEnd w:id="123"/>
     </w:p>
     <w:p>
       <w:pPr>
@@ -6662,7 +6717,7 @@
       <w:pPr>
         <w:pStyle w:val="Compact"/>
         <w:numPr>
-          <w:numId w:val="1041"/>
+          <w:numId w:val="1040"/>
           <w:ilvl w:val="0"/>
         </w:numPr>
       </w:pPr>
@@ -6674,7 +6729,7 @@
       <w:pPr>
         <w:pStyle w:val="Compact"/>
         <w:numPr>
-          <w:numId w:val="1041"/>
+          <w:numId w:val="1040"/>
           <w:ilvl w:val="0"/>
         </w:numPr>
       </w:pPr>
@@ -6686,7 +6741,7 @@
       <w:pPr>
         <w:pStyle w:val="Heading2"/>
       </w:pPr>
-      <w:bookmarkStart w:id="123" w:name="the-dinner-table-university"/>
+      <w:bookmarkStart w:id="124" w:name="the-dinner-table-university"/>
       <w:hyperlink w:anchor="the-dinner-table-university">
         <w:r>
           <w:rPr>
@@ -6695,7 +6750,7 @@
           <w:t xml:space="preserve">The Dinner Table University</w:t>
         </w:r>
       </w:hyperlink>
-      <w:bookmarkEnd w:id="123"/>
+      <w:bookmarkEnd w:id="124"/>
     </w:p>
     <w:p>
       <w:pPr>
@@ -6707,7 +6762,7 @@
       <w:r>
         <w:t xml:space="preserve"> </w:t>
       </w:r>
-      <w:hyperlink r:id="rId124">
+      <w:hyperlink r:id="rId125">
         <w:r>
           <w:rPr>
             <w:rStyle w:val="Hyperlink"/>
@@ -6764,7 +6819,7 @@
       <w:pPr>
         <w:pStyle w:val="Compact"/>
         <w:numPr>
-          <w:numId w:val="1042"/>
+          <w:numId w:val="1041"/>
           <w:ilvl w:val="0"/>
         </w:numPr>
       </w:pPr>
@@ -6776,7 +6831,7 @@
       <w:pPr>
         <w:pStyle w:val="Compact"/>
         <w:numPr>
-          <w:numId w:val="1042"/>
+          <w:numId w:val="1041"/>
           <w:ilvl w:val="0"/>
         </w:numPr>
       </w:pPr>
@@ -6788,7 +6843,7 @@
       <w:pPr>
         <w:pStyle w:val="Compact"/>
         <w:numPr>
-          <w:numId w:val="1042"/>
+          <w:numId w:val="1041"/>
           <w:ilvl w:val="0"/>
         </w:numPr>
       </w:pPr>
@@ -6800,7 +6855,7 @@
       <w:pPr>
         <w:pStyle w:val="Heading2"/>
       </w:pPr>
-      <w:bookmarkStart w:id="125" w:name="what-can-i-contribute"/>
+      <w:bookmarkStart w:id="126" w:name="what-can-i-contribute"/>
       <w:hyperlink w:anchor="what-can-i-contribute">
         <w:r>
           <w:rPr>
@@ -6809,7 +6864,7 @@
           <w:t xml:space="preserve">What Can I Contribute?</w:t>
         </w:r>
       </w:hyperlink>
-      <w:bookmarkEnd w:id="125"/>
+      <w:bookmarkEnd w:id="126"/>
     </w:p>
     <w:p>
       <w:pPr>
@@ -6821,7 +6876,7 @@
       <w:r>
         <w:t xml:space="preserve"> </w:t>
       </w:r>
-      <w:hyperlink r:id="rId126">
+      <w:hyperlink r:id="rId127">
         <w:r>
           <w:rPr>
             <w:rStyle w:val="Hyperlink"/>
@@ -6840,21 +6895,230 @@
       <w:pPr>
         <w:pStyle w:val="Compact"/>
         <w:numPr>
+          <w:numId w:val="1042"/>
+          <w:ilvl w:val="0"/>
+        </w:numPr>
+      </w:pPr>
+      <w:r>
+        <w:rPr>
+          <w:b/>
+        </w:rPr>
+        <w:t xml:space="preserve">Discussion and opinion:</w:t>
+      </w:r>
+      <w:r>
+        <w:t xml:space="preserve"> </w:t>
+      </w:r>
+      <w:r>
+        <w:t xml:space="preserve">Users discuss general matters, current affairs, politics, industryrelated news, etc. in social networks.</w:t>
+      </w:r>
+    </w:p>
+    <w:p>
+      <w:pPr>
+        <w:pStyle w:val="Compact"/>
+        <w:numPr>
+          <w:numId w:val="1042"/>
+          <w:ilvl w:val="0"/>
+        </w:numPr>
+      </w:pPr>
+      <w:r>
+        <w:rPr>
+          <w:b/>
+        </w:rPr>
+        <w:t xml:space="preserve">Event notifications:</w:t>
+      </w:r>
+      <w:r>
+        <w:t xml:space="preserve"> </w:t>
+      </w:r>
+      <w:r>
+        <w:t xml:space="preserve">social networks are used to send information about upcoming events (workshops, webinars etc) that might be of interest to others.</w:t>
+      </w:r>
+    </w:p>
+    <w:p>
+      <w:pPr>
+        <w:pStyle w:val="Compact"/>
+        <w:numPr>
+          <w:numId w:val="1042"/>
+          <w:ilvl w:val="0"/>
+        </w:numPr>
+      </w:pPr>
+      <w:r>
+        <w:rPr>
+          <w:b/>
+        </w:rPr>
+        <w:t xml:space="preserve">Idea generation:</w:t>
+      </w:r>
+      <w:r>
+        <w:t xml:space="preserve"> </w:t>
+      </w:r>
+      <w:r>
+        <w:t xml:space="preserve">As a part of the idea generation practice the social network is used to ask others for their input</w:t>
+      </w:r>
+      <w:r>
+        <w:t xml:space="preserve"> </w:t>
+      </w:r>
+      <w:r>
+        <w:t xml:space="preserve">and ideas regarding a product or project.</w:t>
+      </w:r>
+    </w:p>
+    <w:p>
+      <w:pPr>
+        <w:pStyle w:val="Compact"/>
+        <w:numPr>
+          <w:numId w:val="1042"/>
+          <w:ilvl w:val="0"/>
+        </w:numPr>
+      </w:pPr>
+      <w:r>
+        <w:rPr>
+          <w:b/>
+        </w:rPr>
+        <w:t xml:space="preserve">Informal talk:</w:t>
+      </w:r>
+      <w:r>
+        <w:t xml:space="preserve"> </w:t>
+      </w:r>
+      <w:r>
+        <w:t xml:space="preserve">The social network also makes it possible to engage in informal, non-work related conversations (e.g. about sports events, hobbies and other general interests) or to post jokes and funny utterances.</w:t>
+      </w:r>
+    </w:p>
+    <w:p>
+      <w:pPr>
+        <w:pStyle w:val="Compact"/>
+        <w:numPr>
+          <w:numId w:val="1042"/>
+          <w:ilvl w:val="0"/>
+        </w:numPr>
+      </w:pPr>
+      <w:r>
+        <w:rPr>
+          <w:b/>
+        </w:rPr>
+        <w:t xml:space="preserve">Information storage:</w:t>
+      </w:r>
+      <w:r>
+        <w:t xml:space="preserve"> </w:t>
+      </w:r>
+      <w:r>
+        <w:t xml:space="preserve">Sometimes the social network is used to store information for future reference for oneself or for others.</w:t>
+      </w:r>
+    </w:p>
+    <w:p>
+      <w:pPr>
+        <w:pStyle w:val="Compact"/>
+        <w:numPr>
+          <w:numId w:val="1042"/>
+          <w:ilvl w:val="0"/>
+        </w:numPr>
+      </w:pPr>
+      <w:r>
+        <w:rPr>
+          <w:b/>
+        </w:rPr>
+        <w:t xml:space="preserve">Problem-solving:</w:t>
+      </w:r>
+      <w:r>
+        <w:t xml:space="preserve"> </w:t>
+      </w:r>
+      <w:r>
+        <w:t xml:space="preserve">Users frequently draw on the social network to ask others for help such as by outlining a specific problem or by asking others to find a resource necessary to solve a problem.</w:t>
+      </w:r>
+    </w:p>
+    <w:p>
+      <w:pPr>
+        <w:pStyle w:val="Compact"/>
+        <w:numPr>
+          <w:numId w:val="1042"/>
+          <w:ilvl w:val="0"/>
+        </w:numPr>
+      </w:pPr>
+      <w:r>
+        <w:rPr>
+          <w:b/>
+        </w:rPr>
+        <w:t xml:space="preserve">Social praise:</w:t>
+      </w:r>
+      <w:r>
+        <w:t xml:space="preserve"> </w:t>
+      </w:r>
+      <w:r>
+        <w:t xml:space="preserve">In order to share success stories or acknowledge the achievements of people to the</w:t>
+      </w:r>
+      <w:r>
+        <w:t xml:space="preserve"> </w:t>
+      </w:r>
+      <w:r>
+        <w:t xml:space="preserve">wider group, users also use the social network to thank others for doing something.</w:t>
+      </w:r>
+    </w:p>
+    <w:p>
+      <w:pPr>
+        <w:pStyle w:val="Compact"/>
+        <w:numPr>
+          <w:numId w:val="1042"/>
+          <w:ilvl w:val="0"/>
+        </w:numPr>
+      </w:pPr>
+      <w:r>
+        <w:rPr>
+          <w:b/>
+        </w:rPr>
+        <w:t xml:space="preserve">Status updates:</w:t>
+      </w:r>
+      <w:r>
+        <w:t xml:space="preserve"> </w:t>
+      </w:r>
+      <w:r>
+        <w:t xml:space="preserve">Social networks on the public web are often used to report what someone is currently</w:t>
+      </w:r>
+      <w:r>
+        <w:t xml:space="preserve"> </w:t>
+      </w:r>
+      <w:r>
+        <w:t xml:space="preserve">doing.</w:t>
+      </w:r>
+      <w:r>
+        <w:t xml:space="preserve"> </w:t>
+      </w:r>
+      <w:r>
+        <w:rPr>
+          <w:b/>
+        </w:rPr>
+        <w:t xml:space="preserve">Work coordination:</w:t>
+      </w:r>
+      <w:r>
+        <w:t xml:space="preserve"> </w:t>
+      </w:r>
+      <w:r>
+        <w:t xml:space="preserve">Sometimes the social network is used to delegate tasks to others, post requests for interest</w:t>
+      </w:r>
+      <w:r>
+        <w:t xml:space="preserve"> </w:t>
+      </w:r>
+      <w:r>
+        <w:t xml:space="preserve">on tasks that need to be staffed, or ask for task assignments and offer spare capacity.</w:t>
+      </w:r>
+    </w:p>
+    <w:p>
+      <w:pPr>
+        <w:pStyle w:val="FirstParagraph"/>
+      </w:pPr>
+      <w:r>
+        <w:rPr>
+          <w:b/>
+        </w:rPr>
+        <w:t xml:space="preserve">Exercise:</w:t>
+      </w:r>
+    </w:p>
+    <w:p>
+      <w:pPr>
+        <w:pStyle w:val="Compact"/>
+        <w:numPr>
           <w:numId w:val="1043"/>
           <w:ilvl w:val="0"/>
         </w:numPr>
       </w:pPr>
       <w:r>
-        <w:rPr>
-          <w:b/>
-        </w:rPr>
-        <w:t xml:space="preserve">Discussion and opinion:</w:t>
-      </w:r>
-      <w:r>
-        <w:t xml:space="preserve"> </w:t>
-      </w:r>
-      <w:r>
-        <w:t xml:space="preserve">Users discuss general matters, current affairs, politics, industryrelated news, etc. in social networks.</w:t>
+        <w:t xml:space="preserve">For every point in the checklist above write down what your possible contributions for the future might be.</w:t>
       </w:r>
     </w:p>
     <w:p>
@@ -6866,215 +7130,6 @@
         </w:numPr>
       </w:pPr>
       <w:r>
-        <w:rPr>
-          <w:b/>
-        </w:rPr>
-        <w:t xml:space="preserve">Event notifications:</w:t>
-      </w:r>
-      <w:r>
-        <w:t xml:space="preserve"> </w:t>
-      </w:r>
-      <w:r>
-        <w:t xml:space="preserve">social networks are used to send information about upcoming events (workshops, webinars etc) that might be of interest to others.</w:t>
-      </w:r>
-    </w:p>
-    <w:p>
-      <w:pPr>
-        <w:pStyle w:val="Compact"/>
-        <w:numPr>
-          <w:numId w:val="1043"/>
-          <w:ilvl w:val="0"/>
-        </w:numPr>
-      </w:pPr>
-      <w:r>
-        <w:rPr>
-          <w:b/>
-        </w:rPr>
-        <w:t xml:space="preserve">Idea generation:</w:t>
-      </w:r>
-      <w:r>
-        <w:t xml:space="preserve"> </w:t>
-      </w:r>
-      <w:r>
-        <w:t xml:space="preserve">As a part of the idea generation practice the social network is used to ask others for their input</w:t>
-      </w:r>
-      <w:r>
-        <w:t xml:space="preserve"> </w:t>
-      </w:r>
-      <w:r>
-        <w:t xml:space="preserve">and ideas regarding a product or project.</w:t>
-      </w:r>
-    </w:p>
-    <w:p>
-      <w:pPr>
-        <w:pStyle w:val="Compact"/>
-        <w:numPr>
-          <w:numId w:val="1043"/>
-          <w:ilvl w:val="0"/>
-        </w:numPr>
-      </w:pPr>
-      <w:r>
-        <w:rPr>
-          <w:b/>
-        </w:rPr>
-        <w:t xml:space="preserve">Informal talk:</w:t>
-      </w:r>
-      <w:r>
-        <w:t xml:space="preserve"> </w:t>
-      </w:r>
-      <w:r>
-        <w:t xml:space="preserve">The social network also makes it possible to engage in informal, non-work related conversations (e.g. about sports events, hobbies and other general interests) or to post jokes and funny utterances.</w:t>
-      </w:r>
-    </w:p>
-    <w:p>
-      <w:pPr>
-        <w:pStyle w:val="Compact"/>
-        <w:numPr>
-          <w:numId w:val="1043"/>
-          <w:ilvl w:val="0"/>
-        </w:numPr>
-      </w:pPr>
-      <w:r>
-        <w:rPr>
-          <w:b/>
-        </w:rPr>
-        <w:t xml:space="preserve">Information storage:</w:t>
-      </w:r>
-      <w:r>
-        <w:t xml:space="preserve"> </w:t>
-      </w:r>
-      <w:r>
-        <w:t xml:space="preserve">Sometimes the social network is used to store information for future reference for oneself or for others.</w:t>
-      </w:r>
-    </w:p>
-    <w:p>
-      <w:pPr>
-        <w:pStyle w:val="Compact"/>
-        <w:numPr>
-          <w:numId w:val="1043"/>
-          <w:ilvl w:val="0"/>
-        </w:numPr>
-      </w:pPr>
-      <w:r>
-        <w:rPr>
-          <w:b/>
-        </w:rPr>
-        <w:t xml:space="preserve">Problem-solving:</w:t>
-      </w:r>
-      <w:r>
-        <w:t xml:space="preserve"> </w:t>
-      </w:r>
-      <w:r>
-        <w:t xml:space="preserve">Users frequently draw on the social network to ask others for help such as by outlining a specific problem or by asking others to find a resource necessary to solve a problem.</w:t>
-      </w:r>
-    </w:p>
-    <w:p>
-      <w:pPr>
-        <w:pStyle w:val="Compact"/>
-        <w:numPr>
-          <w:numId w:val="1043"/>
-          <w:ilvl w:val="0"/>
-        </w:numPr>
-      </w:pPr>
-      <w:r>
-        <w:rPr>
-          <w:b/>
-        </w:rPr>
-        <w:t xml:space="preserve">Social praise:</w:t>
-      </w:r>
-      <w:r>
-        <w:t xml:space="preserve"> </w:t>
-      </w:r>
-      <w:r>
-        <w:t xml:space="preserve">In order to share success stories or acknowledge the achievements of people to the</w:t>
-      </w:r>
-      <w:r>
-        <w:t xml:space="preserve"> </w:t>
-      </w:r>
-      <w:r>
-        <w:t xml:space="preserve">wider group, users also use the social network to thank others for doing something.</w:t>
-      </w:r>
-    </w:p>
-    <w:p>
-      <w:pPr>
-        <w:pStyle w:val="Compact"/>
-        <w:numPr>
-          <w:numId w:val="1043"/>
-          <w:ilvl w:val="0"/>
-        </w:numPr>
-      </w:pPr>
-      <w:r>
-        <w:rPr>
-          <w:b/>
-        </w:rPr>
-        <w:t xml:space="preserve">Status updates:</w:t>
-      </w:r>
-      <w:r>
-        <w:t xml:space="preserve"> </w:t>
-      </w:r>
-      <w:r>
-        <w:t xml:space="preserve">Social networks on the public web are often used to report what someone is currently</w:t>
-      </w:r>
-      <w:r>
-        <w:t xml:space="preserve"> </w:t>
-      </w:r>
-      <w:r>
-        <w:t xml:space="preserve">doing.</w:t>
-      </w:r>
-      <w:r>
-        <w:t xml:space="preserve"> </w:t>
-      </w:r>
-      <w:r>
-        <w:rPr>
-          <w:b/>
-        </w:rPr>
-        <w:t xml:space="preserve">Work coordination:</w:t>
-      </w:r>
-      <w:r>
-        <w:t xml:space="preserve"> </w:t>
-      </w:r>
-      <w:r>
-        <w:t xml:space="preserve">Sometimes the social network is used to delegate tasks to others, post requests for interest</w:t>
-      </w:r>
-      <w:r>
-        <w:t xml:space="preserve"> </w:t>
-      </w:r>
-      <w:r>
-        <w:t xml:space="preserve">on tasks that need to be staffed, or ask for task assignments and offer spare capacity.</w:t>
-      </w:r>
-    </w:p>
-    <w:p>
-      <w:pPr>
-        <w:pStyle w:val="FirstParagraph"/>
-      </w:pPr>
-      <w:r>
-        <w:rPr>
-          <w:b/>
-        </w:rPr>
-        <w:t xml:space="preserve">Exercise:</w:t>
-      </w:r>
-    </w:p>
-    <w:p>
-      <w:pPr>
-        <w:pStyle w:val="Compact"/>
-        <w:numPr>
-          <w:numId w:val="1044"/>
-          <w:ilvl w:val="0"/>
-        </w:numPr>
-      </w:pPr>
-      <w:r>
-        <w:t xml:space="preserve">For every point in the checklist above write down what your possible contributions for the future might be.</w:t>
-      </w:r>
-    </w:p>
-    <w:p>
-      <w:pPr>
-        <w:pStyle w:val="Compact"/>
-        <w:numPr>
-          <w:numId w:val="1044"/>
-          <w:ilvl w:val="0"/>
-        </w:numPr>
-      </w:pPr>
-      <w:r>
         <w:t xml:space="preserve">Discuss your list in the Circle and let the others support you to enhance the list.</w:t>
       </w:r>
     </w:p>
@@ -7082,7 +7137,7 @@
       <w:pPr>
         <w:pStyle w:val="Heading2"/>
       </w:pPr>
-      <w:bookmarkStart w:id="127" w:name="my-networking-and-sharing-time"/>
+      <w:bookmarkStart w:id="128" w:name="my-networking-and-sharing-time"/>
       <w:hyperlink w:anchor="my-networking-and-sharing-time">
         <w:r>
           <w:rPr>
@@ -7091,7 +7146,7 @@
           <w:t xml:space="preserve">My Networking And Sharing Time</w:t>
         </w:r>
       </w:hyperlink>
-      <w:bookmarkEnd w:id="127"/>
+      <w:bookmarkEnd w:id="128"/>
     </w:p>
     <w:p>
       <w:pPr>
@@ -7116,7 +7171,7 @@
       <w:pPr>
         <w:pStyle w:val="Compact"/>
         <w:numPr>
-          <w:numId w:val="1045"/>
+          <w:numId w:val="1044"/>
           <w:ilvl w:val="0"/>
         </w:numPr>
       </w:pPr>
@@ -7128,7 +7183,7 @@
       <w:pPr>
         <w:pStyle w:val="Compact"/>
         <w:numPr>
-          <w:numId w:val="1045"/>
+          <w:numId w:val="1044"/>
           <w:ilvl w:val="0"/>
         </w:numPr>
       </w:pPr>
@@ -7140,7 +7195,7 @@
       <w:pPr>
         <w:pStyle w:val="Compact"/>
         <w:numPr>
-          <w:numId w:val="1045"/>
+          <w:numId w:val="1044"/>
           <w:ilvl w:val="0"/>
         </w:numPr>
       </w:pPr>
@@ -7152,7 +7207,7 @@
       <w:pPr>
         <w:pStyle w:val="Heading2"/>
       </w:pPr>
-      <w:bookmarkStart w:id="128" w:name="try-this-crazy-method-called-asking"/>
+      <w:bookmarkStart w:id="129" w:name="try-this-crazy-method-called-asking"/>
       <w:hyperlink w:anchor="try-this-crazy-method-called-asking">
         <w:r>
           <w:rPr>
@@ -7191,7 +7246,7 @@
           <w:t xml:space="preserve">!</w:t>
         </w:r>
       </w:hyperlink>
-      <w:bookmarkEnd w:id="128"/>
+      <w:bookmarkEnd w:id="129"/>
     </w:p>
     <w:p>
       <w:pPr>
@@ -7231,7 +7286,7 @@
       <w:pPr>
         <w:pStyle w:val="Compact"/>
         <w:numPr>
-          <w:numId w:val="1046"/>
+          <w:numId w:val="1045"/>
           <w:ilvl w:val="0"/>
         </w:numPr>
       </w:pPr>
@@ -7243,7 +7298,7 @@
       <w:pPr>
         <w:pStyle w:val="Compact"/>
         <w:numPr>
-          <w:numId w:val="1046"/>
+          <w:numId w:val="1045"/>
           <w:ilvl w:val="0"/>
         </w:numPr>
       </w:pPr>
@@ -7255,7 +7310,7 @@
       <w:pPr>
         <w:pStyle w:val="Compact"/>
         <w:numPr>
-          <w:numId w:val="1046"/>
+          <w:numId w:val="1045"/>
           <w:ilvl w:val="0"/>
         </w:numPr>
       </w:pPr>
@@ -7267,7 +7322,7 @@
       <w:pPr>
         <w:pStyle w:val="Heading2"/>
       </w:pPr>
-      <w:bookmarkStart w:id="129" w:name="find-communities-related-to-your-objectives"/>
+      <w:bookmarkStart w:id="130" w:name="find-communities-related-to-your-objectives"/>
       <w:hyperlink w:anchor="find-communities-related-to-your-objectives">
         <w:r>
           <w:rPr>
@@ -7276,7 +7331,7 @@
           <w:t xml:space="preserve">Find Communities Related To Your Objectives</w:t>
         </w:r>
       </w:hyperlink>
-      <w:bookmarkEnd w:id="129"/>
+      <w:bookmarkEnd w:id="130"/>
     </w:p>
     <w:p>
       <w:pPr>
@@ -7288,7 +7343,7 @@
       <w:r>
         <w:t xml:space="preserve"> </w:t>
       </w:r>
-      <w:hyperlink r:id="rId130">
+      <w:hyperlink r:id="rId131">
         <w:r>
           <w:rPr>
             <w:rStyle w:val="Hyperlink"/>
@@ -7354,7 +7409,7 @@
       <w:pPr>
         <w:pStyle w:val="Compact"/>
         <w:numPr>
-          <w:numId w:val="1047"/>
+          <w:numId w:val="1046"/>
           <w:ilvl w:val="0"/>
         </w:numPr>
       </w:pPr>
@@ -7366,7 +7421,7 @@
       <w:pPr>
         <w:pStyle w:val="Compact"/>
         <w:numPr>
-          <w:numId w:val="1047"/>
+          <w:numId w:val="1046"/>
           <w:ilvl w:val="0"/>
         </w:numPr>
       </w:pPr>
@@ -7378,7 +7433,7 @@
       <w:pPr>
         <w:pStyle w:val="Heading2"/>
       </w:pPr>
-      <w:bookmarkStart w:id="131" w:name="who-are-the-first-and-second-dancers"/>
+      <w:bookmarkStart w:id="132" w:name="who-are-the-first-and-second-dancers"/>
       <w:hyperlink w:anchor="who-are-the-first-and-second-dancers">
         <w:r>
           <w:rPr>
@@ -7387,7 +7442,7 @@
           <w:t xml:space="preserve">Who Are The First And Second Dancers?</w:t>
         </w:r>
       </w:hyperlink>
-      <w:bookmarkEnd w:id="131"/>
+      <w:bookmarkEnd w:id="132"/>
     </w:p>
     <w:p>
       <w:pPr>
@@ -7412,7 +7467,7 @@
       <w:pPr>
         <w:pStyle w:val="Compact"/>
         <w:numPr>
-          <w:numId w:val="1048"/>
+          <w:numId w:val="1047"/>
           <w:ilvl w:val="0"/>
         </w:numPr>
       </w:pPr>
@@ -7422,7 +7477,7 @@
       <w:r>
         <w:t xml:space="preserve"> </w:t>
       </w:r>
-      <w:hyperlink r:id="rId132">
+      <w:hyperlink r:id="rId133">
         <w:r>
           <w:rPr>
             <w:rStyle w:val="Hyperlink"/>
@@ -7438,7 +7493,7 @@
       <w:pPr>
         <w:pStyle w:val="Compact"/>
         <w:numPr>
-          <w:numId w:val="1048"/>
+          <w:numId w:val="1047"/>
           <w:ilvl w:val="0"/>
         </w:numPr>
       </w:pPr>
@@ -7450,7 +7505,7 @@
       <w:pPr>
         <w:pStyle w:val="Compact"/>
         <w:numPr>
-          <w:numId w:val="1048"/>
+          <w:numId w:val="1047"/>
           <w:ilvl w:val="0"/>
         </w:numPr>
       </w:pPr>
@@ -7462,7 +7517,7 @@
       <w:pPr>
         <w:pStyle w:val="Heading2"/>
       </w:pPr>
-      <w:bookmarkStart w:id="133" w:name="do-you-want-to-start-your-own-community"/>
+      <w:bookmarkStart w:id="134" w:name="do-you-want-to-start-your-own-community"/>
       <w:hyperlink w:anchor="do-you-want-to-start-your-own-community">
         <w:r>
           <w:rPr>
@@ -7471,7 +7526,7 @@
           <w:t xml:space="preserve">Do You Want To Start Your Own Community?</w:t>
         </w:r>
       </w:hyperlink>
-      <w:bookmarkEnd w:id="133"/>
+      <w:bookmarkEnd w:id="134"/>
     </w:p>
     <w:p>
       <w:pPr>
@@ -7496,7 +7551,7 @@
       <w:pPr>
         <w:pStyle w:val="Compact"/>
         <w:numPr>
-          <w:numId w:val="1049"/>
+          <w:numId w:val="1048"/>
           <w:ilvl w:val="0"/>
         </w:numPr>
       </w:pPr>
@@ -7508,7 +7563,7 @@
       <w:pPr>
         <w:pStyle w:val="Compact"/>
         <w:numPr>
-          <w:numId w:val="1049"/>
+          <w:numId w:val="1048"/>
           <w:ilvl w:val="0"/>
         </w:numPr>
       </w:pPr>
@@ -7538,7 +7593,7 @@
       <w:pPr>
         <w:pStyle w:val="Compact"/>
         <w:numPr>
-          <w:numId w:val="1049"/>
+          <w:numId w:val="1048"/>
           <w:ilvl w:val="0"/>
         </w:numPr>
       </w:pPr>
@@ -7565,7 +7620,7 @@
       <w:pPr>
         <w:pStyle w:val="Compact"/>
         <w:numPr>
-          <w:numId w:val="1049"/>
+          <w:numId w:val="1048"/>
           <w:ilvl w:val="0"/>
         </w:numPr>
       </w:pPr>
@@ -7577,7 +7632,7 @@
       <w:pPr>
         <w:pStyle w:val="Heading2"/>
       </w:pPr>
-      <w:bookmarkStart w:id="134" w:name="your-eureka-moment"/>
+      <w:bookmarkStart w:id="135" w:name="your-eureka-moment"/>
       <w:hyperlink w:anchor="your-eureka-moment">
         <w:r>
           <w:rPr>
@@ -7586,7 +7641,7 @@
           <w:t xml:space="preserve">Your Eureka Moment</w:t>
         </w:r>
       </w:hyperlink>
-      <w:bookmarkEnd w:id="134"/>
+      <w:bookmarkEnd w:id="135"/>
     </w:p>
     <w:p>
       <w:pPr>
@@ -7598,7 +7653,7 @@
       <w:r>
         <w:t xml:space="preserve"> </w:t>
       </w:r>
-      <w:hyperlink r:id="rId135">
+      <w:hyperlink r:id="rId136">
         <w:r>
           <w:rPr>
             <w:rStyle w:val="Hyperlink"/>
@@ -7679,7 +7734,7 @@
       <w:pPr>
         <w:pStyle w:val="Heading2"/>
       </w:pPr>
-      <w:bookmarkStart w:id="136" w:name="create-your-time-capsule"/>
+      <w:bookmarkStart w:id="137" w:name="create-your-time-capsule"/>
       <w:hyperlink w:anchor="create-your-time-capsule">
         <w:r>
           <w:rPr>
@@ -7688,7 +7743,7 @@
           <w:t xml:space="preserve">Create Your Time Capsule</w:t>
         </w:r>
       </w:hyperlink>
-      <w:bookmarkEnd w:id="136"/>
+      <w:bookmarkEnd w:id="137"/>
     </w:p>
     <w:p>
       <w:pPr>
@@ -7700,7 +7755,7 @@
       <w:r>
         <w:t xml:space="preserve"> </w:t>
       </w:r>
-      <w:hyperlink r:id="rId137">
+      <w:hyperlink r:id="rId138">
         <w:r>
           <w:rPr>
             <w:rStyle w:val="Hyperlink"/>
@@ -7717,7 +7772,7 @@
       <w:r>
         <w:t xml:space="preserve"> </w:t>
       </w:r>
-      <w:hyperlink r:id="rId114">
+      <w:hyperlink r:id="rId115">
         <w:r>
           <w:rPr>
             <w:rStyle w:val="Hyperlink"/>
@@ -7760,7 +7815,7 @@
       <w:r>
         <w:t xml:space="preserve"> </w:t>
       </w:r>
-      <w:hyperlink r:id="rId138">
+      <w:hyperlink r:id="rId139">
         <w:r>
           <w:rPr>
             <w:rStyle w:val="Hyperlink"/>
@@ -7779,7 +7834,7 @@
       <w:pPr>
         <w:pStyle w:val="Heading2"/>
       </w:pPr>
-      <w:bookmarkStart w:id="139" w:name="repetition-is-the-key-to-mastery"/>
+      <w:bookmarkStart w:id="140" w:name="repetition-is-the-key-to-mastery"/>
       <w:hyperlink w:anchor="repetition-is-the-key-to-mastery">
         <w:r>
           <w:rPr>
@@ -7788,7 +7843,7 @@
           <w:t xml:space="preserve">Repetition Is The Key To Mastery</w:t>
         </w:r>
       </w:hyperlink>
-      <w:bookmarkEnd w:id="139"/>
+      <w:bookmarkEnd w:id="140"/>
     </w:p>
     <w:p>
       <w:pPr>
@@ -7815,7 +7870,7 @@
       <w:r>
         <w:t xml:space="preserve"> </w:t>
       </w:r>
-      <w:hyperlink r:id="rId140">
+      <w:hyperlink r:id="rId141">
         <w:r>
           <w:rPr>
             <w:rStyle w:val="Hyperlink"/>
@@ -7869,11 +7924,11 @@
       <w:pPr>
         <w:pStyle w:val="Heading1"/>
       </w:pPr>
-      <w:bookmarkStart w:id="141" w:name="stop-talking-start-doing"/>
+      <w:bookmarkStart w:id="142" w:name="stop-talking-start-doing"/>
       <w:r>
         <w:t xml:space="preserve">Stop talking, start doing!</w:t>
       </w:r>
-      <w:bookmarkEnd w:id="141"/>
+      <w:bookmarkEnd w:id="142"/>
     </w:p>
     <w:p>
       <w:pPr>
@@ -7887,7 +7942,7 @@
       <w:pPr>
         <w:pStyle w:val="Compact"/>
         <w:numPr>
-          <w:numId w:val="1050"/>
+          <w:numId w:val="1049"/>
           <w:ilvl w:val="0"/>
         </w:numPr>
       </w:pPr>
@@ -7908,7 +7963,7 @@
       <w:pPr>
         <w:pStyle w:val="Compact"/>
         <w:numPr>
-          <w:numId w:val="1050"/>
+          <w:numId w:val="1049"/>
           <w:ilvl w:val="0"/>
         </w:numPr>
       </w:pPr>
@@ -7929,7 +7984,7 @@
       <w:pPr>
         <w:pStyle w:val="Compact"/>
         <w:numPr>
-          <w:numId w:val="1050"/>
+          <w:numId w:val="1049"/>
           <w:ilvl w:val="0"/>
         </w:numPr>
       </w:pPr>
@@ -7965,7 +8020,7 @@
       <w:pPr>
         <w:pStyle w:val="Compact"/>
         <w:numPr>
-          <w:numId w:val="1050"/>
+          <w:numId w:val="1049"/>
           <w:ilvl w:val="0"/>
         </w:numPr>
       </w:pPr>
@@ -7986,7 +8041,7 @@
       <w:pPr>
         <w:pStyle w:val="Compact"/>
         <w:numPr>
-          <w:numId w:val="1050"/>
+          <w:numId w:val="1049"/>
           <w:ilvl w:val="0"/>
         </w:numPr>
       </w:pPr>
@@ -8514,7 +8569,34 @@
     <w:abstractNumId w:val="991"/>
   </w:num>
   <w:num w:numId="1016">
-    <w:abstractNumId w:val="991"/>
+    <w:abstractNumId w:val="99411"/>
+    <w:lvlOverride w:ilvl="0">
+      <w:startOverride w:val="1"/>
+    </w:lvlOverride>
+    <w:lvlOverride w:ilvl="1">
+      <w:startOverride w:val="1"/>
+    </w:lvlOverride>
+    <w:lvlOverride w:ilvl="2">
+      <w:startOverride w:val="1"/>
+    </w:lvlOverride>
+    <w:lvlOverride w:ilvl="3">
+      <w:startOverride w:val="1"/>
+    </w:lvlOverride>
+    <w:lvlOverride w:ilvl="4">
+      <w:startOverride w:val="1"/>
+    </w:lvlOverride>
+    <w:lvlOverride w:ilvl="5">
+      <w:startOverride w:val="1"/>
+    </w:lvlOverride>
+    <w:lvlOverride w:ilvl="6">
+      <w:startOverride w:val="1"/>
+    </w:lvlOverride>
+    <w:lvlOverride w:ilvl="7">
+      <w:startOverride w:val="1"/>
+    </w:lvlOverride>
+    <w:lvlOverride w:ilvl="8">
+      <w:startOverride w:val="1"/>
+    </w:lvlOverride>
   </w:num>
   <w:num w:numId="1017">
     <w:abstractNumId w:val="99411"/>
@@ -8847,6 +8929,9 @@
     </w:lvlOverride>
   </w:num>
   <w:num w:numId="1028">
+    <w:abstractNumId w:val="991"/>
+  </w:num>
+  <w:num w:numId="1029">
     <w:abstractNumId w:val="99411"/>
     <w:lvlOverride w:ilvl="0">
       <w:startOverride w:val="1"/>
@@ -8875,9 +8960,6 @@
     <w:lvlOverride w:ilvl="8">
       <w:startOverride w:val="1"/>
     </w:lvlOverride>
-  </w:num>
-  <w:num w:numId="1029">
-    <w:abstractNumId w:val="991"/>
   </w:num>
   <w:num w:numId="1030">
     <w:abstractNumId w:val="99411"/>
@@ -9060,6 +9142,9 @@
     </w:lvlOverride>
   </w:num>
   <w:num w:numId="1036">
+    <w:abstractNumId w:val="991"/>
+  </w:num>
+  <w:num w:numId="1037">
     <w:abstractNumId w:val="99411"/>
     <w:lvlOverride w:ilvl="0">
       <w:startOverride w:val="1"/>
@@ -9088,9 +9173,6 @@
     <w:lvlOverride w:ilvl="8">
       <w:startOverride w:val="1"/>
     </w:lvlOverride>
-  </w:num>
-  <w:num w:numId="1037">
-    <w:abstractNumId w:val="991"/>
   </w:num>
   <w:num w:numId="1038">
     <w:abstractNumId w:val="99411"/>
@@ -9213,6 +9295,9 @@
     </w:lvlOverride>
   </w:num>
   <w:num w:numId="1042">
+    <w:abstractNumId w:val="991"/>
+  </w:num>
+  <w:num w:numId="1043">
     <w:abstractNumId w:val="99411"/>
     <w:lvlOverride w:ilvl="0">
       <w:startOverride w:val="1"/>
@@ -9241,9 +9326,6 @@
     <w:lvlOverride w:ilvl="8">
       <w:startOverride w:val="1"/>
     </w:lvlOverride>
-  </w:num>
-  <w:num w:numId="1043">
-    <w:abstractNumId w:val="991"/>
   </w:num>
   <w:num w:numId="1044">
     <w:abstractNumId w:val="99411"/>
@@ -9396,36 +9478,6 @@
     </w:lvlOverride>
   </w:num>
   <w:num w:numId="1049">
-    <w:abstractNumId w:val="99411"/>
-    <w:lvlOverride w:ilvl="0">
-      <w:startOverride w:val="1"/>
-    </w:lvlOverride>
-    <w:lvlOverride w:ilvl="1">
-      <w:startOverride w:val="1"/>
-    </w:lvlOverride>
-    <w:lvlOverride w:ilvl="2">
-      <w:startOverride w:val="1"/>
-    </w:lvlOverride>
-    <w:lvlOverride w:ilvl="3">
-      <w:startOverride w:val="1"/>
-    </w:lvlOverride>
-    <w:lvlOverride w:ilvl="4">
-      <w:startOverride w:val="1"/>
-    </w:lvlOverride>
-    <w:lvlOverride w:ilvl="5">
-      <w:startOverride w:val="1"/>
-    </w:lvlOverride>
-    <w:lvlOverride w:ilvl="6">
-      <w:startOverride w:val="1"/>
-    </w:lvlOverride>
-    <w:lvlOverride w:ilvl="7">
-      <w:startOverride w:val="1"/>
-    </w:lvlOverride>
-    <w:lvlOverride w:ilvl="8">
-      <w:startOverride w:val="1"/>
-    </w:lvlOverride>
-  </w:num>
-  <w:num w:numId="1050">
     <w:abstractNumId w:val="99411"/>
     <w:lvlOverride w:ilvl="0">
       <w:startOverride w:val="1"/>

</xml_diff>

<commit_message>
Changed chapter "lernOS Memex" from Tiddlywiki to OneNote
</commit_message>
<xml_diff>
--- a/lernOS Guide/en/lernOS-Guide-en.docx
+++ b/lernOS Guide/en/lernOS-Guide-en.docx
@@ -3077,21 +3077,207 @@
       <w:pPr>
         <w:pStyle w:val="Heading1"/>
       </w:pPr>
-      <w:bookmarkStart w:id="48" w:name="lernos-weekly---interacting-and-learning-on-a-regular-basis"/>
+      <w:bookmarkStart w:id="48" w:name="lernos-memex---get-things-out-of-your-head-and-in-a-system-you-trust"/>
+      <w:r>
+        <w:t xml:space="preserve">lernOS Memex - Get Things Out Of Your Head And In A System You Trust</w:t>
+      </w:r>
+      <w:bookmarkEnd w:id="48"/>
+    </w:p>
+    <w:p>
+      <w:pPr>
+        <w:pStyle w:val="FirstParagraph"/>
+      </w:pPr>
+      <w:r>
+        <w:t xml:space="preserve">According to David Allen our mind is good for having ideas not for holding them. Therefore we need a way to get things out of the head and into a system we trust. In his 1945 article</w:t>
+      </w:r>
+      <w:r>
+        <w:t xml:space="preserve"> </w:t>
+      </w:r>
+      <w:hyperlink r:id="rId49">
+        <w:r>
+          <w:rPr>
+            <w:rStyle w:val="Hyperlink"/>
+          </w:rPr>
+          <w:t xml:space="preserve">As We May Think</w:t>
+        </w:r>
+      </w:hyperlink>
+      <w:r>
+        <w:t xml:space="preserve"> </w:t>
+      </w:r>
+      <w:r>
+        <w:t xml:space="preserve">Vannevar Bush called such a system a</w:t>
+      </w:r>
+      <w:r>
+        <w:t xml:space="preserve"> </w:t>
+      </w:r>
+      <w:r>
+        <w:t xml:space="preserve">“</w:t>
+      </w:r>
+      <w:r>
+        <w:t xml:space="preserve">memex</w:t>
+      </w:r>
+      <w:r>
+        <w:t xml:space="preserve">”</w:t>
+      </w:r>
+      <w:r>
+        <w:t xml:space="preserve"> </w:t>
+      </w:r>
+      <w:r>
+        <w:t xml:space="preserve">(memory extender). Bush’s version of the memex was a personal desk based on microfilm and mechanical controls. But his memex can also be seen as an early vision of hypertext and wiki systems.</w:t>
+      </w:r>
+    </w:p>
+    <w:p>
+      <w:pPr>
+        <w:pStyle w:val="BodyText"/>
+      </w:pPr>
+      <w:r>
+        <w:t xml:space="preserve">In the digital age tools like</w:t>
+      </w:r>
+      <w:r>
+        <w:t xml:space="preserve"> </w:t>
+      </w:r>
+      <w:hyperlink r:id="rId50">
+        <w:r>
+          <w:rPr>
+            <w:rStyle w:val="Hyperlink"/>
+          </w:rPr>
+          <w:t xml:space="preserve">Microsoft OneNote</w:t>
+        </w:r>
+      </w:hyperlink>
+      <w:r>
+        <w:t xml:space="preserve"> </w:t>
+      </w:r>
+      <w:r>
+        <w:t xml:space="preserve">can play the role of a personal memex. In contrast to the physical version OneNote can be used on a desktop computer but also mobile on a smartphone or tablet. OneNote can handle multiple notebooks at the same time. Information in a notebook can be organized in sections, pages, and subpages. With the wiki function pages can also be interlinked. The content on each page can be format freely and can also contain tables, images, audio, and video. A notebook can be shared with coworkers to work on it simultaneously. Content from the internet can be easily stored in OneNote with the</w:t>
+      </w:r>
+      <w:r>
+        <w:t xml:space="preserve"> </w:t>
+      </w:r>
+      <w:hyperlink r:id="rId51">
+        <w:r>
+          <w:rPr>
+            <w:rStyle w:val="Hyperlink"/>
+          </w:rPr>
+          <w:t xml:space="preserve">OneNote Web Clipper</w:t>
+        </w:r>
+      </w:hyperlink>
+      <w:r>
+        <w:t xml:space="preserve">.</w:t>
+      </w:r>
+    </w:p>
+    <w:p>
+      <w:pPr>
+        <w:pStyle w:val="CaptionedFigure"/>
+      </w:pPr>
+      <w:r>
+        <w:drawing>
+          <wp:inline>
+            <wp:extent cx="5334000" cy="2985721"/>
+            <wp:effectExtent b="0" l="0" r="0" t="0"/>
+            <wp:docPr descr="lernOS Canvas" title="" id="1" name="Picture"/>
+            <a:graphic>
+              <a:graphicData uri="http://schemas.openxmlformats.org/drawingml/2006/picture">
+                <pic:pic>
+                  <pic:nvPicPr>
+                    <pic:cNvPr descr="images/lernOS-Memex-OneNote-Frontpage.png" id="0" name="Picture"/>
+                    <pic:cNvPicPr>
+                      <a:picLocks noChangeArrowheads="1" noChangeAspect="1"/>
+                    </pic:cNvPicPr>
+                  </pic:nvPicPr>
+                  <pic:blipFill>
+                    <a:blip r:embed="rId52"/>
+                    <a:stretch>
+                      <a:fillRect/>
+                    </a:stretch>
+                  </pic:blipFill>
+                  <pic:spPr bwMode="auto">
+                    <a:xfrm>
+                      <a:off x="0" y="0"/>
+                      <a:ext cx="5334000" cy="2985721"/>
+                    </a:xfrm>
+                    <a:prstGeom prst="rect">
+                      <a:avLst/>
+                    </a:prstGeom>
+                    <a:noFill/>
+                    <a:ln w="9525">
+                      <a:noFill/>
+                      <a:headEnd/>
+                      <a:tailEnd/>
+                    </a:ln>
+                  </pic:spPr>
+                </pic:pic>
+              </a:graphicData>
+            </a:graphic>
+          </wp:inline>
+        </w:drawing>
+      </w:r>
+    </w:p>
+    <w:p>
+      <w:pPr>
+        <w:pStyle w:val="ImageCaption"/>
+      </w:pPr>
+      <w:r>
+        <w:t xml:space="preserve">lernOS Canvas</w:t>
+      </w:r>
+    </w:p>
+    <w:p>
+      <w:pPr>
+        <w:pStyle w:val="BodyText"/>
+      </w:pPr>
+      <w:r>
+        <w:t xml:space="preserve">When using OneNote in a circle a section can be structured by the weekly meetings and the circle members. The page for each weekly meeting contains the agenda, the exercises, and the links to the exercises. Every completed agenda item can be marked as done by a checkbox. The pages for the circle members contain headings for all required documentation in the circle (e.g. goals, relationship list, social network, facts about me). This way all circle members can see the documentation of everybody else.</w:t>
+      </w:r>
+    </w:p>
+    <w:p>
+      <w:pPr>
+        <w:pStyle w:val="BodyText"/>
+      </w:pPr>
+      <w:r>
+        <w:rPr>
+          <w:b/>
+        </w:rPr>
+        <w:t xml:space="preserve">ProTip:</w:t>
+      </w:r>
+      <w:r>
+        <w:t xml:space="preserve"> </w:t>
+      </w:r>
+      <w:r>
+        <w:t xml:space="preserve">you can download a OneNote Template that can be used for lernOS Circles and WOL Circles</w:t>
+      </w:r>
+      <w:r>
+        <w:t xml:space="preserve"> </w:t>
+      </w:r>
+      <w:hyperlink r:id="rId53">
+        <w:r>
+          <w:rPr>
+            <w:rStyle w:val="Hyperlink"/>
+          </w:rPr>
+          <w:t xml:space="preserve">from the lernOS Repository on GitHub</w:t>
+        </w:r>
+      </w:hyperlink>
+      <w:r>
+        <w:t xml:space="preserve">.</w:t>
+      </w:r>
+    </w:p>
+    <w:p>
+      <w:pPr>
+        <w:pStyle w:val="Heading1"/>
+      </w:pPr>
+      <w:bookmarkStart w:id="54" w:name="lernos-weekly---interacting-and-learning-on-a-regular-basis"/>
       <w:r>
         <w:t xml:space="preserve">lernOS Weekly - Interacting And Learning On A Regular Basis</w:t>
       </w:r>
-      <w:bookmarkEnd w:id="48"/>
+      <w:bookmarkEnd w:id="54"/>
     </w:p>
     <w:p>
       <w:pPr>
         <w:pStyle w:val="Heading2"/>
       </w:pPr>
-      <w:bookmarkStart w:id="49" w:name="week-0---your-true-north"/>
+      <w:bookmarkStart w:id="55" w:name="week-0---your-true-north"/>
       <w:r>
         <w:t xml:space="preserve">Week 0 - Your True North</w:t>
       </w:r>
-      <w:bookmarkEnd w:id="49"/>
+      <w:bookmarkEnd w:id="55"/>
     </w:p>
     <w:p>
       <w:pPr>
@@ -3189,7 +3375,7 @@
       <w:r>
         <w:t xml:space="preserve"> </w:t>
       </w:r>
-      <w:hyperlink r:id="rId50">
+      <w:hyperlink r:id="rId56">
         <w:r>
           <w:rPr>
             <w:rStyle w:val="Hyperlink"/>
@@ -3224,7 +3410,7 @@
       <w:r>
         <w:t xml:space="preserve"> </w:t>
       </w:r>
-      <w:hyperlink r:id="rId51">
+      <w:hyperlink r:id="rId57">
         <w:r>
           <w:rPr>
             <w:rStyle w:val="Hyperlink"/>
@@ -3276,11 +3462,11 @@
       <w:pPr>
         <w:pStyle w:val="Heading2"/>
       </w:pPr>
-      <w:bookmarkStart w:id="52" w:name="week-1---your-sprint-objectives"/>
+      <w:bookmarkStart w:id="58" w:name="week-1---your-sprint-objectives"/>
       <w:r>
         <w:t xml:space="preserve">Week 1 - Your Sprint Objective(s)</w:t>
       </w:r>
-      <w:bookmarkEnd w:id="52"/>
+      <w:bookmarkEnd w:id="58"/>
     </w:p>
     <w:p>
       <w:pPr>
@@ -3348,7 +3534,7 @@
       <w:r>
         <w:t xml:space="preserve"> </w:t>
       </w:r>
-      <w:hyperlink r:id="rId53">
+      <w:hyperlink r:id="rId59">
         <w:r>
           <w:rPr>
             <w:rStyle w:val="Hyperlink"/>
@@ -3383,7 +3569,7 @@
       <w:r>
         <w:t xml:space="preserve"> </w:t>
       </w:r>
-      <w:hyperlink r:id="rId54">
+      <w:hyperlink r:id="rId60">
         <w:r>
           <w:rPr>
             <w:rStyle w:val="Hyperlink"/>
@@ -3418,7 +3604,7 @@
       <w:r>
         <w:t xml:space="preserve"> </w:t>
       </w:r>
-      <w:hyperlink r:id="rId55">
+      <w:hyperlink r:id="rId61">
         <w:r>
           <w:rPr>
             <w:rStyle w:val="Hyperlink"/>
@@ -3470,11 +3656,11 @@
       <w:pPr>
         <w:pStyle w:val="Heading2"/>
       </w:pPr>
-      <w:bookmarkStart w:id="56" w:name="week-2---sharing-is-caring"/>
+      <w:bookmarkStart w:id="62" w:name="week-2---sharing-is-caring"/>
       <w:r>
         <w:t xml:space="preserve">Week 2 - Sharing Is Caring</w:t>
       </w:r>
-      <w:bookmarkEnd w:id="56"/>
+      <w:bookmarkEnd w:id="62"/>
     </w:p>
     <w:p>
       <w:pPr>
@@ -3542,7 +3728,7 @@
       <w:r>
         <w:t xml:space="preserve"> </w:t>
       </w:r>
-      <w:hyperlink r:id="rId57">
+      <w:hyperlink r:id="rId63">
         <w:r>
           <w:rPr>
             <w:rStyle w:val="Hyperlink"/>
@@ -3577,7 +3763,7 @@
       <w:r>
         <w:t xml:space="preserve"> </w:t>
       </w:r>
-      <w:hyperlink r:id="rId58">
+      <w:hyperlink r:id="rId64">
         <w:r>
           <w:rPr>
             <w:rStyle w:val="Hyperlink"/>
@@ -3629,11 +3815,11 @@
       <w:pPr>
         <w:pStyle w:val="Heading2"/>
       </w:pPr>
-      <w:bookmarkStart w:id="59" w:name="week-3---use-the-network-effect"/>
+      <w:bookmarkStart w:id="65" w:name="week-3---use-the-network-effect"/>
       <w:r>
         <w:t xml:space="preserve">Week 3 - Use The Network Effect</w:t>
       </w:r>
-      <w:bookmarkEnd w:id="59"/>
+      <w:bookmarkEnd w:id="65"/>
     </w:p>
     <w:p>
       <w:pPr>
@@ -3701,7 +3887,7 @@
       <w:r>
         <w:t xml:space="preserve"> </w:t>
       </w:r>
-      <w:hyperlink r:id="rId60">
+      <w:hyperlink r:id="rId66">
         <w:r>
           <w:rPr>
             <w:rStyle w:val="Hyperlink"/>
@@ -3736,7 +3922,7 @@
       <w:r>
         <w:t xml:space="preserve"> </w:t>
       </w:r>
-      <w:hyperlink r:id="rId61">
+      <w:hyperlink r:id="rId67">
         <w:r>
           <w:rPr>
             <w:rStyle w:val="Hyperlink"/>
@@ -3771,7 +3957,7 @@
       <w:r>
         <w:t xml:space="preserve"> </w:t>
       </w:r>
-      <w:hyperlink r:id="rId62">
+      <w:hyperlink r:id="rId68">
         <w:r>
           <w:rPr>
             <w:rStyle w:val="Hyperlink"/>
@@ -3823,11 +4009,11 @@
       <w:pPr>
         <w:pStyle w:val="Heading2"/>
       </w:pPr>
-      <w:bookmarkStart w:id="63" w:name="week-4---pitstop-1"/>
+      <w:bookmarkStart w:id="69" w:name="week-4---pitstop-1"/>
       <w:r>
         <w:t xml:space="preserve">Week 4 - Pitstop 1</w:t>
       </w:r>
-      <w:bookmarkEnd w:id="63"/>
+      <w:bookmarkEnd w:id="69"/>
     </w:p>
     <w:p>
       <w:pPr>
@@ -3913,7 +4099,7 @@
       <w:r>
         <w:t xml:space="preserve"> </w:t>
       </w:r>
-      <w:hyperlink r:id="rId64">
+      <w:hyperlink r:id="rId70">
         <w:r>
           <w:rPr>
             <w:rStyle w:val="Hyperlink"/>
@@ -3948,7 +4134,7 @@
       <w:r>
         <w:t xml:space="preserve"> </w:t>
       </w:r>
-      <w:hyperlink r:id="rId65">
+      <w:hyperlink r:id="rId71">
         <w:r>
           <w:rPr>
             <w:rStyle w:val="Hyperlink"/>
@@ -4000,11 +4186,11 @@
       <w:pPr>
         <w:pStyle w:val="Heading2"/>
       </w:pPr>
-      <w:bookmarkStart w:id="66" w:name="week-5---who-am-i"/>
+      <w:bookmarkStart w:id="72" w:name="week-5---who-am-i"/>
       <w:r>
         <w:t xml:space="preserve">Week 5 - Who Am I?</w:t>
       </w:r>
-      <w:bookmarkEnd w:id="66"/>
+      <w:bookmarkEnd w:id="72"/>
     </w:p>
     <w:p>
       <w:pPr>
@@ -4090,7 +4276,7 @@
       <w:r>
         <w:t xml:space="preserve"> </w:t>
       </w:r>
-      <w:hyperlink r:id="rId67">
+      <w:hyperlink r:id="rId73">
         <w:r>
           <w:rPr>
             <w:rStyle w:val="Hyperlink"/>
@@ -4125,7 +4311,7 @@
       <w:r>
         <w:t xml:space="preserve"> </w:t>
       </w:r>
-      <w:hyperlink r:id="rId68">
+      <w:hyperlink r:id="rId74">
         <w:r>
           <w:rPr>
             <w:rStyle w:val="Hyperlink"/>
@@ -4177,11 +4363,11 @@
       <w:pPr>
         <w:pStyle w:val="Heading2"/>
       </w:pPr>
-      <w:bookmarkStart w:id="69" w:name="week-6---update-your-digital-twin"/>
+      <w:bookmarkStart w:id="75" w:name="week-6---update-your-digital-twin"/>
       <w:r>
         <w:t xml:space="preserve">Week 6 - Update Your Digital Twin</w:t>
       </w:r>
-      <w:bookmarkEnd w:id="69"/>
+      <w:bookmarkEnd w:id="75"/>
     </w:p>
     <w:p>
       <w:pPr>
@@ -4249,7 +4435,7 @@
       <w:r>
         <w:t xml:space="preserve"> </w:t>
       </w:r>
-      <w:hyperlink r:id="rId70">
+      <w:hyperlink r:id="rId76">
         <w:r>
           <w:rPr>
             <w:rStyle w:val="Hyperlink"/>
@@ -4284,7 +4470,7 @@
       <w:r>
         <w:t xml:space="preserve"> </w:t>
       </w:r>
-      <w:hyperlink r:id="rId71">
+      <w:hyperlink r:id="rId77">
         <w:r>
           <w:rPr>
             <w:rStyle w:val="Hyperlink"/>
@@ -4319,7 +4505,7 @@
       <w:r>
         <w:t xml:space="preserve"> </w:t>
       </w:r>
-      <w:hyperlink r:id="rId72">
+      <w:hyperlink r:id="rId78">
         <w:r>
           <w:rPr>
             <w:rStyle w:val="Hyperlink"/>
@@ -4371,11 +4557,11 @@
       <w:pPr>
         <w:pStyle w:val="Heading2"/>
       </w:pPr>
-      <w:bookmarkStart w:id="73" w:name="week-7---your-vision-goes-digital"/>
+      <w:bookmarkStart w:id="79" w:name="week-7---your-vision-goes-digital"/>
       <w:r>
         <w:t xml:space="preserve">Week 7 - Your Vision Goes Digital</w:t>
       </w:r>
-      <w:bookmarkEnd w:id="73"/>
+      <w:bookmarkEnd w:id="79"/>
     </w:p>
     <w:p>
       <w:pPr>
@@ -4443,7 +4629,7 @@
       <w:r>
         <w:t xml:space="preserve"> </w:t>
       </w:r>
-      <w:hyperlink r:id="rId74">
+      <w:hyperlink r:id="rId80">
         <w:r>
           <w:rPr>
             <w:rStyle w:val="Hyperlink"/>
@@ -4478,7 +4664,7 @@
       <w:r>
         <w:t xml:space="preserve"> </w:t>
       </w:r>
-      <w:hyperlink r:id="rId75">
+      <w:hyperlink r:id="rId81">
         <w:r>
           <w:rPr>
             <w:rStyle w:val="Hyperlink"/>
@@ -4530,11 +4716,11 @@
       <w:pPr>
         <w:pStyle w:val="Heading2"/>
       </w:pPr>
-      <w:bookmarkStart w:id="76" w:name="week-8---pitstop-2"/>
+      <w:bookmarkStart w:id="82" w:name="week-8---pitstop-2"/>
       <w:r>
         <w:t xml:space="preserve">Week 8 - Pitstop 2</w:t>
       </w:r>
-      <w:bookmarkEnd w:id="76"/>
+      <w:bookmarkEnd w:id="82"/>
     </w:p>
     <w:p>
       <w:pPr>
@@ -4617,7 +4803,7 @@
       <w:r>
         <w:t xml:space="preserve"> </w:t>
       </w:r>
-      <w:hyperlink r:id="rId77">
+      <w:hyperlink r:id="rId83">
         <w:r>
           <w:rPr>
             <w:rStyle w:val="Hyperlink"/>
@@ -4652,7 +4838,7 @@
       <w:r>
         <w:t xml:space="preserve"> </w:t>
       </w:r>
-      <w:hyperlink r:id="rId78">
+      <w:hyperlink r:id="rId84">
         <w:r>
           <w:rPr>
             <w:rStyle w:val="Hyperlink"/>
@@ -4687,7 +4873,7 @@
       <w:r>
         <w:t xml:space="preserve"> </w:t>
       </w:r>
-      <w:hyperlink r:id="rId79">
+      <w:hyperlink r:id="rId85">
         <w:r>
           <w:rPr>
             <w:rStyle w:val="Hyperlink"/>
@@ -4739,11 +4925,11 @@
       <w:pPr>
         <w:pStyle w:val="Heading2"/>
       </w:pPr>
-      <w:bookmarkStart w:id="80" w:name="week-9---your-knowledge-assets"/>
+      <w:bookmarkStart w:id="86" w:name="week-9---your-knowledge-assets"/>
       <w:r>
         <w:t xml:space="preserve">Week 9 - Your Knowledge Assets</w:t>
       </w:r>
-      <w:bookmarkEnd w:id="80"/>
+      <w:bookmarkEnd w:id="86"/>
     </w:p>
     <w:p>
       <w:pPr>
@@ -4811,7 +4997,7 @@
       <w:r>
         <w:t xml:space="preserve"> </w:t>
       </w:r>
-      <w:hyperlink r:id="rId81">
+      <w:hyperlink r:id="rId87">
         <w:r>
           <w:rPr>
             <w:rStyle w:val="Hyperlink"/>
@@ -4846,7 +5032,7 @@
       <w:r>
         <w:t xml:space="preserve"> </w:t>
       </w:r>
-      <w:hyperlink r:id="rId82">
+      <w:hyperlink r:id="rId88">
         <w:r>
           <w:rPr>
             <w:rStyle w:val="Hyperlink"/>
@@ -4898,11 +5084,11 @@
       <w:pPr>
         <w:pStyle w:val="Heading2"/>
       </w:pPr>
-      <w:bookmarkStart w:id="83" w:name="week-10---networking-and-sharing-time"/>
+      <w:bookmarkStart w:id="89" w:name="week-10---networking-and-sharing-time"/>
       <w:r>
         <w:t xml:space="preserve">Week 10 - Networking And Sharing Time</w:t>
       </w:r>
-      <w:bookmarkEnd w:id="83"/>
+      <w:bookmarkEnd w:id="89"/>
     </w:p>
     <w:p>
       <w:pPr>
@@ -4970,7 +5156,7 @@
       <w:r>
         <w:t xml:space="preserve"> </w:t>
       </w:r>
-      <w:hyperlink r:id="rId84">
+      <w:hyperlink r:id="rId90">
         <w:r>
           <w:rPr>
             <w:rStyle w:val="Hyperlink"/>
@@ -5005,7 +5191,7 @@
       <w:r>
         <w:t xml:space="preserve"> </w:t>
       </w:r>
-      <w:hyperlink r:id="rId85">
+      <w:hyperlink r:id="rId91">
         <w:r>
           <w:rPr>
             <w:rStyle w:val="Hyperlink"/>
@@ -5040,7 +5226,7 @@
       <w:r>
         <w:t xml:space="preserve"> </w:t>
       </w:r>
-      <w:hyperlink r:id="rId86">
+      <w:hyperlink r:id="rId92">
         <w:r>
           <w:rPr>
             <w:rStyle w:val="Hyperlink"/>
@@ -5122,11 +5308,11 @@
       <w:pPr>
         <w:pStyle w:val="Heading2"/>
       </w:pPr>
-      <w:bookmarkStart w:id="87" w:name="week-11---the-power-of-communities"/>
+      <w:bookmarkStart w:id="93" w:name="week-11---the-power-of-communities"/>
       <w:r>
         <w:t xml:space="preserve">Week 11 - The Power Of Communities</w:t>
       </w:r>
-      <w:bookmarkEnd w:id="87"/>
+      <w:bookmarkEnd w:id="93"/>
     </w:p>
     <w:p>
       <w:pPr>
@@ -5194,7 +5380,7 @@
       <w:r>
         <w:t xml:space="preserve"> </w:t>
       </w:r>
-      <w:hyperlink r:id="rId88">
+      <w:hyperlink r:id="rId94">
         <w:r>
           <w:rPr>
             <w:rStyle w:val="Hyperlink"/>
@@ -5229,7 +5415,7 @@
       <w:r>
         <w:t xml:space="preserve"> </w:t>
       </w:r>
-      <w:hyperlink r:id="rId89">
+      <w:hyperlink r:id="rId95">
         <w:r>
           <w:rPr>
             <w:rStyle w:val="Hyperlink"/>
@@ -5264,7 +5450,7 @@
       <w:r>
         <w:t xml:space="preserve"> </w:t>
       </w:r>
-      <w:hyperlink r:id="rId90">
+      <w:hyperlink r:id="rId96">
         <w:r>
           <w:rPr>
             <w:rStyle w:val="Hyperlink"/>
@@ -5316,11 +5502,11 @@
       <w:pPr>
         <w:pStyle w:val="Heading2"/>
       </w:pPr>
-      <w:bookmarkStart w:id="91" w:name="week-12---reflect-and-celebrate"/>
+      <w:bookmarkStart w:id="97" w:name="week-12---reflect-and-celebrate"/>
       <w:r>
         <w:t xml:space="preserve">Week 12 - Reflect And Celebrate</w:t>
       </w:r>
-      <w:bookmarkEnd w:id="91"/>
+      <w:bookmarkEnd w:id="97"/>
     </w:p>
     <w:p>
       <w:pPr>
@@ -5388,7 +5574,7 @@
       <w:r>
         <w:t xml:space="preserve"> </w:t>
       </w:r>
-      <w:hyperlink r:id="rId92">
+      <w:hyperlink r:id="rId98">
         <w:r>
           <w:rPr>
             <w:rStyle w:val="Hyperlink"/>
@@ -5423,7 +5609,7 @@
       <w:r>
         <w:t xml:space="preserve"> </w:t>
       </w:r>
-      <w:hyperlink r:id="rId93">
+      <w:hyperlink r:id="rId99">
         <w:r>
           <w:rPr>
             <w:rStyle w:val="Hyperlink"/>
@@ -5458,7 +5644,7 @@
       <w:r>
         <w:t xml:space="preserve"> </w:t>
       </w:r>
-      <w:hyperlink r:id="rId94">
+      <w:hyperlink r:id="rId100">
         <w:r>
           <w:rPr>
             <w:rStyle w:val="Hyperlink"/>
@@ -5510,129 +5696,17 @@
       <w:pPr>
         <w:pStyle w:val="Heading1"/>
       </w:pPr>
-      <w:bookmarkStart w:id="95" w:name="lernos-memex---get-things-out-of-your-head-and-in-a-system-you-trust"/>
-      <w:r>
-        <w:t xml:space="preserve">lernOS Memex - Get Things Out Of Your Head And In A System You Trust</w:t>
-      </w:r>
-      <w:bookmarkEnd w:id="95"/>
+      <w:bookmarkStart w:id="101" w:name="lernos-kata-catalogue---practice-new-skills"/>
+      <w:r>
+        <w:t xml:space="preserve">lernOS Kata Catalogue - Practice New Skills</w:t>
+      </w:r>
+      <w:bookmarkEnd w:id="101"/>
     </w:p>
     <w:p>
       <w:pPr>
         <w:pStyle w:val="FirstParagraph"/>
       </w:pPr>
       <w:r>
-        <w:t xml:space="preserve">Everything you define or agree upon should be documented in a system you trust. This is not for bureaucracy reasons but to keep your head free for creative knowledge work. You can use any personal notebook (paper-based or digital) as lernOS Memex (Memory Extender).</w:t>
-      </w:r>
-    </w:p>
-    <w:p>
-      <w:pPr>
-        <w:pStyle w:val="BodyText"/>
-      </w:pPr>
-      <w:r>
-        <w:t xml:space="preserve">If you do not have any tool at hand, you can download and use the</w:t>
-      </w:r>
-      <w:r>
-        <w:t xml:space="preserve"> </w:t>
-      </w:r>
-      <w:hyperlink r:id="rId96">
-        <w:r>
-          <w:rPr>
-            <w:rStyle w:val="Hyperlink"/>
-          </w:rPr>
-          <w:t xml:space="preserve">TiddlyWiki-Version of lernOS Memex</w:t>
-        </w:r>
-      </w:hyperlink>
-      <w:r>
-        <w:t xml:space="preserve"> </w:t>
-      </w:r>
-      <w:r>
-        <w:t xml:space="preserve">which is structured by the basic lernOS elements by default. This version is based on</w:t>
-      </w:r>
-      <w:r>
-        <w:t xml:space="preserve"> </w:t>
-      </w:r>
-      <w:hyperlink r:id="rId97">
-        <w:r>
-          <w:rPr>
-            <w:rStyle w:val="Hyperlink"/>
-          </w:rPr>
-          <w:t xml:space="preserve">TiddlyWiki</w:t>
-        </w:r>
-      </w:hyperlink>
-      <w:r>
-        <w:t xml:space="preserve">, a personal wiki that lives in a single HTML file:</w:t>
-      </w:r>
-    </w:p>
-    <w:p>
-      <w:pPr>
-        <w:pStyle w:val="CaptionedFigure"/>
-      </w:pPr>
-      <w:r>
-        <w:drawing>
-          <wp:inline>
-            <wp:extent cx="5334000" cy="3232623"/>
-            <wp:effectExtent b="0" l="0" r="0" t="0"/>
-            <wp:docPr descr="lernOS Memex (TiddlyWiki Version)" title="" id="1" name="Picture"/>
-            <a:graphic>
-              <a:graphicData uri="http://schemas.openxmlformats.org/drawingml/2006/picture">
-                <pic:pic>
-                  <pic:nvPicPr>
-                    <pic:cNvPr descr="images/lernOS-Memex-TiddlyWiki-Frontpage.png" id="0" name="Picture"/>
-                    <pic:cNvPicPr>
-                      <a:picLocks noChangeArrowheads="1" noChangeAspect="1"/>
-                    </pic:cNvPicPr>
-                  </pic:nvPicPr>
-                  <pic:blipFill>
-                    <a:blip r:embed="rId98"/>
-                    <a:stretch>
-                      <a:fillRect/>
-                    </a:stretch>
-                  </pic:blipFill>
-                  <pic:spPr bwMode="auto">
-                    <a:xfrm>
-                      <a:off x="0" y="0"/>
-                      <a:ext cx="5334000" cy="3232623"/>
-                    </a:xfrm>
-                    <a:prstGeom prst="rect">
-                      <a:avLst/>
-                    </a:prstGeom>
-                    <a:noFill/>
-                    <a:ln w="9525">
-                      <a:noFill/>
-                      <a:headEnd/>
-                      <a:tailEnd/>
-                    </a:ln>
-                  </pic:spPr>
-                </pic:pic>
-              </a:graphicData>
-            </a:graphic>
-          </wp:inline>
-        </w:drawing>
-      </w:r>
-    </w:p>
-    <w:p>
-      <w:pPr>
-        <w:pStyle w:val="ImageCaption"/>
-      </w:pPr>
-      <w:r>
-        <w:t xml:space="preserve">lernOS Memex (TiddlyWiki Version)</w:t>
-      </w:r>
-    </w:p>
-    <w:p>
-      <w:pPr>
-        <w:pStyle w:val="Heading1"/>
-      </w:pPr>
-      <w:bookmarkStart w:id="99" w:name="lernos-kata-catalogue---practice-new-skills"/>
-      <w:r>
-        <w:t xml:space="preserve">lernOS Kata Catalogue - Practice New Skills</w:t>
-      </w:r>
-      <w:bookmarkEnd w:id="99"/>
-    </w:p>
-    <w:p>
-      <w:pPr>
-        <w:pStyle w:val="FirstParagraph"/>
-      </w:pPr>
-      <w:r>
         <w:t xml:space="preserve">How do you become a great musician? It’s good to know the theory and to understand the mechanics of your instrument. It also helps if you have talent. But real mastery comes from practicing, applying the theory over and over again, using feedback to get better every time. lernOS uses a catalogue of exercises called</w:t>
       </w:r>
       <w:r>
@@ -5658,7 +5732,7 @@
       <w:pPr>
         <w:pStyle w:val="Heading2"/>
       </w:pPr>
-      <w:bookmarkStart w:id="100" w:name="your-future-backwards"/>
+      <w:bookmarkStart w:id="102" w:name="your-future-backwards"/>
       <w:hyperlink w:anchor="your-future-backwards">
         <w:r>
           <w:rPr>
@@ -5667,7 +5741,7 @@
           <w:t xml:space="preserve">Your Future Backwards</w:t>
         </w:r>
       </w:hyperlink>
-      <w:bookmarkEnd w:id="100"/>
+      <w:bookmarkEnd w:id="102"/>
     </w:p>
     <w:p>
       <w:pPr>
@@ -5679,7 +5753,7 @@
       <w:r>
         <w:t xml:space="preserve"> </w:t>
       </w:r>
-      <w:hyperlink r:id="rId101">
+      <w:hyperlink r:id="rId103">
         <w:r>
           <w:rPr>
             <w:rStyle w:val="Hyperlink"/>
@@ -5696,7 +5770,7 @@
       <w:r>
         <w:t xml:space="preserve"> </w:t>
       </w:r>
-      <w:hyperlink r:id="rId102">
+      <w:hyperlink r:id="rId104">
         <w:r>
           <w:rPr>
             <w:rStyle w:val="Hyperlink"/>
@@ -5808,7 +5882,7 @@
       <w:r>
         <w:t xml:space="preserve"> </w:t>
       </w:r>
-      <w:hyperlink r:id="rId103">
+      <w:hyperlink r:id="rId105">
         <w:r>
           <w:rPr>
             <w:rStyle w:val="Hyperlink"/>
@@ -5853,7 +5927,7 @@
       <w:pPr>
         <w:pStyle w:val="Heading2"/>
       </w:pPr>
-      <w:bookmarkStart w:id="104" w:name="lernos-sprint-planning"/>
+      <w:bookmarkStart w:id="106" w:name="lernos-sprint-planning"/>
       <w:hyperlink w:anchor="lernos-sprint-planning">
         <w:r>
           <w:rPr>
@@ -5862,7 +5936,7 @@
           <w:t xml:space="preserve">lernOS Sprint Planning</w:t>
         </w:r>
       </w:hyperlink>
-      <w:bookmarkEnd w:id="104"/>
+      <w:bookmarkEnd w:id="106"/>
     </w:p>
     <w:p>
       <w:pPr>
@@ -5977,7 +6051,7 @@
       <w:pPr>
         <w:pStyle w:val="Heading2"/>
       </w:pPr>
-      <w:bookmarkStart w:id="105" w:name="why-are-you-here"/>
+      <w:bookmarkStart w:id="107" w:name="why-are-you-here"/>
       <w:hyperlink w:anchor="why-are-you-here">
         <w:r>
           <w:rPr>
@@ -5986,7 +6060,7 @@
           <w:t xml:space="preserve">Why Are You Here?</w:t>
         </w:r>
       </w:hyperlink>
-      <w:bookmarkEnd w:id="105"/>
+      <w:bookmarkEnd w:id="107"/>
     </w:p>
     <w:p>
       <w:pPr>
@@ -6022,7 +6096,7 @@
       <w:r>
         <w:t xml:space="preserve"> </w:t>
       </w:r>
-      <w:hyperlink r:id="rId106">
+      <w:hyperlink r:id="rId108">
         <w:r>
           <w:rPr>
             <w:rStyle w:val="Hyperlink"/>
@@ -6169,7 +6243,7 @@
       <w:pPr>
         <w:pStyle w:val="Heading2"/>
       </w:pPr>
-      <w:bookmarkStart w:id="107" w:name="my-objectives-for-the-next-12-weeks"/>
+      <w:bookmarkStart w:id="109" w:name="my-objectives-for-the-next-12-weeks"/>
       <w:hyperlink w:anchor="my-objectives-for-the-next-12-weeks">
         <w:r>
           <w:rPr>
@@ -6178,7 +6252,7 @@
           <w:t xml:space="preserve">My Objective(s) For The Next 12 weeks</w:t>
         </w:r>
       </w:hyperlink>
-      <w:bookmarkEnd w:id="107"/>
+      <w:bookmarkEnd w:id="109"/>
     </w:p>
     <w:p>
       <w:pPr>
@@ -6254,7 +6328,7 @@
       <w:pPr>
         <w:pStyle w:val="Heading2"/>
       </w:pPr>
-      <w:bookmarkStart w:id="108" w:name="people-related-to-your-objectives"/>
+      <w:bookmarkStart w:id="110" w:name="people-related-to-your-objectives"/>
       <w:hyperlink w:anchor="people-related-to-your-objectives">
         <w:r>
           <w:rPr>
@@ -6263,7 +6337,7 @@
           <w:t xml:space="preserve">People Related To Your Objective(s)</w:t>
         </w:r>
       </w:hyperlink>
-      <w:bookmarkEnd w:id="108"/>
+      <w:bookmarkEnd w:id="110"/>
     </w:p>
     <w:p>
       <w:pPr>
@@ -6275,7 +6349,7 @@
       <w:r>
         <w:t xml:space="preserve"> </w:t>
       </w:r>
-      <w:hyperlink r:id="rId109">
+      <w:hyperlink r:id="rId111">
         <w:r>
           <w:rPr>
             <w:rStyle w:val="Hyperlink"/>
@@ -6371,7 +6445,7 @@
       <w:pPr>
         <w:pStyle w:val="Heading2"/>
       </w:pPr>
-      <w:bookmarkStart w:id="110" w:name="strong-or-weak-ties"/>
+      <w:bookmarkStart w:id="112" w:name="strong-or-weak-ties"/>
       <w:hyperlink w:anchor="strong-or-weak-ties">
         <w:r>
           <w:rPr>
@@ -6380,7 +6454,7 @@
           <w:t xml:space="preserve">Strong Or Weak Ties?</w:t>
         </w:r>
       </w:hyperlink>
-      <w:bookmarkEnd w:id="110"/>
+      <w:bookmarkEnd w:id="112"/>
     </w:p>
     <w:p>
       <w:pPr>
@@ -6392,7 +6466,7 @@
       <w:r>
         <w:t xml:space="preserve"> </w:t>
       </w:r>
-      <w:hyperlink r:id="rId111">
+      <w:hyperlink r:id="rId113">
         <w:r>
           <w:rPr>
             <w:rStyle w:val="Hyperlink"/>
@@ -6509,7 +6583,7 @@
       <w:pPr>
         <w:pStyle w:val="Heading2"/>
       </w:pPr>
-      <w:bookmarkStart w:id="112" w:name="your-first-sharing-experience"/>
+      <w:bookmarkStart w:id="114" w:name="your-first-sharing-experience"/>
       <w:hyperlink w:anchor="your-first-sharing-experience">
         <w:r>
           <w:rPr>
@@ -6518,7 +6592,7 @@
           <w:t xml:space="preserve">Your First Sharing Experience</w:t>
         </w:r>
       </w:hyperlink>
-      <w:bookmarkEnd w:id="112"/>
+      <w:bookmarkEnd w:id="114"/>
     </w:p>
     <w:p>
       <w:pPr>
@@ -6579,7 +6653,7 @@
       <w:pPr>
         <w:pStyle w:val="Heading2"/>
       </w:pPr>
-      <w:bookmarkStart w:id="113" w:name="an-appointment-with-yourself"/>
+      <w:bookmarkStart w:id="115" w:name="an-appointment-with-yourself"/>
       <w:hyperlink w:anchor="an-appointment-with-yourself">
         <w:r>
           <w:rPr>
@@ -6588,7 +6662,7 @@
           <w:t xml:space="preserve">An Appointment With Yourself</w:t>
         </w:r>
       </w:hyperlink>
-      <w:bookmarkEnd w:id="113"/>
+      <w:bookmarkEnd w:id="115"/>
     </w:p>
     <w:p>
       <w:pPr>
@@ -6649,7 +6723,7 @@
       <w:pPr>
         <w:pStyle w:val="Heading2"/>
       </w:pPr>
-      <w:bookmarkStart w:id="114" w:name="use-web-scale-networking"/>
+      <w:bookmarkStart w:id="116" w:name="use-web-scale-networking"/>
       <w:hyperlink w:anchor="use-web-scale-networking">
         <w:r>
           <w:rPr>
@@ -6658,7 +6732,7 @@
           <w:t xml:space="preserve">Use Web-Scale Networking</w:t>
         </w:r>
       </w:hyperlink>
-      <w:bookmarkEnd w:id="114"/>
+      <w:bookmarkEnd w:id="116"/>
     </w:p>
     <w:p>
       <w:pPr>
@@ -6719,7 +6793,7 @@
       <w:pPr>
         <w:pStyle w:val="Heading2"/>
       </w:pPr>
-      <w:bookmarkStart w:id="115" w:name="practice-social-praise"/>
+      <w:bookmarkStart w:id="117" w:name="practice-social-praise"/>
       <w:hyperlink w:anchor="practice-social-praise">
         <w:r>
           <w:rPr>
@@ -6728,7 +6802,7 @@
           <w:t xml:space="preserve">Practice Social Praise</w:t>
         </w:r>
       </w:hyperlink>
-      <w:bookmarkEnd w:id="115"/>
+      <w:bookmarkEnd w:id="117"/>
     </w:p>
     <w:p>
       <w:pPr>
@@ -6795,7 +6869,7 @@
       <w:pPr>
         <w:pStyle w:val="Heading2"/>
       </w:pPr>
-      <w:bookmarkStart w:id="116" w:name="tone-of-voice-in-online-communication"/>
+      <w:bookmarkStart w:id="118" w:name="tone-of-voice-in-online-communication"/>
       <w:hyperlink w:anchor="tone-of-voice-in-online-communication">
         <w:r>
           <w:rPr>
@@ -6804,7 +6878,7 @@
           <w:t xml:space="preserve">Tone Of Voice In Online Communication</w:t>
         </w:r>
       </w:hyperlink>
-      <w:bookmarkEnd w:id="116"/>
+      <w:bookmarkEnd w:id="118"/>
     </w:p>
     <w:p>
       <w:pPr>
@@ -6847,7 +6921,7 @@
       <w:pPr>
         <w:pStyle w:val="Heading2"/>
       </w:pPr>
-      <w:bookmarkStart w:id="117" w:name="sharing-a-useful-resource"/>
+      <w:bookmarkStart w:id="119" w:name="sharing-a-useful-resource"/>
       <w:hyperlink w:anchor="sharing-a-useful-resource">
         <w:r>
           <w:rPr>
@@ -6856,7 +6930,7 @@
           <w:t xml:space="preserve">Sharing A Useful Resource</w:t>
         </w:r>
       </w:hyperlink>
-      <w:bookmarkEnd w:id="117"/>
+      <w:bookmarkEnd w:id="119"/>
     </w:p>
     <w:p>
       <w:pPr>
@@ -6917,7 +6991,7 @@
       <w:pPr>
         <w:pStyle w:val="Heading2"/>
       </w:pPr>
-      <w:bookmarkStart w:id="118" w:name="random-facts-about-me"/>
+      <w:bookmarkStart w:id="120" w:name="random-facts-about-me"/>
       <w:hyperlink w:anchor="25-random-facts-about-me">
         <w:r>
           <w:rPr>
@@ -6926,7 +7000,7 @@
           <w:t xml:space="preserve">25 Random Facts About Me</w:t>
         </w:r>
       </w:hyperlink>
-      <w:bookmarkEnd w:id="118"/>
+      <w:bookmarkEnd w:id="120"/>
     </w:p>
     <w:p>
       <w:pPr>
@@ -7132,7 +7206,7 @@
       <w:r>
         <w:t xml:space="preserve"> </w:t>
       </w:r>
-      <w:hyperlink r:id="rId119">
+      <w:hyperlink r:id="rId121">
         <w:r>
           <w:rPr>
             <w:rStyle w:val="Hyperlink"/>
@@ -7172,7 +7246,7 @@
       <w:pPr>
         <w:pStyle w:val="Heading2"/>
       </w:pPr>
-      <w:bookmarkStart w:id="120" w:name="contribute-your-self"/>
+      <w:bookmarkStart w:id="122" w:name="contribute-your-self"/>
       <w:hyperlink w:anchor="contribute-your-self">
         <w:r>
           <w:rPr>
@@ -7181,7 +7255,7 @@
           <w:t xml:space="preserve">Contribute Your Self</w:t>
         </w:r>
       </w:hyperlink>
-      <w:bookmarkEnd w:id="120"/>
+      <w:bookmarkEnd w:id="122"/>
     </w:p>
     <w:p>
       <w:pPr>
@@ -7230,7 +7304,7 @@
       <w:pPr>
         <w:pStyle w:val="Heading2"/>
       </w:pPr>
-      <w:bookmarkStart w:id="121" w:name="go-google-yourself"/>
+      <w:bookmarkStart w:id="123" w:name="go-google-yourself"/>
       <w:hyperlink w:anchor="go-google-yourself">
         <w:r>
           <w:rPr>
@@ -7239,7 +7313,7 @@
           <w:t xml:space="preserve">Go Google Yourself!</w:t>
         </w:r>
       </w:hyperlink>
-      <w:bookmarkEnd w:id="121"/>
+      <w:bookmarkEnd w:id="123"/>
     </w:p>
     <w:p>
       <w:pPr>
@@ -7318,7 +7392,7 @@
       <w:pPr>
         <w:pStyle w:val="Heading2"/>
       </w:pPr>
-      <w:bookmarkStart w:id="122" w:name="update-your-digital-twin"/>
+      <w:bookmarkStart w:id="124" w:name="update-your-digital-twin"/>
       <w:hyperlink w:anchor="update-your-digital-twin">
         <w:r>
           <w:rPr>
@@ -7327,7 +7401,7 @@
           <w:t xml:space="preserve">Update Your Digital Twin</w:t>
         </w:r>
       </w:hyperlink>
-      <w:bookmarkEnd w:id="122"/>
+      <w:bookmarkEnd w:id="124"/>
     </w:p>
     <w:p>
       <w:pPr>
@@ -7418,7 +7492,7 @@
       <w:pPr>
         <w:pStyle w:val="Heading2"/>
       </w:pPr>
-      <w:bookmarkStart w:id="123" w:name="spend-time-on-making-connections"/>
+      <w:bookmarkStart w:id="125" w:name="spend-time-on-making-connections"/>
       <w:hyperlink w:anchor="spend-time-on-making-connections">
         <w:r>
           <w:rPr>
@@ -7427,7 +7501,7 @@
           <w:t xml:space="preserve">Spend Time On Making Connections</w:t>
         </w:r>
       </w:hyperlink>
-      <w:bookmarkEnd w:id="123"/>
+      <w:bookmarkEnd w:id="125"/>
     </w:p>
     <w:p>
       <w:pPr>
@@ -7488,7 +7562,7 @@
       <w:pPr>
         <w:pStyle w:val="Heading2"/>
       </w:pPr>
-      <w:bookmarkStart w:id="124" w:name="write-a-letter-to-your-future-self"/>
+      <w:bookmarkStart w:id="126" w:name="write-a-letter-to-your-future-self"/>
       <w:hyperlink w:anchor="write-a-letter-to-your-future-self">
         <w:r>
           <w:rPr>
@@ -7497,7 +7571,7 @@
           <w:t xml:space="preserve">Write A Letter To Your Future Self</w:t>
         </w:r>
       </w:hyperlink>
-      <w:bookmarkEnd w:id="124"/>
+      <w:bookmarkEnd w:id="126"/>
     </w:p>
     <w:p>
       <w:pPr>
@@ -7509,7 +7583,7 @@
       <w:r>
         <w:t xml:space="preserve"> </w:t>
       </w:r>
-      <w:hyperlink r:id="rId125">
+      <w:hyperlink r:id="rId127">
         <w:r>
           <w:rPr>
             <w:rStyle w:val="Hyperlink"/>
@@ -7558,7 +7632,7 @@
       <w:r>
         <w:t xml:space="preserve"> </w:t>
       </w:r>
-      <w:hyperlink r:id="rId126">
+      <w:hyperlink r:id="rId128">
         <w:r>
           <w:rPr>
             <w:rStyle w:val="Hyperlink"/>
@@ -7589,7 +7663,7 @@
       <w:pPr>
         <w:pStyle w:val="Heading2"/>
       </w:pPr>
-      <w:bookmarkStart w:id="127" w:name="share-your-objectives"/>
+      <w:bookmarkStart w:id="129" w:name="share-your-objectives"/>
       <w:hyperlink w:anchor="share-your-objectives">
         <w:r>
           <w:rPr>
@@ -7598,7 +7672,7 @@
           <w:t xml:space="preserve">Share Your Objectives</w:t>
         </w:r>
       </w:hyperlink>
-      <w:bookmarkEnd w:id="127"/>
+      <w:bookmarkEnd w:id="129"/>
     </w:p>
     <w:p>
       <w:pPr>
@@ -7671,7 +7745,7 @@
       <w:pPr>
         <w:pStyle w:val="Heading2"/>
       </w:pPr>
-      <w:bookmarkStart w:id="128" w:name="stop-procrastination"/>
+      <w:bookmarkStart w:id="130" w:name="stop-procrastination"/>
       <w:hyperlink w:anchor="stop-procrastination">
         <w:r>
           <w:rPr>
@@ -7680,7 +7754,7 @@
           <w:t xml:space="preserve">Stop Procrastination!</w:t>
         </w:r>
       </w:hyperlink>
-      <w:bookmarkEnd w:id="128"/>
+      <w:bookmarkEnd w:id="130"/>
     </w:p>
     <w:p>
       <w:pPr>
@@ -7692,7 +7766,7 @@
       <w:r>
         <w:t xml:space="preserve"> </w:t>
       </w:r>
-      <w:hyperlink r:id="rId129">
+      <w:hyperlink r:id="rId131">
         <w:r>
           <w:rPr>
             <w:rStyle w:val="Hyperlink"/>
@@ -7863,7 +7937,7 @@
       <w:pPr>
         <w:pStyle w:val="Heading2"/>
       </w:pPr>
-      <w:bookmarkStart w:id="130" w:name="create-your-own-burn-down-chart"/>
+      <w:bookmarkStart w:id="132" w:name="create-your-own-burn-down-chart"/>
       <w:hyperlink w:anchor="create-your-own-burn-down-chart">
         <w:r>
           <w:rPr>
@@ -7872,7 +7946,7 @@
           <w:t xml:space="preserve">Create Your Own Burn Down Chart</w:t>
         </w:r>
       </w:hyperlink>
-      <w:bookmarkEnd w:id="130"/>
+      <w:bookmarkEnd w:id="132"/>
     </w:p>
     <w:p>
       <w:pPr>
@@ -7884,7 +7958,7 @@
       <w:r>
         <w:t xml:space="preserve"> </w:t>
       </w:r>
-      <w:hyperlink r:id="rId131">
+      <w:hyperlink r:id="rId133">
         <w:r>
           <w:rPr>
             <w:rStyle w:val="Hyperlink"/>
@@ -7938,7 +8012,7 @@
       <w:pPr>
         <w:pStyle w:val="Heading2"/>
       </w:pPr>
-      <w:bookmarkStart w:id="132" w:name="help-others-to-connect"/>
+      <w:bookmarkStart w:id="134" w:name="help-others-to-connect"/>
       <w:hyperlink w:anchor="help-others-to-connect">
         <w:r>
           <w:rPr>
@@ -7947,7 +8021,7 @@
           <w:t xml:space="preserve">Help Others To Connect</w:t>
         </w:r>
       </w:hyperlink>
-      <w:bookmarkEnd w:id="132"/>
+      <w:bookmarkEnd w:id="134"/>
     </w:p>
     <w:p>
       <w:pPr>
@@ -8023,7 +8097,7 @@
       <w:pPr>
         <w:pStyle w:val="Heading2"/>
       </w:pPr>
-      <w:bookmarkStart w:id="133" w:name="your-top-10-assets"/>
+      <w:bookmarkStart w:id="135" w:name="your-top-10-assets"/>
       <w:hyperlink w:anchor="your-top-10-assets">
         <w:r>
           <w:rPr>
@@ -8032,7 +8106,7 @@
           <w:t xml:space="preserve">Your Top 10 Assets</w:t>
         </w:r>
       </w:hyperlink>
-      <w:bookmarkEnd w:id="133"/>
+      <w:bookmarkEnd w:id="135"/>
     </w:p>
     <w:p>
       <w:pPr>
@@ -8081,7 +8155,7 @@
       <w:pPr>
         <w:pStyle w:val="Heading2"/>
       </w:pPr>
-      <w:bookmarkStart w:id="134" w:name="the-dinner-table-university"/>
+      <w:bookmarkStart w:id="136" w:name="the-dinner-table-university"/>
       <w:hyperlink w:anchor="the-dinner-table-university">
         <w:r>
           <w:rPr>
@@ -8090,7 +8164,7 @@
           <w:t xml:space="preserve">The Dinner Table University</w:t>
         </w:r>
       </w:hyperlink>
-      <w:bookmarkEnd w:id="134"/>
+      <w:bookmarkEnd w:id="136"/>
     </w:p>
     <w:p>
       <w:pPr>
@@ -8102,7 +8176,7 @@
       <w:r>
         <w:t xml:space="preserve"> </w:t>
       </w:r>
-      <w:hyperlink r:id="rId135">
+      <w:hyperlink r:id="rId137">
         <w:r>
           <w:rPr>
             <w:rStyle w:val="Hyperlink"/>
@@ -8195,7 +8269,7 @@
       <w:pPr>
         <w:pStyle w:val="Heading2"/>
       </w:pPr>
-      <w:bookmarkStart w:id="136" w:name="what-can-i-contribute"/>
+      <w:bookmarkStart w:id="138" w:name="what-can-i-contribute"/>
       <w:hyperlink w:anchor="what-can-i-contribute">
         <w:r>
           <w:rPr>
@@ -8204,7 +8278,7 @@
           <w:t xml:space="preserve">What Can I Contribute?</w:t>
         </w:r>
       </w:hyperlink>
-      <w:bookmarkEnd w:id="136"/>
+      <w:bookmarkEnd w:id="138"/>
     </w:p>
     <w:p>
       <w:pPr>
@@ -8216,7 +8290,7 @@
       <w:r>
         <w:t xml:space="preserve"> </w:t>
       </w:r>
-      <w:hyperlink r:id="rId137">
+      <w:hyperlink r:id="rId139">
         <w:r>
           <w:rPr>
             <w:rStyle w:val="Hyperlink"/>
@@ -8477,7 +8551,7 @@
       <w:pPr>
         <w:pStyle w:val="Heading2"/>
       </w:pPr>
-      <w:bookmarkStart w:id="138" w:name="my-networking-and-sharing-time"/>
+      <w:bookmarkStart w:id="140" w:name="my-networking-and-sharing-time"/>
       <w:hyperlink w:anchor="my-networking-and-sharing-time">
         <w:r>
           <w:rPr>
@@ -8486,7 +8560,7 @@
           <w:t xml:space="preserve">My Networking And Sharing Time</w:t>
         </w:r>
       </w:hyperlink>
-      <w:bookmarkEnd w:id="138"/>
+      <w:bookmarkEnd w:id="140"/>
     </w:p>
     <w:p>
       <w:pPr>
@@ -8547,7 +8621,7 @@
       <w:pPr>
         <w:pStyle w:val="Heading2"/>
       </w:pPr>
-      <w:bookmarkStart w:id="139" w:name="try-this-crazy-method-called-asking"/>
+      <w:bookmarkStart w:id="141" w:name="try-this-crazy-method-called-asking"/>
       <w:hyperlink w:anchor="try-this-crazy-method-called-asking">
         <w:r>
           <w:rPr>
@@ -8586,7 +8660,7 @@
           <w:t xml:space="preserve">!</w:t>
         </w:r>
       </w:hyperlink>
-      <w:bookmarkEnd w:id="139"/>
+      <w:bookmarkEnd w:id="141"/>
     </w:p>
     <w:p>
       <w:pPr>
@@ -8662,7 +8736,7 @@
       <w:pPr>
         <w:pStyle w:val="Heading2"/>
       </w:pPr>
-      <w:bookmarkStart w:id="140" w:name="find-communities-related-to-your-objectives"/>
+      <w:bookmarkStart w:id="142" w:name="find-communities-related-to-your-objectives"/>
       <w:hyperlink w:anchor="find-communities-related-to-your-objectives">
         <w:r>
           <w:rPr>
@@ -8671,7 +8745,7 @@
           <w:t xml:space="preserve">Find Communities Related To Your Objectives</w:t>
         </w:r>
       </w:hyperlink>
-      <w:bookmarkEnd w:id="140"/>
+      <w:bookmarkEnd w:id="142"/>
     </w:p>
     <w:p>
       <w:pPr>
@@ -8683,7 +8757,7 @@
       <w:r>
         <w:t xml:space="preserve"> </w:t>
       </w:r>
-      <w:hyperlink r:id="rId141">
+      <w:hyperlink r:id="rId143">
         <w:r>
           <w:rPr>
             <w:rStyle w:val="Hyperlink"/>
@@ -8773,7 +8847,7 @@
       <w:pPr>
         <w:pStyle w:val="Heading2"/>
       </w:pPr>
-      <w:bookmarkStart w:id="142" w:name="who-are-the-first-and-second-dancers"/>
+      <w:bookmarkStart w:id="144" w:name="who-are-the-first-and-second-dancers"/>
       <w:hyperlink w:anchor="who-are-the-first-and-second-dancers">
         <w:r>
           <w:rPr>
@@ -8782,7 +8856,7 @@
           <w:t xml:space="preserve">Who Are The First And Second Dancers?</w:t>
         </w:r>
       </w:hyperlink>
-      <w:bookmarkEnd w:id="142"/>
+      <w:bookmarkEnd w:id="144"/>
     </w:p>
     <w:p>
       <w:pPr>
@@ -8817,7 +8891,7 @@
       <w:r>
         <w:t xml:space="preserve"> </w:t>
       </w:r>
-      <w:hyperlink r:id="rId143">
+      <w:hyperlink r:id="rId145">
         <w:r>
           <w:rPr>
             <w:rStyle w:val="Hyperlink"/>
@@ -8857,7 +8931,7 @@
       <w:pPr>
         <w:pStyle w:val="Heading2"/>
       </w:pPr>
-      <w:bookmarkStart w:id="144" w:name="do-you-want-to-start-your-own-community"/>
+      <w:bookmarkStart w:id="146" w:name="do-you-want-to-start-your-own-community"/>
       <w:hyperlink w:anchor="do-you-want-to-start-your-own-community">
         <w:r>
           <w:rPr>
@@ -8866,7 +8940,7 @@
           <w:t xml:space="preserve">Do You Want To Start Your Own Community?</w:t>
         </w:r>
       </w:hyperlink>
-      <w:bookmarkEnd w:id="144"/>
+      <w:bookmarkEnd w:id="146"/>
     </w:p>
     <w:p>
       <w:pPr>
@@ -8972,7 +9046,7 @@
       <w:pPr>
         <w:pStyle w:val="Heading2"/>
       </w:pPr>
-      <w:bookmarkStart w:id="145" w:name="your-eureka-moment"/>
+      <w:bookmarkStart w:id="147" w:name="your-eureka-moment"/>
       <w:hyperlink w:anchor="your-eureka-moment">
         <w:r>
           <w:rPr>
@@ -8981,7 +9055,7 @@
           <w:t xml:space="preserve">Your Eureka Moment</w:t>
         </w:r>
       </w:hyperlink>
-      <w:bookmarkEnd w:id="145"/>
+      <w:bookmarkEnd w:id="147"/>
     </w:p>
     <w:p>
       <w:pPr>
@@ -8993,7 +9067,7 @@
       <w:r>
         <w:t xml:space="preserve"> </w:t>
       </w:r>
-      <w:hyperlink r:id="rId146">
+      <w:hyperlink r:id="rId148">
         <w:r>
           <w:rPr>
             <w:rStyle w:val="Hyperlink"/>
@@ -9074,7 +9148,7 @@
       <w:pPr>
         <w:pStyle w:val="Heading2"/>
       </w:pPr>
-      <w:bookmarkStart w:id="147" w:name="create-your-time-capsule"/>
+      <w:bookmarkStart w:id="149" w:name="create-your-time-capsule"/>
       <w:hyperlink w:anchor="create-your-time-capsule">
         <w:r>
           <w:rPr>
@@ -9083,7 +9157,7 @@
           <w:t xml:space="preserve">Create Your Time Capsule</w:t>
         </w:r>
       </w:hyperlink>
-      <w:bookmarkEnd w:id="147"/>
+      <w:bookmarkEnd w:id="149"/>
     </w:p>
     <w:p>
       <w:pPr>
@@ -9095,7 +9169,7 @@
       <w:r>
         <w:t xml:space="preserve"> </w:t>
       </w:r>
-      <w:hyperlink r:id="rId148">
+      <w:hyperlink r:id="rId150">
         <w:r>
           <w:rPr>
             <w:rStyle w:val="Hyperlink"/>
@@ -9112,7 +9186,7 @@
       <w:r>
         <w:t xml:space="preserve"> </w:t>
       </w:r>
-      <w:hyperlink r:id="rId125">
+      <w:hyperlink r:id="rId127">
         <w:r>
           <w:rPr>
             <w:rStyle w:val="Hyperlink"/>
@@ -9155,7 +9229,7 @@
       <w:r>
         <w:t xml:space="preserve"> </w:t>
       </w:r>
-      <w:hyperlink r:id="rId149">
+      <w:hyperlink r:id="rId151">
         <w:r>
           <w:rPr>
             <w:rStyle w:val="Hyperlink"/>
@@ -9174,7 +9248,7 @@
       <w:pPr>
         <w:pStyle w:val="Heading2"/>
       </w:pPr>
-      <w:bookmarkStart w:id="150" w:name="repetition-is-the-key-to-mastery"/>
+      <w:bookmarkStart w:id="152" w:name="repetition-is-the-key-to-mastery"/>
       <w:hyperlink w:anchor="repetition-is-the-key-to-mastery">
         <w:r>
           <w:rPr>
@@ -9183,7 +9257,7 @@
           <w:t xml:space="preserve">Repetition Is The Key To Mastery</w:t>
         </w:r>
       </w:hyperlink>
-      <w:bookmarkEnd w:id="150"/>
+      <w:bookmarkEnd w:id="152"/>
     </w:p>
     <w:p>
       <w:pPr>
@@ -9210,7 +9284,7 @@
       <w:r>
         <w:t xml:space="preserve"> </w:t>
       </w:r>
-      <w:hyperlink r:id="rId151">
+      <w:hyperlink r:id="rId153">
         <w:r>
           <w:rPr>
             <w:rStyle w:val="Hyperlink"/>
@@ -9264,11 +9338,11 @@
       <w:pPr>
         <w:pStyle w:val="Heading1"/>
       </w:pPr>
-      <w:bookmarkStart w:id="152" w:name="stop-talking-start-doing"/>
+      <w:bookmarkStart w:id="154" w:name="stop-talking-start-doing"/>
       <w:r>
         <w:t xml:space="preserve">Stop talking, start doing!</w:t>
       </w:r>
-      <w:bookmarkEnd w:id="152"/>
+      <w:bookmarkEnd w:id="154"/>
     </w:p>
     <w:p>
       <w:pPr>

</xml_diff>

<commit_message>
Changed image lernOS Sprint to 16:9 SVG
</commit_message>
<xml_diff>
--- a/lernOS Guide/en/lernOS-Guide-en.docx
+++ b/lernOS Guide/en/lernOS-Guide-en.docx
@@ -2679,14 +2679,14 @@
       <w:r>
         <w:drawing>
           <wp:inline>
-            <wp:extent cx="5334000" cy="2672874"/>
+            <wp:extent cx="5334000" cy="3000375"/>
             <wp:effectExtent b="0" l="0" r="0" t="0"/>
             <wp:docPr descr="lernOS Sprint" title="" id="1" name="Picture"/>
             <a:graphic>
               <a:graphicData uri="http://schemas.openxmlformats.org/drawingml/2006/picture">
                 <pic:pic>
                   <pic:nvPicPr>
-                    <pic:cNvPr descr="images/lernOS-Sprint-v0.1.png" id="0" name="Picture"/>
+                    <pic:cNvPr descr="images/lernOS-Sprint-v02.png" id="0" name="Picture"/>
                     <pic:cNvPicPr>
                       <a:picLocks noChangeArrowheads="1" noChangeAspect="1"/>
                     </pic:cNvPicPr>
@@ -2700,7 +2700,7 @@
                   <pic:spPr bwMode="auto">
                     <a:xfrm>
                       <a:off x="0" y="0"/>
-                      <a:ext cx="5334000" cy="2672874"/>
+                      <a:ext cx="5334000" cy="3000375"/>
                     </a:xfrm>
                     <a:prstGeom prst="rect">
                       <a:avLst/>

</xml_diff>

<commit_message>
Added image for Kata "Go Google Yourself!"
</commit_message>
<xml_diff>
--- a/lernOS Guide/en/lernOS-Guide-en.docx
+++ b/lernOS Guide/en/lernOS-Guide-en.docx
@@ -6016,7 +6016,7 @@
         <w:rPr>
           <w:b/>
         </w:rPr>
-        <w:t xml:space="preserve">SMART criteria:</w:t>
+        <w:t xml:space="preserve">SMART criteria (by George Doran):</w:t>
       </w:r>
     </w:p>
     <w:p>
@@ -8691,6 +8691,61 @@
     </w:p>
     <w:p>
       <w:pPr>
+        <w:pStyle w:val="CaptionedFigure"/>
+      </w:pPr>
+      <w:r>
+        <w:drawing>
+          <wp:inline>
+            <wp:extent cx="5334000" cy="1333500"/>
+            <wp:effectExtent b="0" l="0" r="0" t="0"/>
+            <wp:docPr descr="Go Google Yourself on google.com or in an intranet search engine" title="" id="1" name="Picture"/>
+            <a:graphic>
+              <a:graphicData uri="http://schemas.openxmlformats.org/drawingml/2006/picture">
+                <pic:pic>
+                  <pic:nvPicPr>
+                    <pic:cNvPr descr="images/lernOS-Kata-Go-Google-Yourself.png" id="0" name="Picture"/>
+                    <pic:cNvPicPr>
+                      <a:picLocks noChangeArrowheads="1" noChangeAspect="1"/>
+                    </pic:cNvPicPr>
+                  </pic:nvPicPr>
+                  <pic:blipFill>
+                    <a:blip r:embed="rId134"/>
+                    <a:stretch>
+                      <a:fillRect/>
+                    </a:stretch>
+                  </pic:blipFill>
+                  <pic:spPr bwMode="auto">
+                    <a:xfrm>
+                      <a:off x="0" y="0"/>
+                      <a:ext cx="5334000" cy="1333500"/>
+                    </a:xfrm>
+                    <a:prstGeom prst="rect">
+                      <a:avLst/>
+                    </a:prstGeom>
+                    <a:noFill/>
+                    <a:ln w="9525">
+                      <a:noFill/>
+                      <a:headEnd/>
+                      <a:tailEnd/>
+                    </a:ln>
+                  </pic:spPr>
+                </pic:pic>
+              </a:graphicData>
+            </a:graphic>
+          </wp:inline>
+        </w:drawing>
+      </w:r>
+    </w:p>
+    <w:p>
+      <w:pPr>
+        <w:pStyle w:val="ImageCaption"/>
+      </w:pPr>
+      <w:r>
+        <w:t xml:space="preserve">Go Google Yourself on google.com or in an intranet search engine</w:t>
+      </w:r>
+    </w:p>
+    <w:p>
+      <w:pPr>
         <w:pStyle w:val="BodyText"/>
       </w:pPr>
       <w:r>
@@ -8922,7 +8977,7 @@
       <w:r>
         <w:t xml:space="preserve"> </w:t>
       </w:r>
-      <w:hyperlink r:id="rId134">
+      <w:hyperlink r:id="rId135">
         <w:r>
           <w:rPr>
             <w:rStyle w:val="Hyperlink"/>
@@ -8945,7 +9000,7 @@
       <w:r>
         <w:t xml:space="preserve"> </w:t>
       </w:r>
-      <w:hyperlink r:id="rId135">
+      <w:hyperlink r:id="rId136">
         <w:r>
           <w:rPr>
             <w:rStyle w:val="Hyperlink"/>
@@ -8964,7 +9019,7 @@
       <w:pPr>
         <w:pStyle w:val="Heading2"/>
       </w:pPr>
-      <w:bookmarkStart w:id="136" w:name="update-your-digital-twin"/>
+      <w:bookmarkStart w:id="137" w:name="update-your-digital-twin"/>
       <w:hyperlink w:anchor="update-your-digital-twin">
         <w:r>
           <w:rPr>
@@ -8973,7 +9028,7 @@
           <w:t xml:space="preserve">Update Your Digital Twin</w:t>
         </w:r>
       </w:hyperlink>
-      <w:bookmarkEnd w:id="136"/>
+      <w:bookmarkEnd w:id="137"/>
     </w:p>
     <w:p>
       <w:pPr>
@@ -9176,7 +9231,7 @@
       <w:pPr>
         <w:pStyle w:val="Heading2"/>
       </w:pPr>
-      <w:bookmarkStart w:id="137" w:name="spend-time-on-making-connections"/>
+      <w:bookmarkStart w:id="138" w:name="spend-time-on-making-connections"/>
       <w:hyperlink w:anchor="spend-time-on-making-connections">
         <w:r>
           <w:rPr>
@@ -9185,7 +9240,7 @@
           <w:t xml:space="preserve">Spend Time On Making Connections</w:t>
         </w:r>
       </w:hyperlink>
-      <w:bookmarkEnd w:id="137"/>
+      <w:bookmarkEnd w:id="138"/>
     </w:p>
     <w:p>
       <w:pPr>
@@ -9230,7 +9285,7 @@
       <w:pPr>
         <w:pStyle w:val="Heading2"/>
       </w:pPr>
-      <w:bookmarkStart w:id="138" w:name="write-a-letter-to-your-future-self"/>
+      <w:bookmarkStart w:id="139" w:name="write-a-letter-to-your-future-self"/>
       <w:hyperlink w:anchor="write-a-letter-to-your-future-self">
         <w:r>
           <w:rPr>
@@ -9239,7 +9294,7 @@
           <w:t xml:space="preserve">Write A Letter To Your Future Self</w:t>
         </w:r>
       </w:hyperlink>
-      <w:bookmarkEnd w:id="138"/>
+      <w:bookmarkEnd w:id="139"/>
     </w:p>
     <w:p>
       <w:pPr>
@@ -9251,7 +9306,7 @@
       <w:r>
         <w:t xml:space="preserve"> </w:t>
       </w:r>
-      <w:hyperlink r:id="rId139">
+      <w:hyperlink r:id="rId140">
         <w:r>
           <w:rPr>
             <w:rStyle w:val="Hyperlink"/>
@@ -9284,7 +9339,7 @@
       <w:r>
         <w:t xml:space="preserve"> </w:t>
       </w:r>
-      <w:hyperlink r:id="rId140">
+      <w:hyperlink r:id="rId141">
         <w:r>
           <w:rPr>
             <w:rStyle w:val="Hyperlink"/>
@@ -9572,7 +9627,7 @@
       <w:r>
         <w:t xml:space="preserve"> </w:t>
       </w:r>
-      <w:hyperlink r:id="rId141">
+      <w:hyperlink r:id="rId142">
         <w:r>
           <w:rPr>
             <w:rStyle w:val="Hyperlink"/>
@@ -9585,7 +9640,7 @@
       <w:pPr>
         <w:pStyle w:val="Heading2"/>
       </w:pPr>
-      <w:bookmarkStart w:id="142" w:name="share-your-objectives"/>
+      <w:bookmarkStart w:id="143" w:name="share-your-objectives"/>
       <w:hyperlink w:anchor="share-your-objectives">
         <w:r>
           <w:rPr>
@@ -9594,7 +9649,7 @@
           <w:t xml:space="preserve">Share Your Objectives</w:t>
         </w:r>
       </w:hyperlink>
-      <w:bookmarkEnd w:id="142"/>
+      <w:bookmarkEnd w:id="143"/>
     </w:p>
     <w:p>
       <w:pPr>
@@ -9699,7 +9754,7 @@
       <w:pPr>
         <w:pStyle w:val="Heading2"/>
       </w:pPr>
-      <w:bookmarkStart w:id="143" w:name="stop-procrastination"/>
+      <w:bookmarkStart w:id="144" w:name="stop-procrastination"/>
       <w:hyperlink w:anchor="stop-procrastination">
         <w:r>
           <w:rPr>
@@ -9708,7 +9763,7 @@
           <w:t xml:space="preserve">Stop Procrastination!</w:t>
         </w:r>
       </w:hyperlink>
-      <w:bookmarkEnd w:id="143"/>
+      <w:bookmarkEnd w:id="144"/>
     </w:p>
     <w:p>
       <w:pPr>
@@ -9720,7 +9775,7 @@
       <w:r>
         <w:t xml:space="preserve"> </w:t>
       </w:r>
-      <w:hyperlink r:id="rId144">
+      <w:hyperlink r:id="rId145">
         <w:r>
           <w:rPr>
             <w:rStyle w:val="Hyperlink"/>
@@ -10016,7 +10071,7 @@
       <w:r>
         <w:t xml:space="preserve"> </w:t>
       </w:r>
-      <w:hyperlink r:id="rId145">
+      <w:hyperlink r:id="rId146">
         <w:r>
           <w:rPr>
             <w:rStyle w:val="Hyperlink"/>
@@ -10029,7 +10084,7 @@
       <w:pPr>
         <w:pStyle w:val="Heading2"/>
       </w:pPr>
-      <w:bookmarkStart w:id="146" w:name="create-your-own-burn-down-chart"/>
+      <w:bookmarkStart w:id="147" w:name="create-your-own-burn-down-chart"/>
       <w:hyperlink w:anchor="create-your-own-burn-down-chart">
         <w:r>
           <w:rPr>
@@ -10038,7 +10093,7 @@
           <w:t xml:space="preserve">Create Your Own Burn Down Chart</w:t>
         </w:r>
       </w:hyperlink>
-      <w:bookmarkEnd w:id="146"/>
+      <w:bookmarkEnd w:id="147"/>
     </w:p>
     <w:p>
       <w:pPr>
@@ -10050,7 +10105,7 @@
       <w:r>
         <w:t xml:space="preserve"> </w:t>
       </w:r>
-      <w:hyperlink r:id="rId147">
+      <w:hyperlink r:id="rId148">
         <w:r>
           <w:rPr>
             <w:rStyle w:val="Hyperlink"/>
@@ -10135,7 +10190,7 @@
       <w:r>
         <w:t xml:space="preserve"> </w:t>
       </w:r>
-      <w:hyperlink r:id="rId148">
+      <w:hyperlink r:id="rId149">
         <w:r>
           <w:rPr>
             <w:rStyle w:val="Hyperlink"/>
@@ -10148,7 +10203,7 @@
       <w:pPr>
         <w:pStyle w:val="Heading2"/>
       </w:pPr>
-      <w:bookmarkStart w:id="149" w:name="help-others-to-connect"/>
+      <w:bookmarkStart w:id="150" w:name="help-others-to-connect"/>
       <w:hyperlink w:anchor="help-others-to-connect">
         <w:r>
           <w:rPr>
@@ -10157,7 +10212,7 @@
           <w:t xml:space="preserve">Help Others To Connect</w:t>
         </w:r>
       </w:hyperlink>
-      <w:bookmarkEnd w:id="149"/>
+      <w:bookmarkEnd w:id="150"/>
     </w:p>
     <w:p>
       <w:pPr>
@@ -10265,7 +10320,7 @@
       <w:pPr>
         <w:pStyle w:val="Heading2"/>
       </w:pPr>
-      <w:bookmarkStart w:id="150" w:name="your-top-10-assets"/>
+      <w:bookmarkStart w:id="151" w:name="your-top-10-assets"/>
       <w:hyperlink w:anchor="your-top-10-assets">
         <w:r>
           <w:rPr>
@@ -10274,7 +10329,7 @@
           <w:t xml:space="preserve">Your Top 10 Assets</w:t>
         </w:r>
       </w:hyperlink>
-      <w:bookmarkEnd w:id="150"/>
+      <w:bookmarkEnd w:id="151"/>
     </w:p>
     <w:p>
       <w:pPr>
@@ -10467,7 +10522,7 @@
       <w:pPr>
         <w:pStyle w:val="Heading2"/>
       </w:pPr>
-      <w:bookmarkStart w:id="151" w:name="the-dinner-table-university"/>
+      <w:bookmarkStart w:id="152" w:name="the-dinner-table-university"/>
       <w:hyperlink w:anchor="the-dinner-table-university">
         <w:r>
           <w:rPr>
@@ -10476,7 +10531,7 @@
           <w:t xml:space="preserve">The Dinner Table University</w:t>
         </w:r>
       </w:hyperlink>
-      <w:bookmarkEnd w:id="151"/>
+      <w:bookmarkEnd w:id="152"/>
     </w:p>
     <w:p>
       <w:pPr>
@@ -10488,7 +10543,7 @@
       <w:r>
         <w:t xml:space="preserve"> </w:t>
       </w:r>
-      <w:hyperlink r:id="rId152">
+      <w:hyperlink r:id="rId153">
         <w:r>
           <w:rPr>
             <w:rStyle w:val="Hyperlink"/>
@@ -10653,7 +10708,7 @@
       <w:pPr>
         <w:pStyle w:val="Heading2"/>
       </w:pPr>
-      <w:bookmarkStart w:id="153" w:name="what-can-i-contribute"/>
+      <w:bookmarkStart w:id="154" w:name="what-can-i-contribute"/>
       <w:hyperlink w:anchor="what-can-i-contribute">
         <w:r>
           <w:rPr>
@@ -10662,7 +10717,7 @@
           <w:t xml:space="preserve">What Can I Contribute?</w:t>
         </w:r>
       </w:hyperlink>
-      <w:bookmarkEnd w:id="153"/>
+      <w:bookmarkEnd w:id="154"/>
     </w:p>
     <w:p>
       <w:pPr>
@@ -10674,7 +10729,7 @@
       <w:r>
         <w:t xml:space="preserve"> </w:t>
       </w:r>
-      <w:hyperlink r:id="rId154">
+      <w:hyperlink r:id="rId155">
         <w:r>
           <w:rPr>
             <w:rStyle w:val="Hyperlink"/>
@@ -11023,7 +11078,7 @@
       <w:pPr>
         <w:pStyle w:val="Heading2"/>
       </w:pPr>
-      <w:bookmarkStart w:id="155" w:name="my-networking-and-sharing-time"/>
+      <w:bookmarkStart w:id="156" w:name="my-networking-and-sharing-time"/>
       <w:hyperlink w:anchor="my-networking-and-sharing-time">
         <w:r>
           <w:rPr>
@@ -11032,7 +11087,7 @@
           <w:t xml:space="preserve">My Networking And Sharing Time</w:t>
         </w:r>
       </w:hyperlink>
-      <w:bookmarkEnd w:id="155"/>
+      <w:bookmarkEnd w:id="156"/>
     </w:p>
     <w:p>
       <w:pPr>
@@ -11146,7 +11201,7 @@
       <w:r>
         <w:t xml:space="preserve"> </w:t>
       </w:r>
-      <w:hyperlink r:id="rId156">
+      <w:hyperlink r:id="rId157">
         <w:r>
           <w:rPr>
             <w:rStyle w:val="Hyperlink"/>
@@ -11159,7 +11214,7 @@
       <w:pPr>
         <w:pStyle w:val="Heading2"/>
       </w:pPr>
-      <w:bookmarkStart w:id="157" w:name="try-this-crazy-method-called-asking"/>
+      <w:bookmarkStart w:id="158" w:name="try-this-crazy-method-called-asking"/>
       <w:hyperlink w:anchor="try-this-crazy-method-called-asking">
         <w:r>
           <w:rPr>
@@ -11198,7 +11253,7 @@
           <w:t xml:space="preserve">!</w:t>
         </w:r>
       </w:hyperlink>
-      <w:bookmarkEnd w:id="157"/>
+      <w:bookmarkEnd w:id="158"/>
     </w:p>
     <w:p>
       <w:pPr>
@@ -11314,7 +11369,7 @@
       <w:pPr>
         <w:pStyle w:val="Heading2"/>
       </w:pPr>
-      <w:bookmarkStart w:id="158" w:name="find-communities-related-to-your-objectives"/>
+      <w:bookmarkStart w:id="159" w:name="find-communities-related-to-your-objectives"/>
       <w:hyperlink w:anchor="find-communities-related-to-your-objectives">
         <w:r>
           <w:rPr>
@@ -11323,7 +11378,7 @@
           <w:t xml:space="preserve">Find Communities Related To Your Objectives</w:t>
         </w:r>
       </w:hyperlink>
-      <w:bookmarkEnd w:id="158"/>
+      <w:bookmarkEnd w:id="159"/>
     </w:p>
     <w:p>
       <w:pPr>
@@ -11335,7 +11390,7 @@
       <w:r>
         <w:t xml:space="preserve"> </w:t>
       </w:r>
-      <w:hyperlink r:id="rId159">
+      <w:hyperlink r:id="rId160">
         <w:r>
           <w:rPr>
             <w:rStyle w:val="Hyperlink"/>
@@ -11622,7 +11677,7 @@
       <w:pPr>
         <w:pStyle w:val="Heading2"/>
       </w:pPr>
-      <w:bookmarkStart w:id="160" w:name="who-are-the-first-and-second-dancers"/>
+      <w:bookmarkStart w:id="161" w:name="who-are-the-first-and-second-dancers"/>
       <w:hyperlink w:anchor="who-are-the-first-and-second-dancers">
         <w:r>
           <w:rPr>
@@ -11631,7 +11686,7 @@
           <w:t xml:space="preserve">Who Are The First And Second Dancers?</w:t>
         </w:r>
       </w:hyperlink>
-      <w:bookmarkEnd w:id="160"/>
+      <w:bookmarkEnd w:id="161"/>
     </w:p>
     <w:p>
       <w:pPr>
@@ -11681,7 +11736,7 @@
       <w:r>
         <w:t xml:space="preserve"> </w:t>
       </w:r>
-      <w:hyperlink r:id="rId161">
+      <w:hyperlink r:id="rId162">
         <w:r>
           <w:rPr>
             <w:rStyle w:val="Hyperlink"/>
@@ -11757,7 +11812,7 @@
       <w:pPr>
         <w:pStyle w:val="Heading2"/>
       </w:pPr>
-      <w:bookmarkStart w:id="162" w:name="do-you-want-to-start-your-own-community"/>
+      <w:bookmarkStart w:id="163" w:name="do-you-want-to-start-your-own-community"/>
       <w:hyperlink w:anchor="do-you-want-to-start-your-own-community">
         <w:r>
           <w:rPr>
@@ -11766,7 +11821,7 @@
           <w:t xml:space="preserve">Do You Want To Start Your Own Community?</w:t>
         </w:r>
       </w:hyperlink>
-      <w:bookmarkEnd w:id="162"/>
+      <w:bookmarkEnd w:id="163"/>
     </w:p>
     <w:p>
       <w:pPr>
@@ -12068,7 +12123,7 @@
       <w:r>
         <w:t xml:space="preserve"> </w:t>
       </w:r>
-      <w:hyperlink r:id="rId163">
+      <w:hyperlink r:id="rId164">
         <w:r>
           <w:rPr>
             <w:rStyle w:val="Hyperlink"/>
@@ -12097,7 +12152,7 @@
       <w:r>
         <w:t xml:space="preserve"> </w:t>
       </w:r>
-      <w:hyperlink r:id="rId164">
+      <w:hyperlink r:id="rId165">
         <w:r>
           <w:rPr>
             <w:rStyle w:val="Hyperlink"/>
@@ -12126,7 +12181,7 @@
       <w:r>
         <w:t xml:space="preserve"> </w:t>
       </w:r>
-      <w:hyperlink r:id="rId165">
+      <w:hyperlink r:id="rId166">
         <w:r>
           <w:rPr>
             <w:rStyle w:val="Hyperlink"/>
@@ -12155,7 +12210,7 @@
       <w:r>
         <w:t xml:space="preserve"> </w:t>
       </w:r>
-      <w:hyperlink r:id="rId166">
+      <w:hyperlink r:id="rId167">
         <w:r>
           <w:rPr>
             <w:rStyle w:val="Hyperlink"/>
@@ -12168,7 +12223,7 @@
       <w:pPr>
         <w:pStyle w:val="Heading2"/>
       </w:pPr>
-      <w:bookmarkStart w:id="167" w:name="your-eureka-moment"/>
+      <w:bookmarkStart w:id="168" w:name="your-eureka-moment"/>
       <w:hyperlink w:anchor="your-eureka-moment">
         <w:r>
           <w:rPr>
@@ -12177,7 +12232,7 @@
           <w:t xml:space="preserve">Your Eureka Moment</w:t>
         </w:r>
       </w:hyperlink>
-      <w:bookmarkEnd w:id="167"/>
+      <w:bookmarkEnd w:id="168"/>
     </w:p>
     <w:p>
       <w:pPr>
@@ -12189,7 +12244,7 @@
       <w:r>
         <w:t xml:space="preserve"> </w:t>
       </w:r>
-      <w:hyperlink r:id="rId168">
+      <w:hyperlink r:id="rId169">
         <w:r>
           <w:rPr>
             <w:rStyle w:val="Hyperlink"/>
@@ -12421,7 +12476,7 @@
       <w:pPr>
         <w:pStyle w:val="Heading2"/>
       </w:pPr>
-      <w:bookmarkStart w:id="169" w:name="create-your-time-capsule"/>
+      <w:bookmarkStart w:id="170" w:name="create-your-time-capsule"/>
       <w:hyperlink w:anchor="create-your-time-capsule">
         <w:r>
           <w:rPr>
@@ -12430,7 +12485,7 @@
           <w:t xml:space="preserve">Create Your Time Capsule</w:t>
         </w:r>
       </w:hyperlink>
-      <w:bookmarkEnd w:id="169"/>
+      <w:bookmarkEnd w:id="170"/>
     </w:p>
     <w:p>
       <w:pPr>
@@ -12442,7 +12497,7 @@
       <w:r>
         <w:t xml:space="preserve"> </w:t>
       </w:r>
-      <w:hyperlink r:id="rId170">
+      <w:hyperlink r:id="rId171">
         <w:r>
           <w:rPr>
             <w:rStyle w:val="Hyperlink"/>
@@ -12459,7 +12514,7 @@
       <w:r>
         <w:t xml:space="preserve"> </w:t>
       </w:r>
-      <w:hyperlink r:id="rId139">
+      <w:hyperlink r:id="rId140">
         <w:r>
           <w:rPr>
             <w:rStyle w:val="Hyperlink"/>
@@ -12678,7 +12733,7 @@
       <w:r>
         <w:t xml:space="preserve"> </w:t>
       </w:r>
-      <w:hyperlink r:id="rId171">
+      <w:hyperlink r:id="rId172">
         <w:r>
           <w:rPr>
             <w:rStyle w:val="Hyperlink"/>
@@ -12718,7 +12773,7 @@
       <w:r>
         <w:t xml:space="preserve"> </w:t>
       </w:r>
-      <w:hyperlink r:id="rId172">
+      <w:hyperlink r:id="rId173">
         <w:r>
           <w:rPr>
             <w:rStyle w:val="Hyperlink"/>
@@ -12731,7 +12786,7 @@
       <w:pPr>
         <w:pStyle w:val="Heading2"/>
       </w:pPr>
-      <w:bookmarkStart w:id="173" w:name="repetition-is-the-key-to-mastery"/>
+      <w:bookmarkStart w:id="174" w:name="repetition-is-the-key-to-mastery"/>
       <w:hyperlink w:anchor="repetition-is-the-key-to-mastery">
         <w:r>
           <w:rPr>
@@ -12740,7 +12795,7 @@
           <w:t xml:space="preserve">Repetition Is The Key To Mastery</w:t>
         </w:r>
       </w:hyperlink>
-      <w:bookmarkEnd w:id="173"/>
+      <w:bookmarkEnd w:id="174"/>
     </w:p>
     <w:p>
       <w:pPr>
@@ -12767,7 +12822,7 @@
       <w:r>
         <w:t xml:space="preserve"> </w:t>
       </w:r>
-      <w:hyperlink r:id="rId174">
+      <w:hyperlink r:id="rId175">
         <w:r>
           <w:rPr>
             <w:rStyle w:val="Hyperlink"/>
@@ -12803,7 +12858,7 @@
       <w:r>
         <w:t xml:space="preserve"> </w:t>
       </w:r>
-      <w:hyperlink r:id="rId175">
+      <w:hyperlink r:id="rId176">
         <w:r>
           <w:rPr>
             <w:rStyle w:val="Hyperlink"/>
@@ -13033,7 +13088,7 @@
           <w:ilvl w:val="0"/>
         </w:numPr>
       </w:pPr>
-      <w:hyperlink r:id="rId176">
+      <w:hyperlink r:id="rId177">
         <w:r>
           <w:rPr>
             <w:rStyle w:val="Hyperlink"/>
@@ -13046,7 +13101,7 @@
       <w:pPr>
         <w:pStyle w:val="Heading2"/>
       </w:pPr>
-      <w:bookmarkStart w:id="177" w:name="your-future-backwards"/>
+      <w:bookmarkStart w:id="178" w:name="your-future-backwards"/>
       <w:hyperlink w:anchor="your-future-backwards">
         <w:r>
           <w:rPr>
@@ -13055,7 +13110,7 @@
           <w:t xml:space="preserve">Your Future Backwards</w:t>
         </w:r>
       </w:hyperlink>
-      <w:bookmarkEnd w:id="177"/>
+      <w:bookmarkEnd w:id="178"/>
     </w:p>
     <w:p>
       <w:pPr>
@@ -13067,7 +13122,7 @@
       <w:r>
         <w:t xml:space="preserve"> </w:t>
       </w:r>
-      <w:hyperlink r:id="rId178">
+      <w:hyperlink r:id="rId179">
         <w:r>
           <w:rPr>
             <w:rStyle w:val="Hyperlink"/>
@@ -13084,7 +13139,7 @@
       <w:r>
         <w:t xml:space="preserve"> </w:t>
       </w:r>
-      <w:hyperlink r:id="rId179">
+      <w:hyperlink r:id="rId180">
         <w:r>
           <w:rPr>
             <w:rStyle w:val="Hyperlink"/>
@@ -13196,7 +13251,7 @@
       <w:r>
         <w:t xml:space="preserve"> </w:t>
       </w:r>
-      <w:hyperlink r:id="rId180">
+      <w:hyperlink r:id="rId181">
         <w:r>
           <w:rPr>
             <w:rStyle w:val="Hyperlink"/>
@@ -13237,11 +13292,11 @@
       <w:pPr>
         <w:pStyle w:val="Heading1"/>
       </w:pPr>
-      <w:bookmarkStart w:id="181" w:name="stop-talking-start-doing"/>
+      <w:bookmarkStart w:id="182" w:name="stop-talking-start-doing"/>
       <w:r>
         <w:t xml:space="preserve">Stop talking, start doing!</w:t>
       </w:r>
-      <w:bookmarkEnd w:id="181"/>
+      <w:bookmarkEnd w:id="182"/>
     </w:p>
     <w:p>
       <w:pPr>

</xml_diff>